<commit_message>
Estilos en sección de eventos. Texto y sub-título
</commit_message>
<xml_diff>
--- a/documentacion/Resumen funcional.docx
+++ b/documentacion/Resumen funcional.docx
@@ -1,6 +1,6 @@
 
 <file path=word/document.xml><?xml version="1.0" encoding="utf-8"?>
-<w:document xmlns:wpc="http://schemas.microsoft.com/office/word/2010/wordprocessingCanvas" xmlns:mc="http://schemas.openxmlformats.org/markup-compatibility/2006" xmlns:o="urn:schemas-microsoft-com:office:office" xmlns:r="http://schemas.openxmlformats.org/officeDocument/2006/relationships" xmlns:m="http://schemas.openxmlformats.org/officeDocument/2006/math" xmlns:v="urn:schemas-microsoft-com:vml" xmlns:wp14="http://schemas.microsoft.com/office/word/2010/wordprocessingDrawing" xmlns:wp="http://schemas.openxmlformats.org/drawingml/2006/wordprocessingDrawing" xmlns:w10="urn:schemas-microsoft-com:office:word" xmlns:w="http://schemas.openxmlformats.org/wordprocessingml/2006/main" xmlns:w14="http://schemas.microsoft.com/office/word/2010/wordml" xmlns:w15="http://schemas.microsoft.com/office/word/2012/wordml" xmlns:wpg="http://schemas.microsoft.com/office/word/2010/wordprocessingGroup" xmlns:wpi="http://schemas.microsoft.com/office/word/2010/wordprocessingInk" xmlns:wne="http://schemas.microsoft.com/office/word/2006/wordml" xmlns:wps="http://schemas.microsoft.com/office/word/2010/wordprocessingShape" mc:Ignorable="w14 w15 wp14">
+<w:document xmlns:ve="http://schemas.openxmlformats.org/markup-compatibility/2006" xmlns:o="urn:schemas-microsoft-com:office:office" xmlns:r="http://schemas.openxmlformats.org/officeDocument/2006/relationships" xmlns:m="http://schemas.openxmlformats.org/officeDocument/2006/math" xmlns:v="urn:schemas-microsoft-com:vml" xmlns:wp="http://schemas.openxmlformats.org/drawingml/2006/wordprocessingDrawing" xmlns:w10="urn:schemas-microsoft-com:office:word" xmlns:w="http://schemas.openxmlformats.org/wordprocessingml/2006/main" xmlns:wne="http://schemas.microsoft.com/office/word/2006/wordml">
   <w:body>
     <w:p>
       <w:pPr>
@@ -65,6 +65,7 @@
         </w:rPr>
         <w:t xml:space="preserve">Autor: </w:t>
       </w:r>
+      <w:proofErr w:type="spellStart"/>
       <w:r>
         <w:rPr>
           <w:rFonts w:ascii="Century Gothic" w:hAnsi="Century Gothic"/>
@@ -73,7 +74,18 @@
           <w:szCs w:val="24"/>
           <w:lang w:val="es-US"/>
         </w:rPr>
-        <w:t>Prellezo Sergio Emanuel</w:t>
+        <w:t>Prellezo</w:t>
+      </w:r>
+      <w:proofErr w:type="spellEnd"/>
+      <w:r>
+        <w:rPr>
+          <w:rFonts w:ascii="Century Gothic" w:hAnsi="Century Gothic"/>
+          <w:b/>
+          <w:sz w:val="24"/>
+          <w:szCs w:val="24"/>
+          <w:lang w:val="es-US"/>
+        </w:rPr>
+        <w:t xml:space="preserve"> Sergio Emanuel</w:t>
       </w:r>
     </w:p>
     <w:p>
@@ -112,8 +124,33 @@
           <w:rFonts w:ascii="Century Gothic" w:hAnsi="Century Gothic"/>
           <w:lang w:val="es-US"/>
         </w:rPr>
-        <w:t>El sito tiene responsive pasando por distintos break-points</w:t>
-      </w:r>
+        <w:t xml:space="preserve">El sito tiene </w:t>
+      </w:r>
+      <w:proofErr w:type="spellStart"/>
+      <w:r>
+        <w:rPr>
+          <w:rFonts w:ascii="Century Gothic" w:hAnsi="Century Gothic"/>
+          <w:lang w:val="es-US"/>
+        </w:rPr>
+        <w:t>responsive</w:t>
+      </w:r>
+      <w:proofErr w:type="spellEnd"/>
+      <w:r>
+        <w:rPr>
+          <w:rFonts w:ascii="Century Gothic" w:hAnsi="Century Gothic"/>
+          <w:lang w:val="es-US"/>
+        </w:rPr>
+        <w:t xml:space="preserve"> pasando por distintos break-</w:t>
+      </w:r>
+      <w:proofErr w:type="spellStart"/>
+      <w:r>
+        <w:rPr>
+          <w:rFonts w:ascii="Century Gothic" w:hAnsi="Century Gothic"/>
+          <w:lang w:val="es-US"/>
+        </w:rPr>
+        <w:t>points</w:t>
+      </w:r>
+      <w:proofErr w:type="spellEnd"/>
       <w:r>
         <w:rPr>
           <w:rFonts w:ascii="Century Gothic" w:hAnsi="Century Gothic"/>
@@ -147,7 +184,23 @@
           <w:rFonts w:ascii="Century Gothic" w:hAnsi="Century Gothic"/>
           <w:lang w:val="es-US"/>
         </w:rPr>
-        <w:t>, tabletas, notebooks y computadoras de escritorio.</w:t>
+        <w:t xml:space="preserve">, tabletas, </w:t>
+      </w:r>
+      <w:proofErr w:type="spellStart"/>
+      <w:r>
+        <w:rPr>
+          <w:rFonts w:ascii="Century Gothic" w:hAnsi="Century Gothic"/>
+          <w:lang w:val="es-US"/>
+        </w:rPr>
+        <w:t>notebooks</w:t>
+      </w:r>
+      <w:proofErr w:type="spellEnd"/>
+      <w:r>
+        <w:rPr>
+          <w:rFonts w:ascii="Century Gothic" w:hAnsi="Century Gothic"/>
+          <w:lang w:val="es-US"/>
+        </w:rPr>
+        <w:t xml:space="preserve"> y computadoras de escritorio.</w:t>
       </w:r>
     </w:p>
     <w:p>
@@ -204,7 +257,39 @@
           <w:rFonts w:ascii="Century Gothic" w:hAnsi="Century Gothic"/>
           <w:lang w:val="es-US"/>
         </w:rPr>
-        <w:t xml:space="preserve"> diferentes carpetas dentro de /scss que agrupan a cada parcial por su tipo. Desde el scss principal, solo se llaman a cada uno de esos parciales.</w:t>
+        <w:t xml:space="preserve"> diferentes carpetas dentro de /</w:t>
+      </w:r>
+      <w:proofErr w:type="spellStart"/>
+      <w:r>
+        <w:rPr>
+          <w:rFonts w:ascii="Century Gothic" w:hAnsi="Century Gothic"/>
+          <w:lang w:val="es-US"/>
+        </w:rPr>
+        <w:t>scss</w:t>
+      </w:r>
+      <w:proofErr w:type="spellEnd"/>
+      <w:r>
+        <w:rPr>
+          <w:rFonts w:ascii="Century Gothic" w:hAnsi="Century Gothic"/>
+          <w:lang w:val="es-US"/>
+        </w:rPr>
+        <w:t xml:space="preserve"> que agrupan a cada parcial por su tipo. Desde el </w:t>
+      </w:r>
+      <w:proofErr w:type="spellStart"/>
+      <w:r>
+        <w:rPr>
+          <w:rFonts w:ascii="Century Gothic" w:hAnsi="Century Gothic"/>
+          <w:lang w:val="es-US"/>
+        </w:rPr>
+        <w:t>scss</w:t>
+      </w:r>
+      <w:proofErr w:type="spellEnd"/>
+      <w:r>
+        <w:rPr>
+          <w:rFonts w:ascii="Century Gothic" w:hAnsi="Century Gothic"/>
+          <w:lang w:val="es-US"/>
+        </w:rPr>
+        <w:t xml:space="preserve"> principal, solo se llaman a cada uno de esos parciales.</w:t>
       </w:r>
       <w:r>
         <w:rPr>
@@ -235,29 +320,263 @@
         <w:rPr>
           <w:rFonts w:ascii="Century Gothic" w:hAnsi="Century Gothic" w:cs="Courier New"/>
         </w:rPr>
-        <w:t xml:space="preserve"> varias de las funcionalidades de Scss</w:t>
-      </w:r>
+        <w:t xml:space="preserve"> varias de las funcionalidades de </w:t>
+      </w:r>
+      <w:proofErr w:type="spellStart"/>
       <w:r>
         <w:rPr>
           <w:rFonts w:ascii="Century Gothic" w:hAnsi="Century Gothic" w:cs="Courier New"/>
         </w:rPr>
-        <w:t>: anidado de selectores, anidado para propiedades semejantes (Ej: font: {family, size, weight,…}), variables, mapas, placeholders, mixins, @import, @each, @if, @else, @else if, @content, función de color rgba, etc.</w:t>
-      </w:r>
-    </w:p>
-    <w:p>
-      <w:pPr>
-        <w:jc w:val="both"/>
-        <w:rPr>
-          <w:rFonts w:ascii="Century Gothic" w:hAnsi="Century Gothic"/>
-          <w:lang w:val="es-US"/>
-        </w:rPr>
-      </w:pPr>
-      <w:r>
-        <w:rPr>
-          <w:rFonts w:ascii="Century Gothic" w:hAnsi="Century Gothic"/>
-          <w:lang w:val="es-US"/>
-        </w:rPr>
-        <w:t xml:space="preserve">Trabajé con Git para versionar mi proyecto y llevar un control sobre los cambios que fue sufriendo. Generé una rama llamada </w:t>
+        <w:t>Scss</w:t>
+      </w:r>
+      <w:proofErr w:type="spellEnd"/>
+      <w:r>
+        <w:rPr>
+          <w:rFonts w:ascii="Century Gothic" w:hAnsi="Century Gothic" w:cs="Courier New"/>
+        </w:rPr>
+        <w:t>: anidado de selectores, anidado para propiedades semejantes (</w:t>
+      </w:r>
+      <w:proofErr w:type="spellStart"/>
+      <w:r>
+        <w:rPr>
+          <w:rFonts w:ascii="Century Gothic" w:hAnsi="Century Gothic" w:cs="Courier New"/>
+        </w:rPr>
+        <w:t>Ej</w:t>
+      </w:r>
+      <w:proofErr w:type="spellEnd"/>
+      <w:r>
+        <w:rPr>
+          <w:rFonts w:ascii="Century Gothic" w:hAnsi="Century Gothic" w:cs="Courier New"/>
+        </w:rPr>
+        <w:t xml:space="preserve">: </w:t>
+      </w:r>
+      <w:proofErr w:type="spellStart"/>
+      <w:r>
+        <w:rPr>
+          <w:rFonts w:ascii="Century Gothic" w:hAnsi="Century Gothic" w:cs="Courier New"/>
+        </w:rPr>
+        <w:t>font</w:t>
+      </w:r>
+      <w:proofErr w:type="spellEnd"/>
+      <w:r>
+        <w:rPr>
+          <w:rFonts w:ascii="Century Gothic" w:hAnsi="Century Gothic" w:cs="Courier New"/>
+        </w:rPr>
+        <w:t>: {</w:t>
+      </w:r>
+      <w:proofErr w:type="spellStart"/>
+      <w:r>
+        <w:rPr>
+          <w:rFonts w:ascii="Century Gothic" w:hAnsi="Century Gothic" w:cs="Courier New"/>
+        </w:rPr>
+        <w:t>family</w:t>
+      </w:r>
+      <w:proofErr w:type="spellEnd"/>
+      <w:r>
+        <w:rPr>
+          <w:rFonts w:ascii="Century Gothic" w:hAnsi="Century Gothic" w:cs="Courier New"/>
+        </w:rPr>
+        <w:t xml:space="preserve">, </w:t>
+      </w:r>
+      <w:proofErr w:type="spellStart"/>
+      <w:r>
+        <w:rPr>
+          <w:rFonts w:ascii="Century Gothic" w:hAnsi="Century Gothic" w:cs="Courier New"/>
+        </w:rPr>
+        <w:t>size</w:t>
+      </w:r>
+      <w:proofErr w:type="spellEnd"/>
+      <w:r>
+        <w:rPr>
+          <w:rFonts w:ascii="Century Gothic" w:hAnsi="Century Gothic" w:cs="Courier New"/>
+        </w:rPr>
+        <w:t xml:space="preserve">, </w:t>
+      </w:r>
+      <w:proofErr w:type="spellStart"/>
+      <w:r>
+        <w:rPr>
+          <w:rFonts w:ascii="Century Gothic" w:hAnsi="Century Gothic" w:cs="Courier New"/>
+        </w:rPr>
+        <w:t>weight</w:t>
+      </w:r>
+      <w:proofErr w:type="spellEnd"/>
+      <w:r>
+        <w:rPr>
+          <w:rFonts w:ascii="Century Gothic" w:hAnsi="Century Gothic" w:cs="Courier New"/>
+        </w:rPr>
+        <w:t xml:space="preserve">,…}), variables, mapas, </w:t>
+      </w:r>
+      <w:proofErr w:type="spellStart"/>
+      <w:r>
+        <w:rPr>
+          <w:rFonts w:ascii="Century Gothic" w:hAnsi="Century Gothic" w:cs="Courier New"/>
+        </w:rPr>
+        <w:t>placeholders</w:t>
+      </w:r>
+      <w:proofErr w:type="spellEnd"/>
+      <w:r>
+        <w:rPr>
+          <w:rFonts w:ascii="Century Gothic" w:hAnsi="Century Gothic" w:cs="Courier New"/>
+        </w:rPr>
+        <w:t xml:space="preserve">, </w:t>
+      </w:r>
+      <w:proofErr w:type="spellStart"/>
+      <w:r>
+        <w:rPr>
+          <w:rFonts w:ascii="Century Gothic" w:hAnsi="Century Gothic" w:cs="Courier New"/>
+        </w:rPr>
+        <w:t>mixins</w:t>
+      </w:r>
+      <w:proofErr w:type="spellEnd"/>
+      <w:r>
+        <w:rPr>
+          <w:rFonts w:ascii="Century Gothic" w:hAnsi="Century Gothic" w:cs="Courier New"/>
+        </w:rPr>
+        <w:t>, @</w:t>
+      </w:r>
+      <w:proofErr w:type="spellStart"/>
+      <w:r>
+        <w:rPr>
+          <w:rFonts w:ascii="Century Gothic" w:hAnsi="Century Gothic" w:cs="Courier New"/>
+        </w:rPr>
+        <w:t>import</w:t>
+      </w:r>
+      <w:proofErr w:type="spellEnd"/>
+      <w:r>
+        <w:rPr>
+          <w:rFonts w:ascii="Century Gothic" w:hAnsi="Century Gothic" w:cs="Courier New"/>
+        </w:rPr>
+        <w:t>, @</w:t>
+      </w:r>
+      <w:proofErr w:type="spellStart"/>
+      <w:r>
+        <w:rPr>
+          <w:rFonts w:ascii="Century Gothic" w:hAnsi="Century Gothic" w:cs="Courier New"/>
+        </w:rPr>
+        <w:t>each</w:t>
+      </w:r>
+      <w:proofErr w:type="spellEnd"/>
+      <w:r>
+        <w:rPr>
+          <w:rFonts w:ascii="Century Gothic" w:hAnsi="Century Gothic" w:cs="Courier New"/>
+        </w:rPr>
+        <w:t>, @</w:t>
+      </w:r>
+      <w:proofErr w:type="spellStart"/>
+      <w:r>
+        <w:rPr>
+          <w:rFonts w:ascii="Century Gothic" w:hAnsi="Century Gothic" w:cs="Courier New"/>
+        </w:rPr>
+        <w:t>if</w:t>
+      </w:r>
+      <w:proofErr w:type="spellEnd"/>
+      <w:r>
+        <w:rPr>
+          <w:rFonts w:ascii="Century Gothic" w:hAnsi="Century Gothic" w:cs="Courier New"/>
+        </w:rPr>
+        <w:t>, @</w:t>
+      </w:r>
+      <w:proofErr w:type="spellStart"/>
+      <w:r>
+        <w:rPr>
+          <w:rFonts w:ascii="Century Gothic" w:hAnsi="Century Gothic" w:cs="Courier New"/>
+        </w:rPr>
+        <w:t>else</w:t>
+      </w:r>
+      <w:proofErr w:type="spellEnd"/>
+      <w:r>
+        <w:rPr>
+          <w:rFonts w:ascii="Century Gothic" w:hAnsi="Century Gothic" w:cs="Courier New"/>
+        </w:rPr>
+        <w:t>, @</w:t>
+      </w:r>
+      <w:proofErr w:type="spellStart"/>
+      <w:r>
+        <w:rPr>
+          <w:rFonts w:ascii="Century Gothic" w:hAnsi="Century Gothic" w:cs="Courier New"/>
+        </w:rPr>
+        <w:t>else</w:t>
+      </w:r>
+      <w:proofErr w:type="spellEnd"/>
+      <w:r>
+        <w:rPr>
+          <w:rFonts w:ascii="Century Gothic" w:hAnsi="Century Gothic" w:cs="Courier New"/>
+        </w:rPr>
+        <w:t xml:space="preserve"> </w:t>
+      </w:r>
+      <w:proofErr w:type="spellStart"/>
+      <w:r>
+        <w:rPr>
+          <w:rFonts w:ascii="Century Gothic" w:hAnsi="Century Gothic" w:cs="Courier New"/>
+        </w:rPr>
+        <w:t>if</w:t>
+      </w:r>
+      <w:proofErr w:type="spellEnd"/>
+      <w:r>
+        <w:rPr>
+          <w:rFonts w:ascii="Century Gothic" w:hAnsi="Century Gothic" w:cs="Courier New"/>
+        </w:rPr>
+        <w:t>, @</w:t>
+      </w:r>
+      <w:proofErr w:type="spellStart"/>
+      <w:r>
+        <w:rPr>
+          <w:rFonts w:ascii="Century Gothic" w:hAnsi="Century Gothic" w:cs="Courier New"/>
+        </w:rPr>
+        <w:t>content</w:t>
+      </w:r>
+      <w:proofErr w:type="spellEnd"/>
+      <w:r>
+        <w:rPr>
+          <w:rFonts w:ascii="Century Gothic" w:hAnsi="Century Gothic" w:cs="Courier New"/>
+        </w:rPr>
+        <w:t xml:space="preserve">, función de color </w:t>
+      </w:r>
+      <w:proofErr w:type="spellStart"/>
+      <w:r>
+        <w:rPr>
+          <w:rFonts w:ascii="Century Gothic" w:hAnsi="Century Gothic" w:cs="Courier New"/>
+        </w:rPr>
+        <w:t>rgba</w:t>
+      </w:r>
+      <w:proofErr w:type="spellEnd"/>
+      <w:r>
+        <w:rPr>
+          <w:rFonts w:ascii="Century Gothic" w:hAnsi="Century Gothic" w:cs="Courier New"/>
+        </w:rPr>
+        <w:t>, etc.</w:t>
+      </w:r>
+    </w:p>
+    <w:p>
+      <w:pPr>
+        <w:jc w:val="both"/>
+        <w:rPr>
+          <w:rFonts w:ascii="Century Gothic" w:hAnsi="Century Gothic"/>
+          <w:lang w:val="es-US"/>
+        </w:rPr>
+      </w:pPr>
+      <w:r>
+        <w:rPr>
+          <w:rFonts w:ascii="Century Gothic" w:hAnsi="Century Gothic"/>
+          <w:lang w:val="es-US"/>
+        </w:rPr>
+        <w:t xml:space="preserve">Trabajé con </w:t>
+      </w:r>
+      <w:proofErr w:type="spellStart"/>
+      <w:r>
+        <w:rPr>
+          <w:rFonts w:ascii="Century Gothic" w:hAnsi="Century Gothic"/>
+          <w:lang w:val="es-US"/>
+        </w:rPr>
+        <w:t>Git</w:t>
+      </w:r>
+      <w:proofErr w:type="spellEnd"/>
+      <w:r>
+        <w:rPr>
+          <w:rFonts w:ascii="Century Gothic" w:hAnsi="Century Gothic"/>
+          <w:lang w:val="es-US"/>
+        </w:rPr>
+        <w:t xml:space="preserve"> para versionar mi proyecto y llevar un control sobre los cambios que fue sufriendo. Generé una rama llamada </w:t>
       </w:r>
       <w:r>
         <w:rPr>
@@ -286,7 +605,23 @@
           <w:rFonts w:ascii="Century Gothic" w:hAnsi="Century Gothic"/>
           <w:lang w:val="es-US"/>
         </w:rPr>
-        <w:t>cual iba trabajando y a medida que veía que los cambios me parecían correctos, la fusionaba con la master (principal). A su vez</w:t>
+        <w:t xml:space="preserve">cual iba trabajando y a medida que veía que los cambios me parecían correctos, la fusionaba con la </w:t>
+      </w:r>
+      <w:proofErr w:type="spellStart"/>
+      <w:r>
+        <w:rPr>
+          <w:rFonts w:ascii="Century Gothic" w:hAnsi="Century Gothic"/>
+          <w:lang w:val="es-US"/>
+        </w:rPr>
+        <w:t>master</w:t>
+      </w:r>
+      <w:proofErr w:type="spellEnd"/>
+      <w:r>
+        <w:rPr>
+          <w:rFonts w:ascii="Century Gothic" w:hAnsi="Century Gothic"/>
+          <w:lang w:val="es-US"/>
+        </w:rPr>
+        <w:t xml:space="preserve"> (principal). A su vez</w:t>
       </w:r>
       <w:r>
         <w:rPr>
@@ -316,40 +651,123 @@
           <w:rFonts w:ascii="Century Gothic" w:hAnsi="Century Gothic"/>
           <w:lang w:val="es-US"/>
         </w:rPr>
-        <w:t>Todo el repositorio fue subido a Github, incluyendo las ramas y sub-ramas.</w:t>
-      </w:r>
-    </w:p>
-    <w:p>
-      <w:pPr>
-        <w:jc w:val="both"/>
-        <w:rPr>
-          <w:rFonts w:ascii="Century Gothic" w:hAnsi="Century Gothic"/>
-          <w:lang w:val="es-US"/>
-        </w:rPr>
-      </w:pPr>
-      <w:r>
-        <w:rPr>
-          <w:rFonts w:ascii="Century Gothic" w:hAnsi="Century Gothic"/>
-          <w:highlight w:val="yellow"/>
-          <w:lang w:val="es-US"/>
-        </w:rPr>
-        <w:t>LINK</w:t>
-      </w:r>
-    </w:p>
-    <w:p>
-      <w:pPr>
-        <w:jc w:val="both"/>
-        <w:rPr>
-          <w:rFonts w:ascii="Century Gothic" w:hAnsi="Century Gothic"/>
-          <w:lang w:val="es-US"/>
-        </w:rPr>
-      </w:pPr>
-      <w:r>
-        <w:rPr>
-          <w:rFonts w:ascii="Century Gothic" w:hAnsi="Century Gothic"/>
-          <w:lang w:val="es-US"/>
-        </w:rPr>
-        <w:t xml:space="preserve">Finalmente el proyecto fue subido al servidor Netlify, por recomendación de mi tutora, cosa que pude </w:t>
+        <w:t xml:space="preserve">Todo el repositorio fue subido a </w:t>
+      </w:r>
+      <w:proofErr w:type="spellStart"/>
+      <w:r>
+        <w:rPr>
+          <w:rFonts w:ascii="Century Gothic" w:hAnsi="Century Gothic"/>
+          <w:lang w:val="es-US"/>
+        </w:rPr>
+        <w:t>Github</w:t>
+      </w:r>
+      <w:proofErr w:type="spellEnd"/>
+      <w:r>
+        <w:rPr>
+          <w:rFonts w:ascii="Century Gothic" w:hAnsi="Century Gothic"/>
+          <w:lang w:val="es-US"/>
+        </w:rPr>
+        <w:t>, incluyendo las ramas y sub-ramas.</w:t>
+      </w:r>
+    </w:p>
+    <w:p>
+      <w:pPr>
+        <w:jc w:val="both"/>
+        <w:rPr>
+          <w:rFonts w:ascii="Century Gothic" w:hAnsi="Century Gothic"/>
+          <w:lang w:val="es-US"/>
+        </w:rPr>
+      </w:pPr>
+      <w:hyperlink r:id="rId8" w:history="1">
+        <w:r>
+          <w:rPr>
+            <w:rStyle w:val="Hipervnculo"/>
+            <w:rFonts w:ascii="Century Gothic" w:hAnsi="Century Gothic"/>
+            <w:lang w:val="es-US"/>
+          </w:rPr>
+          <w:t>https://github.com/SerePrec/Mammoth.git</w:t>
+        </w:r>
+      </w:hyperlink>
+    </w:p>
+    <w:p>
+      <w:pPr>
+        <w:jc w:val="both"/>
+        <w:rPr>
+          <w:rFonts w:ascii="Century Gothic" w:hAnsi="Century Gothic"/>
+          <w:lang w:val="es-US"/>
+        </w:rPr>
+      </w:pPr>
+      <w:r>
+        <w:rPr>
+          <w:rFonts w:ascii="Century Gothic" w:hAnsi="Century Gothic"/>
+          <w:lang w:val="es-US"/>
+        </w:rPr>
+        <w:t xml:space="preserve">Página </w:t>
+      </w:r>
+      <w:proofErr w:type="spellStart"/>
+      <w:r>
+        <w:rPr>
+          <w:rFonts w:ascii="Century Gothic" w:hAnsi="Century Gothic"/>
+          <w:lang w:val="es-US"/>
+        </w:rPr>
+        <w:t>Git</w:t>
+      </w:r>
+      <w:r>
+        <w:rPr>
+          <w:rFonts w:ascii="Century Gothic" w:hAnsi="Century Gothic"/>
+          <w:lang w:val="es-US"/>
+        </w:rPr>
+        <w:t>Hub</w:t>
+      </w:r>
+      <w:proofErr w:type="spellEnd"/>
+      <w:r>
+        <w:rPr>
+          <w:rFonts w:ascii="Century Gothic" w:hAnsi="Century Gothic"/>
+          <w:lang w:val="es-US"/>
+        </w:rPr>
+        <w:t xml:space="preserve">: </w:t>
+      </w:r>
+      <w:hyperlink r:id="rId9" w:history="1">
+        <w:r>
+          <w:rPr>
+            <w:rStyle w:val="Hipervnculo"/>
+            <w:rFonts w:ascii="Century Gothic" w:hAnsi="Century Gothic"/>
+            <w:lang w:val="es-US"/>
+          </w:rPr>
+          <w:t>https://sereprec.github.io/Mammoth/</w:t>
+        </w:r>
+      </w:hyperlink>
+    </w:p>
+    <w:p>
+      <w:pPr>
+        <w:jc w:val="both"/>
+        <w:rPr>
+          <w:rFonts w:ascii="Century Gothic" w:hAnsi="Century Gothic"/>
+          <w:lang w:val="es-US"/>
+        </w:rPr>
+      </w:pPr>
+      <w:r>
+        <w:rPr>
+          <w:rFonts w:ascii="Century Gothic" w:hAnsi="Century Gothic"/>
+          <w:lang w:val="es-US"/>
+        </w:rPr>
+        <w:t xml:space="preserve">Finalmente el proyecto fue subido al servidor </w:t>
+      </w:r>
+      <w:proofErr w:type="spellStart"/>
+      <w:r>
+        <w:rPr>
+          <w:rFonts w:ascii="Century Gothic" w:hAnsi="Century Gothic"/>
+          <w:lang w:val="es-US"/>
+        </w:rPr>
+        <w:t>Netlify</w:t>
+      </w:r>
+      <w:proofErr w:type="spellEnd"/>
+      <w:r>
+        <w:rPr>
+          <w:rFonts w:ascii="Century Gothic" w:hAnsi="Century Gothic"/>
+          <w:lang w:val="es-US"/>
+        </w:rPr>
+        <w:t xml:space="preserve">, por recomendación de mi tutora, cosa que pude </w:t>
       </w:r>
       <w:r>
         <w:rPr>
@@ -409,6 +827,7 @@
           <w:lang w:val="es-US"/>
         </w:rPr>
       </w:pPr>
+      <w:proofErr w:type="spellStart"/>
       <w:r>
         <w:rPr>
           <w:rFonts w:ascii="Century Gothic" w:hAnsi="Century Gothic"/>
@@ -416,6 +835,7 @@
         </w:rPr>
         <w:t>Bootstrap</w:t>
       </w:r>
+      <w:proofErr w:type="spellEnd"/>
     </w:p>
     <w:p>
       <w:pPr>
@@ -430,12 +850,21 @@
           <w:lang w:val="es-US"/>
         </w:rPr>
       </w:pPr>
-      <w:r>
-        <w:rPr>
-          <w:rFonts w:ascii="Century Gothic" w:hAnsi="Century Gothic"/>
-          <w:lang w:val="es-US"/>
-        </w:rPr>
-        <w:t>Wow anímate</w:t>
+      <w:proofErr w:type="spellStart"/>
+      <w:r>
+        <w:rPr>
+          <w:rFonts w:ascii="Century Gothic" w:hAnsi="Century Gothic"/>
+          <w:lang w:val="es-US"/>
+        </w:rPr>
+        <w:t>Wow</w:t>
+      </w:r>
+      <w:proofErr w:type="spellEnd"/>
+      <w:r>
+        <w:rPr>
+          <w:rFonts w:ascii="Century Gothic" w:hAnsi="Century Gothic"/>
+          <w:lang w:val="es-US"/>
+        </w:rPr>
+        <w:t xml:space="preserve"> anímate</w:t>
       </w:r>
     </w:p>
     <w:p>
@@ -451,6 +880,7 @@
           <w:lang w:val="es-US"/>
         </w:rPr>
       </w:pPr>
+      <w:proofErr w:type="spellStart"/>
       <w:r>
         <w:rPr>
           <w:rFonts w:ascii="Century Gothic" w:hAnsi="Century Gothic"/>
@@ -458,6 +888,7 @@
         </w:rPr>
         <w:t>Fontawesome</w:t>
       </w:r>
+      <w:proofErr w:type="spellEnd"/>
     </w:p>
     <w:p>
       <w:pPr>
@@ -504,6 +935,7 @@
           <w:lang w:val="es-US"/>
         </w:rPr>
       </w:pPr>
+      <w:proofErr w:type="spellStart"/>
       <w:r>
         <w:rPr>
           <w:rFonts w:ascii="Century Gothic" w:hAnsi="Century Gothic"/>
@@ -514,6 +946,7 @@
         </w:rPr>
         <w:t>Header</w:t>
       </w:r>
+      <w:proofErr w:type="spellEnd"/>
     </w:p>
     <w:p>
       <w:pPr>
@@ -572,7 +1005,23 @@
           <w:rFonts w:ascii="Century Gothic" w:hAnsi="Century Gothic"/>
           <w:lang w:val="es-US"/>
         </w:rPr>
-        <w:t xml:space="preserve"> y con disposición landscape, hago que se comprima más la altura para ayudar a aumentar un poco el área de visualización del contenido.</w:t>
+        <w:t xml:space="preserve"> y con disposición </w:t>
+      </w:r>
+      <w:proofErr w:type="spellStart"/>
+      <w:r>
+        <w:rPr>
+          <w:rFonts w:ascii="Century Gothic" w:hAnsi="Century Gothic"/>
+          <w:lang w:val="es-US"/>
+        </w:rPr>
+        <w:t>landscape</w:t>
+      </w:r>
+      <w:proofErr w:type="spellEnd"/>
+      <w:r>
+        <w:rPr>
+          <w:rFonts w:ascii="Century Gothic" w:hAnsi="Century Gothic"/>
+          <w:lang w:val="es-US"/>
+        </w:rPr>
+        <w:t>, hago que se comprima más la altura para ayudar a aumentar un poco el área de visualización del contenido.</w:t>
       </w:r>
     </w:p>
     <w:p>
@@ -598,6 +1047,7 @@
           <w:lang w:val="es-US"/>
         </w:rPr>
       </w:pPr>
+      <w:proofErr w:type="spellStart"/>
       <w:r>
         <w:rPr>
           <w:rFonts w:ascii="Century Gothic" w:hAnsi="Century Gothic"/>
@@ -606,8 +1056,40 @@
           <w:szCs w:val="24"/>
           <w:lang w:val="es-US"/>
         </w:rPr>
-        <w:lastRenderedPageBreak/>
-        <w:t>Navbar (Bootstrap)</w:t>
+        <w:t>Navbar</w:t>
+      </w:r>
+      <w:proofErr w:type="spellEnd"/>
+      <w:r>
+        <w:rPr>
+          <w:rFonts w:ascii="Century Gothic" w:hAnsi="Century Gothic"/>
+          <w:b/>
+          <w:sz w:val="24"/>
+          <w:szCs w:val="24"/>
+          <w:lang w:val="es-US"/>
+        </w:rPr>
+        <w:t xml:space="preserve"> (</w:t>
+      </w:r>
+      <w:proofErr w:type="spellStart"/>
+      <w:r>
+        <w:rPr>
+          <w:rFonts w:ascii="Century Gothic" w:hAnsi="Century Gothic"/>
+          <w:b/>
+          <w:sz w:val="24"/>
+          <w:szCs w:val="24"/>
+          <w:lang w:val="es-US"/>
+        </w:rPr>
+        <w:t>Bootstrap</w:t>
+      </w:r>
+      <w:proofErr w:type="spellEnd"/>
+      <w:r>
+        <w:rPr>
+          <w:rFonts w:ascii="Century Gothic" w:hAnsi="Century Gothic"/>
+          <w:b/>
+          <w:sz w:val="24"/>
+          <w:szCs w:val="24"/>
+          <w:lang w:val="es-US"/>
+        </w:rPr>
+        <w:t>)</w:t>
       </w:r>
     </w:p>
     <w:p>
@@ -638,6 +1120,7 @@
         </w:rPr>
         <w:t xml:space="preserve">os ítems tienen transiciones con </w:t>
       </w:r>
+      <w:proofErr w:type="spellStart"/>
       <w:r>
         <w:rPr>
           <w:rFonts w:ascii="Century Gothic" w:hAnsi="Century Gothic"/>
@@ -646,6 +1129,7 @@
         </w:rPr>
         <w:t>hover</w:t>
       </w:r>
+      <w:proofErr w:type="spellEnd"/>
       <w:r>
         <w:rPr>
           <w:rFonts w:ascii="Century Gothic" w:hAnsi="Century Gothic"/>
@@ -711,12 +1195,37 @@
           <w:lang w:val="es-US"/>
         </w:rPr>
       </w:pPr>
-      <w:r>
-        <w:rPr>
-          <w:rFonts w:ascii="Century Gothic" w:hAnsi="Century Gothic"/>
-          <w:lang w:val="es-US"/>
-        </w:rPr>
-        <w:t>Padding gradual responsive.</w:t>
+      <w:proofErr w:type="spellStart"/>
+      <w:r>
+        <w:rPr>
+          <w:rFonts w:ascii="Century Gothic" w:hAnsi="Century Gothic"/>
+          <w:lang w:val="es-US"/>
+        </w:rPr>
+        <w:t>Padding</w:t>
+      </w:r>
+      <w:proofErr w:type="spellEnd"/>
+      <w:r>
+        <w:rPr>
+          <w:rFonts w:ascii="Century Gothic" w:hAnsi="Century Gothic"/>
+          <w:lang w:val="es-US"/>
+        </w:rPr>
+        <w:t xml:space="preserve"> gradual </w:t>
+      </w:r>
+      <w:proofErr w:type="spellStart"/>
+      <w:r>
+        <w:rPr>
+          <w:rFonts w:ascii="Century Gothic" w:hAnsi="Century Gothic"/>
+          <w:lang w:val="es-US"/>
+        </w:rPr>
+        <w:t>responsive</w:t>
+      </w:r>
+      <w:proofErr w:type="spellEnd"/>
+      <w:r>
+        <w:rPr>
+          <w:rFonts w:ascii="Century Gothic" w:hAnsi="Century Gothic"/>
+          <w:lang w:val="es-US"/>
+        </w:rPr>
+        <w:t>.</w:t>
       </w:r>
     </w:p>
     <w:p>
@@ -762,6 +1271,7 @@
           <w:lang w:val="es-US"/>
         </w:rPr>
       </w:pPr>
+      <w:proofErr w:type="spellStart"/>
       <w:r>
         <w:rPr>
           <w:rFonts w:ascii="Century Gothic" w:hAnsi="Century Gothic"/>
@@ -772,6 +1282,7 @@
         </w:rPr>
         <w:t>Footer</w:t>
       </w:r>
+      <w:proofErr w:type="spellEnd"/>
     </w:p>
     <w:p>
       <w:pPr>
@@ -898,7 +1409,23 @@
           <w:rFonts w:ascii="Century Gothic" w:hAnsi="Century Gothic"/>
           <w:lang w:val="es-US"/>
         </w:rPr>
-        <w:t>Se incorporó con una vista completa que se reacomoda (flex) a medida que se achica la pantalla.</w:t>
+        <w:t>Se incorporó con una vista completa que se reacomoda (</w:t>
+      </w:r>
+      <w:proofErr w:type="spellStart"/>
+      <w:r>
+        <w:rPr>
+          <w:rFonts w:ascii="Century Gothic" w:hAnsi="Century Gothic"/>
+          <w:lang w:val="es-US"/>
+        </w:rPr>
+        <w:t>flex</w:t>
+      </w:r>
+      <w:proofErr w:type="spellEnd"/>
+      <w:r>
+        <w:rPr>
+          <w:rFonts w:ascii="Century Gothic" w:hAnsi="Century Gothic"/>
+          <w:lang w:val="es-US"/>
+        </w:rPr>
+        <w:t>) a medida que se achica la pantalla.</w:t>
       </w:r>
     </w:p>
     <w:p>
@@ -962,6 +1489,7 @@
           <w:lang w:val="es-US"/>
         </w:rPr>
       </w:pPr>
+      <w:proofErr w:type="spellStart"/>
       <w:r>
         <w:rPr>
           <w:rFonts w:ascii="Century Gothic" w:hAnsi="Century Gothic"/>
@@ -970,6 +1498,7 @@
         </w:rPr>
         <w:t>Newsletter</w:t>
       </w:r>
+      <w:proofErr w:type="spellEnd"/>
     </w:p>
     <w:p>
       <w:pPr>
@@ -1147,6 +1676,7 @@
           <w:lang w:val="es-US"/>
         </w:rPr>
       </w:pPr>
+      <w:proofErr w:type="spellStart"/>
       <w:r>
         <w:rPr>
           <w:rFonts w:ascii="Century Gothic" w:hAnsi="Century Gothic"/>
@@ -1155,7 +1685,18 @@
           <w:szCs w:val="28"/>
           <w:lang w:val="es-US"/>
         </w:rPr>
-        <w:t>Main de index.html</w:t>
+        <w:t>Main</w:t>
+      </w:r>
+      <w:proofErr w:type="spellEnd"/>
+      <w:r>
+        <w:rPr>
+          <w:rFonts w:ascii="Century Gothic" w:hAnsi="Century Gothic"/>
+          <w:b/>
+          <w:sz w:val="28"/>
+          <w:szCs w:val="28"/>
+          <w:lang w:val="es-US"/>
+        </w:rPr>
+        <w:t xml:space="preserve"> de index.html</w:t>
       </w:r>
     </w:p>
     <w:p>
@@ -1178,79 +1719,10 @@
           <w:szCs w:val="24"/>
           <w:lang w:val="es-US"/>
         </w:rPr>
-        <w:t>Carrusel (Bootstrap)</w:t>
-      </w:r>
-    </w:p>
-    <w:p>
-      <w:pPr>
-        <w:pStyle w:val="Prrafodelista"/>
-        <w:numPr>
-          <w:ilvl w:val="0"/>
-          <w:numId w:val="2"/>
-        </w:numPr>
-        <w:jc w:val="both"/>
-        <w:rPr>
-          <w:rFonts w:ascii="Century Gothic" w:hAnsi="Century Gothic"/>
-          <w:b/>
-          <w:lang w:val="es-US"/>
-        </w:rPr>
-      </w:pPr>
-      <w:r>
-        <w:rPr>
-          <w:rFonts w:ascii="Century Gothic" w:hAnsi="Century Gothic"/>
-          <w:lang w:val="es-US"/>
-        </w:rPr>
-        <w:t>Personalicé los indicadores de posición de diapositiva y controles.</w:t>
-      </w:r>
-    </w:p>
-    <w:p>
-      <w:pPr>
-        <w:pStyle w:val="Prrafodelista"/>
-        <w:numPr>
-          <w:ilvl w:val="0"/>
-          <w:numId w:val="2"/>
-        </w:numPr>
-        <w:jc w:val="both"/>
-        <w:rPr>
-          <w:rFonts w:ascii="Century Gothic" w:hAnsi="Century Gothic"/>
-          <w:b/>
-          <w:lang w:val="es-US"/>
-        </w:rPr>
-      </w:pPr>
-      <w:r>
-        <w:rPr>
-          <w:rFonts w:ascii="Century Gothic" w:hAnsi="Century Gothic"/>
-          <w:lang w:val="es-US"/>
-        </w:rPr>
-        <w:t>Tiene 4 imágenes asociadas</w:t>
-      </w:r>
-    </w:p>
-    <w:p>
-      <w:pPr>
-        <w:pStyle w:val="Prrafodelista"/>
-        <w:numPr>
-          <w:ilvl w:val="0"/>
-          <w:numId w:val="2"/>
-        </w:numPr>
-        <w:jc w:val="both"/>
-        <w:rPr>
-          <w:rFonts w:ascii="Century Gothic" w:hAnsi="Century Gothic"/>
-          <w:b/>
-          <w:lang w:val="es-US"/>
-        </w:rPr>
-      </w:pPr>
-      <w:r>
-        <w:rPr>
-          <w:rFonts w:ascii="Century Gothic" w:hAnsi="Century Gothic"/>
-          <w:lang w:val="es-US"/>
-        </w:rPr>
-        <w:t>Las 3 últimas imágenes poseen un texto relacionado, que no se muestra en pantallas pequeñas.</w:t>
-      </w:r>
-    </w:p>
-    <w:p>
-      <w:pPr>
-        <w:ind w:left="360"/>
-        <w:jc w:val="both"/>
+        <w:t>Carrusel (</w:t>
+      </w:r>
+      <w:proofErr w:type="spellStart"/>
+      <w:r>
         <w:rPr>
           <w:rFonts w:ascii="Century Gothic" w:hAnsi="Century Gothic"/>
           <w:b/>
@@ -1258,7 +1730,9 @@
           <w:szCs w:val="24"/>
           <w:lang w:val="es-US"/>
         </w:rPr>
-      </w:pPr>
+        <w:t>Bootstrap</w:t>
+      </w:r>
+      <w:proofErr w:type="spellEnd"/>
       <w:r>
         <w:rPr>
           <w:rFonts w:ascii="Century Gothic" w:hAnsi="Century Gothic"/>
@@ -1267,51 +1741,73 @@
           <w:szCs w:val="24"/>
           <w:lang w:val="es-US"/>
         </w:rPr>
-        <w:t>Barra de marcas</w:t>
-      </w:r>
-    </w:p>
-    <w:p>
-      <w:pPr>
-        <w:pStyle w:val="Prrafodelista"/>
-        <w:numPr>
-          <w:ilvl w:val="0"/>
-          <w:numId w:val="2"/>
-        </w:numPr>
-        <w:jc w:val="both"/>
-        <w:rPr>
-          <w:rFonts w:ascii="Century Gothic" w:hAnsi="Century Gothic"/>
-          <w:b/>
-          <w:lang w:val="es-US"/>
-        </w:rPr>
-      </w:pPr>
-      <w:r>
-        <w:rPr>
-          <w:rFonts w:ascii="Century Gothic" w:hAnsi="Century Gothic"/>
-          <w:lang w:val="es-US"/>
-        </w:rPr>
-        <w:t>Se reordenan en función del tamaño de la pantalla.</w:t>
-      </w:r>
-    </w:p>
-    <w:p>
-      <w:pPr>
-        <w:pStyle w:val="Prrafodelista"/>
-        <w:numPr>
-          <w:ilvl w:val="0"/>
-          <w:numId w:val="2"/>
-        </w:numPr>
-        <w:jc w:val="both"/>
-        <w:rPr>
-          <w:rFonts w:ascii="Century Gothic" w:hAnsi="Century Gothic"/>
-          <w:b/>
-          <w:lang w:val="es-US"/>
-        </w:rPr>
-      </w:pPr>
-      <w:r>
-        <w:rPr>
-          <w:rFonts w:ascii="Century Gothic" w:hAnsi="Century Gothic"/>
-          <w:lang w:val="es-US"/>
-        </w:rPr>
-        <w:t>Cada una está linkeada a la página de la marca que hace referencia.</w:t>
+        <w:t>)</w:t>
+      </w:r>
+    </w:p>
+    <w:p>
+      <w:pPr>
+        <w:pStyle w:val="Prrafodelista"/>
+        <w:numPr>
+          <w:ilvl w:val="0"/>
+          <w:numId w:val="2"/>
+        </w:numPr>
+        <w:jc w:val="both"/>
+        <w:rPr>
+          <w:rFonts w:ascii="Century Gothic" w:hAnsi="Century Gothic"/>
+          <w:b/>
+          <w:lang w:val="es-US"/>
+        </w:rPr>
+      </w:pPr>
+      <w:r>
+        <w:rPr>
+          <w:rFonts w:ascii="Century Gothic" w:hAnsi="Century Gothic"/>
+          <w:lang w:val="es-US"/>
+        </w:rPr>
+        <w:t>Personalicé los indicadores de posición de diapositiva y controles.</w:t>
+      </w:r>
+    </w:p>
+    <w:p>
+      <w:pPr>
+        <w:pStyle w:val="Prrafodelista"/>
+        <w:numPr>
+          <w:ilvl w:val="0"/>
+          <w:numId w:val="2"/>
+        </w:numPr>
+        <w:jc w:val="both"/>
+        <w:rPr>
+          <w:rFonts w:ascii="Century Gothic" w:hAnsi="Century Gothic"/>
+          <w:b/>
+          <w:lang w:val="es-US"/>
+        </w:rPr>
+      </w:pPr>
+      <w:r>
+        <w:rPr>
+          <w:rFonts w:ascii="Century Gothic" w:hAnsi="Century Gothic"/>
+          <w:lang w:val="es-US"/>
+        </w:rPr>
+        <w:t>Tiene 4 imágenes asociadas</w:t>
+      </w:r>
+    </w:p>
+    <w:p>
+      <w:pPr>
+        <w:pStyle w:val="Prrafodelista"/>
+        <w:numPr>
+          <w:ilvl w:val="0"/>
+          <w:numId w:val="2"/>
+        </w:numPr>
+        <w:jc w:val="both"/>
+        <w:rPr>
+          <w:rFonts w:ascii="Century Gothic" w:hAnsi="Century Gothic"/>
+          <w:b/>
+          <w:lang w:val="es-US"/>
+        </w:rPr>
+      </w:pPr>
+      <w:r>
+        <w:rPr>
+          <w:rFonts w:ascii="Century Gothic" w:hAnsi="Century Gothic"/>
+          <w:lang w:val="es-US"/>
+        </w:rPr>
+        <w:t>Las 3 últimas imágenes poseen un texto relacionado, que no se muestra en pantallas pequeñas.</w:t>
       </w:r>
     </w:p>
     <w:p>
@@ -1334,175 +1830,67 @@
           <w:szCs w:val="24"/>
           <w:lang w:val="es-US"/>
         </w:rPr>
-        <w:t>Tarjetas de destacados</w:t>
-      </w:r>
-    </w:p>
-    <w:p>
-      <w:pPr>
-        <w:pStyle w:val="Prrafodelista"/>
-        <w:numPr>
-          <w:ilvl w:val="0"/>
-          <w:numId w:val="2"/>
-        </w:numPr>
-        <w:jc w:val="both"/>
-        <w:rPr>
-          <w:rFonts w:ascii="Century Gothic" w:hAnsi="Century Gothic"/>
-          <w:b/>
-          <w:lang w:val="es-US"/>
-        </w:rPr>
-      </w:pPr>
-      <w:r>
-        <w:rPr>
-          <w:rFonts w:ascii="Century Gothic" w:hAnsi="Century Gothic"/>
-          <w:lang w:val="es-US"/>
-        </w:rPr>
-        <w:lastRenderedPageBreak/>
-        <w:t>Cambio de escala y sombra con hover.</w:t>
-      </w:r>
-    </w:p>
-    <w:p>
-      <w:pPr>
-        <w:pStyle w:val="Prrafodelista"/>
-        <w:numPr>
-          <w:ilvl w:val="0"/>
-          <w:numId w:val="2"/>
-        </w:numPr>
-        <w:jc w:val="both"/>
-        <w:rPr>
-          <w:rFonts w:ascii="Century Gothic" w:hAnsi="Century Gothic"/>
-          <w:b/>
-          <w:lang w:val="es-US"/>
-        </w:rPr>
-      </w:pPr>
-      <w:r>
-        <w:rPr>
-          <w:rFonts w:ascii="Century Gothic" w:hAnsi="Century Gothic"/>
-          <w:lang w:val="es-US"/>
-        </w:rPr>
-        <w:t>Al cli</w:t>
-      </w:r>
-      <w:r>
-        <w:rPr>
-          <w:rFonts w:ascii="Century Gothic" w:hAnsi="Century Gothic"/>
-          <w:lang w:val="es-US"/>
-        </w:rPr>
-        <w:t>c</w:t>
-      </w:r>
-      <w:r>
-        <w:rPr>
-          <w:rFonts w:ascii="Century Gothic" w:hAnsi="Century Gothic"/>
-          <w:lang w:val="es-US"/>
-        </w:rPr>
-        <w:t>kear sobre la imagen esta se agranda con una transición pasando a ocupar todo el tamaño de la tarjeta, ocultando el texto explicativo y reordenando los botones de +info y tipo de producto.</w:t>
-      </w:r>
-    </w:p>
-    <w:p>
-      <w:pPr>
-        <w:pStyle w:val="Prrafodelista"/>
-        <w:numPr>
-          <w:ilvl w:val="0"/>
-          <w:numId w:val="2"/>
-        </w:numPr>
-        <w:jc w:val="both"/>
-        <w:rPr>
-          <w:rFonts w:ascii="Century Gothic" w:hAnsi="Century Gothic"/>
-          <w:b/>
-          <w:lang w:val="es-US"/>
-        </w:rPr>
-      </w:pPr>
-      <w:r>
-        <w:rPr>
-          <w:rFonts w:ascii="Century Gothic" w:hAnsi="Century Gothic"/>
-          <w:lang w:val="es-US"/>
-        </w:rPr>
-        <w:t>Al clickear sobre el botón coloreado de tipo de producto lleva a la sección correspondiente en de la página productos.html</w:t>
-      </w:r>
-    </w:p>
-    <w:p>
-      <w:pPr>
-        <w:pStyle w:val="Prrafodelista"/>
-        <w:numPr>
-          <w:ilvl w:val="0"/>
-          <w:numId w:val="2"/>
-        </w:numPr>
-        <w:jc w:val="both"/>
-        <w:rPr>
-          <w:rFonts w:ascii="Century Gothic" w:hAnsi="Century Gothic"/>
-          <w:b/>
-          <w:lang w:val="es-US"/>
-        </w:rPr>
-      </w:pPr>
-      <w:r>
-        <w:rPr>
-          <w:rFonts w:ascii="Century Gothic" w:hAnsi="Century Gothic"/>
-          <w:lang w:val="es-US"/>
-        </w:rPr>
-        <w:t xml:space="preserve">Al clickear sobre “+info” despliega cada una su correspondiente </w:t>
-      </w:r>
-      <w:r>
-        <w:rPr>
-          <w:rFonts w:ascii="Century Gothic" w:hAnsi="Century Gothic"/>
-          <w:b/>
-          <w:lang w:val="es-US"/>
-        </w:rPr>
-        <w:t>ventana modal</w:t>
-      </w:r>
-      <w:r>
-        <w:rPr>
-          <w:rFonts w:ascii="Century Gothic" w:hAnsi="Century Gothic"/>
-          <w:lang w:val="es-US"/>
-        </w:rPr>
-        <w:t xml:space="preserve"> con más información.</w:t>
-      </w:r>
-    </w:p>
-    <w:p>
-      <w:pPr>
-        <w:pStyle w:val="Prrafodelista"/>
-        <w:numPr>
-          <w:ilvl w:val="0"/>
-          <w:numId w:val="2"/>
-        </w:numPr>
-        <w:jc w:val="both"/>
-        <w:rPr>
-          <w:rFonts w:ascii="Century Gothic" w:hAnsi="Century Gothic"/>
-          <w:b/>
-          <w:lang w:val="es-US"/>
-        </w:rPr>
-      </w:pPr>
-      <w:r>
-        <w:rPr>
-          <w:rFonts w:ascii="Century Gothic" w:hAnsi="Century Gothic"/>
-          <w:lang w:val="es-US"/>
-        </w:rPr>
-        <w:t>Animación con entrada izquierda / derecha</w:t>
-      </w:r>
-      <w:r>
-        <w:rPr>
-          <w:rFonts w:ascii="Century Gothic" w:hAnsi="Century Gothic"/>
-          <w:lang w:val="es-US"/>
-        </w:rPr>
-        <w:t xml:space="preserve"> </w:t>
-      </w:r>
-      <w:r>
-        <w:rPr>
-          <w:rFonts w:ascii="Century Gothic" w:hAnsi="Century Gothic"/>
-          <w:lang w:val="es-US"/>
-        </w:rPr>
-        <w:t>activada por</w:t>
-      </w:r>
-      <w:r>
-        <w:rPr>
-          <w:rFonts w:ascii="Century Gothic" w:hAnsi="Century Gothic"/>
-          <w:lang w:val="es-US"/>
-        </w:rPr>
-        <w:t xml:space="preserve"> el scroll</w:t>
-      </w:r>
-      <w:r>
-        <w:rPr>
-          <w:rFonts w:ascii="Century Gothic" w:hAnsi="Century Gothic"/>
-          <w:lang w:val="es-US"/>
-        </w:rPr>
-        <w:t>.</w:t>
+        <w:t>Barra de marcas</w:t>
+      </w:r>
+    </w:p>
+    <w:p>
+      <w:pPr>
+        <w:pStyle w:val="Prrafodelista"/>
+        <w:numPr>
+          <w:ilvl w:val="0"/>
+          <w:numId w:val="2"/>
+        </w:numPr>
+        <w:jc w:val="both"/>
+        <w:rPr>
+          <w:rFonts w:ascii="Century Gothic" w:hAnsi="Century Gothic"/>
+          <w:b/>
+          <w:lang w:val="es-US"/>
+        </w:rPr>
+      </w:pPr>
+      <w:r>
+        <w:rPr>
+          <w:rFonts w:ascii="Century Gothic" w:hAnsi="Century Gothic"/>
+          <w:lang w:val="es-US"/>
+        </w:rPr>
+        <w:t>Se reordenan en función del tamaño de la pantalla.</w:t>
+      </w:r>
+    </w:p>
+    <w:p>
+      <w:pPr>
+        <w:pStyle w:val="Prrafodelista"/>
+        <w:numPr>
+          <w:ilvl w:val="0"/>
+          <w:numId w:val="2"/>
+        </w:numPr>
+        <w:jc w:val="both"/>
+        <w:rPr>
+          <w:rFonts w:ascii="Century Gothic" w:hAnsi="Century Gothic"/>
+          <w:b/>
+          <w:lang w:val="es-US"/>
+        </w:rPr>
+      </w:pPr>
+      <w:r>
+        <w:rPr>
+          <w:rFonts w:ascii="Century Gothic" w:hAnsi="Century Gothic"/>
+          <w:lang w:val="es-US"/>
+        </w:rPr>
+        <w:t xml:space="preserve">Cada una está </w:t>
+      </w:r>
+      <w:proofErr w:type="spellStart"/>
+      <w:r>
+        <w:rPr>
+          <w:rFonts w:ascii="Century Gothic" w:hAnsi="Century Gothic"/>
+          <w:lang w:val="es-US"/>
+        </w:rPr>
+        <w:t>linkeada</w:t>
+      </w:r>
+      <w:proofErr w:type="spellEnd"/>
+      <w:r>
+        <w:rPr>
+          <w:rFonts w:ascii="Century Gothic" w:hAnsi="Century Gothic"/>
+          <w:lang w:val="es-US"/>
+        </w:rPr>
+        <w:t xml:space="preserve"> a la página de la marca que hace referencia.</w:t>
       </w:r>
     </w:p>
     <w:p>
@@ -1525,6 +1913,302 @@
           <w:szCs w:val="24"/>
           <w:lang w:val="es-US"/>
         </w:rPr>
+        <w:lastRenderedPageBreak/>
+        <w:t>Tarjetas de destacados</w:t>
+      </w:r>
+    </w:p>
+    <w:p>
+      <w:pPr>
+        <w:pStyle w:val="Prrafodelista"/>
+        <w:numPr>
+          <w:ilvl w:val="0"/>
+          <w:numId w:val="2"/>
+        </w:numPr>
+        <w:jc w:val="both"/>
+        <w:rPr>
+          <w:rFonts w:ascii="Century Gothic" w:hAnsi="Century Gothic"/>
+          <w:b/>
+          <w:lang w:val="es-US"/>
+        </w:rPr>
+      </w:pPr>
+      <w:r>
+        <w:rPr>
+          <w:rFonts w:ascii="Century Gothic" w:hAnsi="Century Gothic"/>
+          <w:lang w:val="es-US"/>
+        </w:rPr>
+        <w:t xml:space="preserve">Cambio de escala y sombra con </w:t>
+      </w:r>
+      <w:proofErr w:type="spellStart"/>
+      <w:r>
+        <w:rPr>
+          <w:rFonts w:ascii="Century Gothic" w:hAnsi="Century Gothic"/>
+          <w:lang w:val="es-US"/>
+        </w:rPr>
+        <w:t>hover</w:t>
+      </w:r>
+      <w:proofErr w:type="spellEnd"/>
+      <w:r>
+        <w:rPr>
+          <w:rFonts w:ascii="Century Gothic" w:hAnsi="Century Gothic"/>
+          <w:lang w:val="es-US"/>
+        </w:rPr>
+        <w:t>.</w:t>
+      </w:r>
+    </w:p>
+    <w:p>
+      <w:pPr>
+        <w:pStyle w:val="Prrafodelista"/>
+        <w:numPr>
+          <w:ilvl w:val="0"/>
+          <w:numId w:val="2"/>
+        </w:numPr>
+        <w:jc w:val="both"/>
+        <w:rPr>
+          <w:rFonts w:ascii="Century Gothic" w:hAnsi="Century Gothic"/>
+          <w:b/>
+          <w:lang w:val="es-US"/>
+        </w:rPr>
+      </w:pPr>
+      <w:r>
+        <w:rPr>
+          <w:rFonts w:ascii="Century Gothic" w:hAnsi="Century Gothic"/>
+          <w:lang w:val="es-US"/>
+        </w:rPr>
+        <w:t xml:space="preserve">Al </w:t>
+      </w:r>
+      <w:proofErr w:type="spellStart"/>
+      <w:r>
+        <w:rPr>
+          <w:rFonts w:ascii="Century Gothic" w:hAnsi="Century Gothic"/>
+          <w:lang w:val="es-US"/>
+        </w:rPr>
+        <w:t>cli</w:t>
+      </w:r>
+      <w:r>
+        <w:rPr>
+          <w:rFonts w:ascii="Century Gothic" w:hAnsi="Century Gothic"/>
+          <w:lang w:val="es-US"/>
+        </w:rPr>
+        <w:t>c</w:t>
+      </w:r>
+      <w:r>
+        <w:rPr>
+          <w:rFonts w:ascii="Century Gothic" w:hAnsi="Century Gothic"/>
+          <w:lang w:val="es-US"/>
+        </w:rPr>
+        <w:t>kear</w:t>
+      </w:r>
+      <w:proofErr w:type="spellEnd"/>
+      <w:r>
+        <w:rPr>
+          <w:rFonts w:ascii="Century Gothic" w:hAnsi="Century Gothic"/>
+          <w:lang w:val="es-US"/>
+        </w:rPr>
+        <w:t xml:space="preserve"> sobre la imagen esta se agranda con una transición pasando a ocupar todo el tamaño de la tarjeta, ocultando el texto explicativo y reordenando los botones de +</w:t>
+      </w:r>
+      <w:proofErr w:type="spellStart"/>
+      <w:r>
+        <w:rPr>
+          <w:rFonts w:ascii="Century Gothic" w:hAnsi="Century Gothic"/>
+          <w:lang w:val="es-US"/>
+        </w:rPr>
+        <w:t>info</w:t>
+      </w:r>
+      <w:proofErr w:type="spellEnd"/>
+      <w:r>
+        <w:rPr>
+          <w:rFonts w:ascii="Century Gothic" w:hAnsi="Century Gothic"/>
+          <w:lang w:val="es-US"/>
+        </w:rPr>
+        <w:t xml:space="preserve"> y tipo de producto.</w:t>
+      </w:r>
+    </w:p>
+    <w:p>
+      <w:pPr>
+        <w:pStyle w:val="Prrafodelista"/>
+        <w:numPr>
+          <w:ilvl w:val="0"/>
+          <w:numId w:val="2"/>
+        </w:numPr>
+        <w:jc w:val="both"/>
+        <w:rPr>
+          <w:rFonts w:ascii="Century Gothic" w:hAnsi="Century Gothic"/>
+          <w:b/>
+          <w:lang w:val="es-US"/>
+        </w:rPr>
+      </w:pPr>
+      <w:r>
+        <w:rPr>
+          <w:rFonts w:ascii="Century Gothic" w:hAnsi="Century Gothic"/>
+          <w:lang w:val="es-US"/>
+        </w:rPr>
+        <w:t xml:space="preserve">Al </w:t>
+      </w:r>
+      <w:proofErr w:type="spellStart"/>
+      <w:r>
+        <w:rPr>
+          <w:rFonts w:ascii="Century Gothic" w:hAnsi="Century Gothic"/>
+          <w:lang w:val="es-US"/>
+        </w:rPr>
+        <w:t>clickear</w:t>
+      </w:r>
+      <w:proofErr w:type="spellEnd"/>
+      <w:r>
+        <w:rPr>
+          <w:rFonts w:ascii="Century Gothic" w:hAnsi="Century Gothic"/>
+          <w:lang w:val="es-US"/>
+        </w:rPr>
+        <w:t xml:space="preserve"> sobre el botón coloreado de tipo de producto lleva a la sección correspondiente en de la página productos.html</w:t>
+      </w:r>
+    </w:p>
+    <w:p>
+      <w:pPr>
+        <w:pStyle w:val="Prrafodelista"/>
+        <w:numPr>
+          <w:ilvl w:val="0"/>
+          <w:numId w:val="2"/>
+        </w:numPr>
+        <w:jc w:val="both"/>
+        <w:rPr>
+          <w:rFonts w:ascii="Century Gothic" w:hAnsi="Century Gothic"/>
+          <w:b/>
+          <w:lang w:val="es-US"/>
+        </w:rPr>
+      </w:pPr>
+      <w:r>
+        <w:rPr>
+          <w:rFonts w:ascii="Century Gothic" w:hAnsi="Century Gothic"/>
+          <w:lang w:val="es-US"/>
+        </w:rPr>
+        <w:t xml:space="preserve">Al </w:t>
+      </w:r>
+      <w:proofErr w:type="spellStart"/>
+      <w:r>
+        <w:rPr>
+          <w:rFonts w:ascii="Century Gothic" w:hAnsi="Century Gothic"/>
+          <w:lang w:val="es-US"/>
+        </w:rPr>
+        <w:t>clickear</w:t>
+      </w:r>
+      <w:proofErr w:type="spellEnd"/>
+      <w:r>
+        <w:rPr>
+          <w:rFonts w:ascii="Century Gothic" w:hAnsi="Century Gothic"/>
+          <w:lang w:val="es-US"/>
+        </w:rPr>
+        <w:t xml:space="preserve"> sobre “+</w:t>
+      </w:r>
+      <w:proofErr w:type="spellStart"/>
+      <w:r>
+        <w:rPr>
+          <w:rFonts w:ascii="Century Gothic" w:hAnsi="Century Gothic"/>
+          <w:lang w:val="es-US"/>
+        </w:rPr>
+        <w:t>info</w:t>
+      </w:r>
+      <w:proofErr w:type="spellEnd"/>
+      <w:r>
+        <w:rPr>
+          <w:rFonts w:ascii="Century Gothic" w:hAnsi="Century Gothic"/>
+          <w:lang w:val="es-US"/>
+        </w:rPr>
+        <w:t xml:space="preserve">” despliega cada una su correspondiente </w:t>
+      </w:r>
+      <w:r>
+        <w:rPr>
+          <w:rFonts w:ascii="Century Gothic" w:hAnsi="Century Gothic"/>
+          <w:b/>
+          <w:lang w:val="es-US"/>
+        </w:rPr>
+        <w:t>ventana modal</w:t>
+      </w:r>
+      <w:r>
+        <w:rPr>
+          <w:rFonts w:ascii="Century Gothic" w:hAnsi="Century Gothic"/>
+          <w:lang w:val="es-US"/>
+        </w:rPr>
+        <w:t xml:space="preserve"> con más información.</w:t>
+      </w:r>
+    </w:p>
+    <w:p>
+      <w:pPr>
+        <w:pStyle w:val="Prrafodelista"/>
+        <w:numPr>
+          <w:ilvl w:val="0"/>
+          <w:numId w:val="2"/>
+        </w:numPr>
+        <w:jc w:val="both"/>
+        <w:rPr>
+          <w:rFonts w:ascii="Century Gothic" w:hAnsi="Century Gothic"/>
+          <w:b/>
+          <w:lang w:val="es-US"/>
+        </w:rPr>
+      </w:pPr>
+      <w:r>
+        <w:rPr>
+          <w:rFonts w:ascii="Century Gothic" w:hAnsi="Century Gothic"/>
+          <w:lang w:val="es-US"/>
+        </w:rPr>
+        <w:t>Animación con entrada izquierda / derecha</w:t>
+      </w:r>
+      <w:r>
+        <w:rPr>
+          <w:rFonts w:ascii="Century Gothic" w:hAnsi="Century Gothic"/>
+          <w:lang w:val="es-US"/>
+        </w:rPr>
+        <w:t xml:space="preserve"> </w:t>
+      </w:r>
+      <w:r>
+        <w:rPr>
+          <w:rFonts w:ascii="Century Gothic" w:hAnsi="Century Gothic"/>
+          <w:lang w:val="es-US"/>
+        </w:rPr>
+        <w:t>activada por</w:t>
+      </w:r>
+      <w:r>
+        <w:rPr>
+          <w:rFonts w:ascii="Century Gothic" w:hAnsi="Century Gothic"/>
+          <w:lang w:val="es-US"/>
+        </w:rPr>
+        <w:t xml:space="preserve"> el </w:t>
+      </w:r>
+      <w:proofErr w:type="spellStart"/>
+      <w:r>
+        <w:rPr>
+          <w:rFonts w:ascii="Century Gothic" w:hAnsi="Century Gothic"/>
+          <w:lang w:val="es-US"/>
+        </w:rPr>
+        <w:t>scroll</w:t>
+      </w:r>
+      <w:proofErr w:type="spellEnd"/>
+      <w:r>
+        <w:rPr>
+          <w:rFonts w:ascii="Century Gothic" w:hAnsi="Century Gothic"/>
+          <w:lang w:val="es-US"/>
+        </w:rPr>
+        <w:t>.</w:t>
+      </w:r>
+    </w:p>
+    <w:p>
+      <w:pPr>
+        <w:ind w:left="360"/>
+        <w:jc w:val="both"/>
+        <w:rPr>
+          <w:rFonts w:ascii="Century Gothic" w:hAnsi="Century Gothic"/>
+          <w:b/>
+          <w:sz w:val="24"/>
+          <w:szCs w:val="24"/>
+          <w:lang w:val="es-US"/>
+        </w:rPr>
+      </w:pPr>
+      <w:r>
+        <w:rPr>
+          <w:rFonts w:ascii="Century Gothic" w:hAnsi="Century Gothic"/>
+          <w:b/>
+          <w:sz w:val="24"/>
+          <w:szCs w:val="24"/>
+          <w:lang w:val="es-US"/>
+        </w:rPr>
         <w:t>Tarjetas de difusión</w:t>
       </w:r>
     </w:p>
@@ -1547,7 +2231,23 @@
           <w:rFonts w:ascii="Century Gothic" w:hAnsi="Century Gothic"/>
           <w:lang w:val="es-US"/>
         </w:rPr>
-        <w:t>Cambio de escala de la imagen y reacomodamiento del box con texto al hacer hover.</w:t>
+        <w:t xml:space="preserve">Cambio de escala de la imagen y reacomodamiento del box con texto al hacer </w:t>
+      </w:r>
+      <w:proofErr w:type="spellStart"/>
+      <w:r>
+        <w:rPr>
+          <w:rFonts w:ascii="Century Gothic" w:hAnsi="Century Gothic"/>
+          <w:lang w:val="es-US"/>
+        </w:rPr>
+        <w:t>hover</w:t>
+      </w:r>
+      <w:proofErr w:type="spellEnd"/>
+      <w:r>
+        <w:rPr>
+          <w:rFonts w:ascii="Century Gothic" w:hAnsi="Century Gothic"/>
+          <w:lang w:val="es-US"/>
+        </w:rPr>
+        <w:t>.</w:t>
       </w:r>
     </w:p>
     <w:p>
@@ -1619,7 +2319,23 @@
           <w:rFonts w:ascii="Century Gothic" w:hAnsi="Century Gothic"/>
           <w:lang w:val="es-US"/>
         </w:rPr>
-        <w:t>la imagen de nuestra app, lleva a la correspondiente sección en la página noticias.html</w:t>
+        <w:t xml:space="preserve">la imagen de nuestra </w:t>
+      </w:r>
+      <w:proofErr w:type="spellStart"/>
+      <w:r>
+        <w:rPr>
+          <w:rFonts w:ascii="Century Gothic" w:hAnsi="Century Gothic"/>
+          <w:lang w:val="es-US"/>
+        </w:rPr>
+        <w:t>app</w:t>
+      </w:r>
+      <w:proofErr w:type="spellEnd"/>
+      <w:r>
+        <w:rPr>
+          <w:rFonts w:ascii="Century Gothic" w:hAnsi="Century Gothic"/>
+          <w:lang w:val="es-US"/>
+        </w:rPr>
+        <w:t>, lleva a la correspondiente sección en la página noticias.html</w:t>
       </w:r>
     </w:p>
     <w:p>
@@ -1684,7 +2400,23 @@
           <w:rFonts w:ascii="Century Gothic" w:hAnsi="Century Gothic"/>
           <w:lang w:val="es-US"/>
         </w:rPr>
-        <w:t xml:space="preserve"> el scroll.</w:t>
+        <w:t xml:space="preserve"> el </w:t>
+      </w:r>
+      <w:proofErr w:type="spellStart"/>
+      <w:r>
+        <w:rPr>
+          <w:rFonts w:ascii="Century Gothic" w:hAnsi="Century Gothic"/>
+          <w:lang w:val="es-US"/>
+        </w:rPr>
+        <w:t>scroll</w:t>
+      </w:r>
+      <w:proofErr w:type="spellEnd"/>
+      <w:r>
+        <w:rPr>
+          <w:rFonts w:ascii="Century Gothic" w:hAnsi="Century Gothic"/>
+          <w:lang w:val="es-US"/>
+        </w:rPr>
+        <w:t>.</w:t>
       </w:r>
     </w:p>
     <w:p>
@@ -1709,6 +2441,7 @@
           <w:lang w:val="es-US"/>
         </w:rPr>
       </w:pPr>
+      <w:proofErr w:type="spellStart"/>
       <w:r>
         <w:rPr>
           <w:rFonts w:ascii="Century Gothic" w:hAnsi="Century Gothic"/>
@@ -1717,7 +2450,18 @@
           <w:szCs w:val="28"/>
           <w:lang w:val="es-US"/>
         </w:rPr>
-        <w:t>Main de productos.html</w:t>
+        <w:t>Main</w:t>
+      </w:r>
+      <w:proofErr w:type="spellEnd"/>
+      <w:r>
+        <w:rPr>
+          <w:rFonts w:ascii="Century Gothic" w:hAnsi="Century Gothic"/>
+          <w:b/>
+          <w:sz w:val="28"/>
+          <w:szCs w:val="28"/>
+          <w:lang w:val="es-US"/>
+        </w:rPr>
+        <w:t xml:space="preserve"> de productos.html</w:t>
       </w:r>
     </w:p>
     <w:p>
@@ -1740,184 +2484,10 @@
           <w:szCs w:val="24"/>
           <w:lang w:val="es-US"/>
         </w:rPr>
-        <w:t>Acordeón (Bootstrap)</w:t>
-      </w:r>
-    </w:p>
-    <w:p>
-      <w:pPr>
-        <w:pStyle w:val="Prrafodelista"/>
-        <w:numPr>
-          <w:ilvl w:val="0"/>
-          <w:numId w:val="2"/>
-        </w:numPr>
-        <w:jc w:val="both"/>
-        <w:rPr>
-          <w:rFonts w:ascii="Century Gothic" w:hAnsi="Century Gothic"/>
-          <w:b/>
-          <w:lang w:val="es-US"/>
-        </w:rPr>
-      </w:pPr>
-      <w:r>
-        <w:rPr>
-          <w:rFonts w:ascii="Century Gothic" w:hAnsi="Century Gothic"/>
-          <w:lang w:val="es-US"/>
-        </w:rPr>
-        <w:t>Jugué con la imagen de fondo del paisaje de una ruta colocando desfasado su punto de inicio en cada</w:t>
-      </w:r>
-      <w:r>
-        <w:rPr>
-          <w:rFonts w:ascii="Century Gothic" w:hAnsi="Century Gothic"/>
-          <w:lang w:val="es-US"/>
-        </w:rPr>
-        <w:t xml:space="preserve"> sección </w:t>
-      </w:r>
-      <w:r>
-        <w:rPr>
-          <w:rFonts w:ascii="Century Gothic" w:hAnsi="Century Gothic"/>
-          <w:lang w:val="es-US"/>
-        </w:rPr>
-        <w:t>visible del acordeón, para logra</w:t>
-      </w:r>
-      <w:r>
-        <w:rPr>
-          <w:rFonts w:ascii="Century Gothic" w:hAnsi="Century Gothic"/>
-          <w:lang w:val="es-US"/>
-        </w:rPr>
-        <w:t>r una sensación de continuidad, q</w:t>
-      </w:r>
-      <w:r>
-        <w:rPr>
-          <w:rFonts w:ascii="Century Gothic" w:hAnsi="Century Gothic"/>
-          <w:lang w:val="es-US"/>
-        </w:rPr>
-        <w:t>uitando todo tipo de borde o margen que marque divisiones.</w:t>
-      </w:r>
-    </w:p>
-    <w:p>
-      <w:pPr>
-        <w:pStyle w:val="Prrafodelista"/>
-        <w:numPr>
-          <w:ilvl w:val="0"/>
-          <w:numId w:val="2"/>
-        </w:numPr>
-        <w:jc w:val="both"/>
-        <w:rPr>
-          <w:rFonts w:ascii="Century Gothic" w:hAnsi="Century Gothic"/>
-          <w:b/>
-          <w:lang w:val="es-US"/>
-        </w:rPr>
-      </w:pPr>
-      <w:r>
-        <w:rPr>
-          <w:rFonts w:ascii="Century Gothic" w:hAnsi="Century Gothic"/>
-          <w:lang w:val="es-US"/>
-        </w:rPr>
-        <w:t xml:space="preserve">Con hover sobre cada título, aumenta la intensidad </w:t>
-      </w:r>
-      <w:r>
-        <w:rPr>
-          <w:rFonts w:ascii="Century Gothic" w:hAnsi="Century Gothic"/>
-          <w:lang w:val="es-US"/>
-        </w:rPr>
-        <w:t>el color de fondo.</w:t>
-      </w:r>
-    </w:p>
-    <w:p>
-      <w:pPr>
-        <w:pStyle w:val="Prrafodelista"/>
-        <w:numPr>
-          <w:ilvl w:val="0"/>
-          <w:numId w:val="2"/>
-        </w:numPr>
-        <w:jc w:val="both"/>
-        <w:rPr>
-          <w:rFonts w:ascii="Century Gothic" w:hAnsi="Century Gothic"/>
-          <w:b/>
-          <w:lang w:val="es-US"/>
-        </w:rPr>
-      </w:pPr>
-      <w:r>
-        <w:rPr>
-          <w:rFonts w:ascii="Century Gothic" w:hAnsi="Century Gothic"/>
-          <w:lang w:val="es-US"/>
-        </w:rPr>
-        <w:t>A</w:t>
-      </w:r>
-      <w:r>
-        <w:rPr>
-          <w:rFonts w:ascii="Century Gothic" w:hAnsi="Century Gothic"/>
-          <w:lang w:val="es-US"/>
-        </w:rPr>
-        <w:t>l clickear</w:t>
-      </w:r>
-      <w:r>
-        <w:rPr>
-          <w:rFonts w:ascii="Century Gothic" w:hAnsi="Century Gothic"/>
-          <w:lang w:val="es-US"/>
-        </w:rPr>
-        <w:t xml:space="preserve"> cada título, se produce una transición con cambio de color de fondo y tamaño de cada caja contenedora, pasando a ocupar todo el ancho del acordeón</w:t>
-      </w:r>
-      <w:r>
-        <w:rPr>
-          <w:rFonts w:ascii="Century Gothic" w:hAnsi="Century Gothic"/>
-          <w:lang w:val="es-US"/>
-        </w:rPr>
-        <w:t>,</w:t>
-      </w:r>
-      <w:r>
-        <w:rPr>
-          <w:rFonts w:ascii="Century Gothic" w:hAnsi="Century Gothic"/>
-          <w:lang w:val="es-US"/>
-        </w:rPr>
-        <w:t xml:space="preserve"> al</w:t>
-      </w:r>
-      <w:r>
-        <w:rPr>
-          <w:rFonts w:ascii="Century Gothic" w:hAnsi="Century Gothic"/>
-          <w:lang w:val="es-US"/>
-        </w:rPr>
-        <w:t xml:space="preserve"> mismo tiempo que se despliega</w:t>
-      </w:r>
-      <w:r>
-        <w:rPr>
-          <w:rFonts w:ascii="Century Gothic" w:hAnsi="Century Gothic"/>
-          <w:lang w:val="es-US"/>
-        </w:rPr>
-        <w:t xml:space="preserve"> su contenido </w:t>
-      </w:r>
-      <w:r>
-        <w:rPr>
-          <w:rFonts w:ascii="Century Gothic" w:hAnsi="Century Gothic"/>
-          <w:lang w:val="es-US"/>
-        </w:rPr>
-        <w:t>“</w:t>
-      </w:r>
-      <w:r>
-        <w:rPr>
-          <w:rFonts w:ascii="Century Gothic" w:hAnsi="Century Gothic"/>
-          <w:lang w:val="es-US"/>
-        </w:rPr>
-        <w:t>oculto</w:t>
-      </w:r>
-      <w:r>
-        <w:rPr>
-          <w:rFonts w:ascii="Century Gothic" w:hAnsi="Century Gothic"/>
-          <w:lang w:val="es-US"/>
-        </w:rPr>
-        <w:t>”</w:t>
-      </w:r>
-      <w:r>
-        <w:rPr>
-          <w:rFonts w:ascii="Century Gothic" w:hAnsi="Century Gothic"/>
-          <w:lang w:val="es-US"/>
-        </w:rPr>
-        <w:t>.</w:t>
-      </w:r>
-    </w:p>
-    <w:p>
-      <w:pPr>
-        <w:ind w:left="360"/>
-        <w:jc w:val="both"/>
+        <w:t>Acordeón (</w:t>
+      </w:r>
+      <w:proofErr w:type="spellStart"/>
+      <w:r>
         <w:rPr>
           <w:rFonts w:ascii="Century Gothic" w:hAnsi="Century Gothic"/>
           <w:b/>
@@ -1925,7 +2495,9 @@
           <w:szCs w:val="24"/>
           <w:lang w:val="es-US"/>
         </w:rPr>
-      </w:pPr>
+        <w:t>Bootstrap</w:t>
+      </w:r>
+      <w:proofErr w:type="spellEnd"/>
       <w:r>
         <w:rPr>
           <w:rFonts w:ascii="Century Gothic" w:hAnsi="Century Gothic"/>
@@ -1934,51 +2506,330 @@
           <w:szCs w:val="24"/>
           <w:lang w:val="es-US"/>
         </w:rPr>
-        <w:t>Grid de imágenes dentro del acordeón</w:t>
-      </w:r>
-    </w:p>
-    <w:p>
-      <w:pPr>
-        <w:pStyle w:val="Prrafodelista"/>
-        <w:numPr>
-          <w:ilvl w:val="0"/>
-          <w:numId w:val="2"/>
-        </w:numPr>
-        <w:jc w:val="both"/>
-        <w:rPr>
-          <w:rFonts w:ascii="Century Gothic" w:hAnsi="Century Gothic"/>
-          <w:b/>
-          <w:lang w:val="es-US"/>
-        </w:rPr>
-      </w:pPr>
-      <w:r>
-        <w:rPr>
-          <w:rFonts w:ascii="Century Gothic" w:hAnsi="Century Gothic"/>
-          <w:lang w:val="es-US"/>
-        </w:rPr>
-        <w:t>Hay 3 tipos de grid: 4, 5 y 6 imágenes con diseño variado.</w:t>
-      </w:r>
-    </w:p>
-    <w:p>
-      <w:pPr>
-        <w:pStyle w:val="Prrafodelista"/>
-        <w:numPr>
-          <w:ilvl w:val="0"/>
-          <w:numId w:val="2"/>
-        </w:numPr>
-        <w:jc w:val="both"/>
-        <w:rPr>
-          <w:rFonts w:ascii="Century Gothic" w:hAnsi="Century Gothic"/>
-          <w:b/>
-          <w:lang w:val="es-US"/>
-        </w:rPr>
-      </w:pPr>
-      <w:r>
-        <w:rPr>
-          <w:rFonts w:ascii="Century Gothic" w:hAnsi="Century Gothic"/>
-          <w:lang w:val="es-US"/>
-        </w:rPr>
-        <w:t>Al hacer hover sobre cada división del grid se produce una transición con pasaje de imagen de blanco y negro a color, y aumento de la escala dentro de cada división de tamaño fijo.</w:t>
+        <w:t>)</w:t>
+      </w:r>
+    </w:p>
+    <w:p>
+      <w:pPr>
+        <w:pStyle w:val="Prrafodelista"/>
+        <w:numPr>
+          <w:ilvl w:val="0"/>
+          <w:numId w:val="2"/>
+        </w:numPr>
+        <w:jc w:val="both"/>
+        <w:rPr>
+          <w:rFonts w:ascii="Century Gothic" w:hAnsi="Century Gothic"/>
+          <w:b/>
+          <w:lang w:val="es-US"/>
+        </w:rPr>
+      </w:pPr>
+      <w:r>
+        <w:rPr>
+          <w:rFonts w:ascii="Century Gothic" w:hAnsi="Century Gothic"/>
+          <w:lang w:val="es-US"/>
+        </w:rPr>
+        <w:t>Jugué con la imagen de fondo del paisaje de una ruta colocando desfasado su punto de inicio en cada</w:t>
+      </w:r>
+      <w:r>
+        <w:rPr>
+          <w:rFonts w:ascii="Century Gothic" w:hAnsi="Century Gothic"/>
+          <w:lang w:val="es-US"/>
+        </w:rPr>
+        <w:t xml:space="preserve"> sección </w:t>
+      </w:r>
+      <w:r>
+        <w:rPr>
+          <w:rFonts w:ascii="Century Gothic" w:hAnsi="Century Gothic"/>
+          <w:lang w:val="es-US"/>
+        </w:rPr>
+        <w:t>visible del acordeón, para logra</w:t>
+      </w:r>
+      <w:r>
+        <w:rPr>
+          <w:rFonts w:ascii="Century Gothic" w:hAnsi="Century Gothic"/>
+          <w:lang w:val="es-US"/>
+        </w:rPr>
+        <w:t>r una sensación de continuidad, q</w:t>
+      </w:r>
+      <w:r>
+        <w:rPr>
+          <w:rFonts w:ascii="Century Gothic" w:hAnsi="Century Gothic"/>
+          <w:lang w:val="es-US"/>
+        </w:rPr>
+        <w:t>uitando todo tipo de borde o margen que marque divisiones.</w:t>
+      </w:r>
+    </w:p>
+    <w:p>
+      <w:pPr>
+        <w:pStyle w:val="Prrafodelista"/>
+        <w:numPr>
+          <w:ilvl w:val="0"/>
+          <w:numId w:val="2"/>
+        </w:numPr>
+        <w:jc w:val="both"/>
+        <w:rPr>
+          <w:rFonts w:ascii="Century Gothic" w:hAnsi="Century Gothic"/>
+          <w:b/>
+          <w:lang w:val="es-US"/>
+        </w:rPr>
+      </w:pPr>
+      <w:r>
+        <w:rPr>
+          <w:rFonts w:ascii="Century Gothic" w:hAnsi="Century Gothic"/>
+          <w:lang w:val="es-US"/>
+        </w:rPr>
+        <w:t xml:space="preserve">Con </w:t>
+      </w:r>
+      <w:proofErr w:type="spellStart"/>
+      <w:r>
+        <w:rPr>
+          <w:rFonts w:ascii="Century Gothic" w:hAnsi="Century Gothic"/>
+          <w:lang w:val="es-US"/>
+        </w:rPr>
+        <w:t>hover</w:t>
+      </w:r>
+      <w:proofErr w:type="spellEnd"/>
+      <w:r>
+        <w:rPr>
+          <w:rFonts w:ascii="Century Gothic" w:hAnsi="Century Gothic"/>
+          <w:lang w:val="es-US"/>
+        </w:rPr>
+        <w:t xml:space="preserve"> sobre cada título, aumenta la intensidad </w:t>
+      </w:r>
+      <w:r>
+        <w:rPr>
+          <w:rFonts w:ascii="Century Gothic" w:hAnsi="Century Gothic"/>
+          <w:lang w:val="es-US"/>
+        </w:rPr>
+        <w:t>el color de fondo.</w:t>
+      </w:r>
+    </w:p>
+    <w:p>
+      <w:pPr>
+        <w:pStyle w:val="Prrafodelista"/>
+        <w:numPr>
+          <w:ilvl w:val="0"/>
+          <w:numId w:val="2"/>
+        </w:numPr>
+        <w:jc w:val="both"/>
+        <w:rPr>
+          <w:rFonts w:ascii="Century Gothic" w:hAnsi="Century Gothic"/>
+          <w:b/>
+          <w:lang w:val="es-US"/>
+        </w:rPr>
+      </w:pPr>
+      <w:r>
+        <w:rPr>
+          <w:rFonts w:ascii="Century Gothic" w:hAnsi="Century Gothic"/>
+          <w:lang w:val="es-US"/>
+        </w:rPr>
+        <w:t>A</w:t>
+      </w:r>
+      <w:r>
+        <w:rPr>
+          <w:rFonts w:ascii="Century Gothic" w:hAnsi="Century Gothic"/>
+          <w:lang w:val="es-US"/>
+        </w:rPr>
+        <w:t xml:space="preserve">l </w:t>
+      </w:r>
+      <w:proofErr w:type="spellStart"/>
+      <w:r>
+        <w:rPr>
+          <w:rFonts w:ascii="Century Gothic" w:hAnsi="Century Gothic"/>
+          <w:lang w:val="es-US"/>
+        </w:rPr>
+        <w:t>clickear</w:t>
+      </w:r>
+      <w:proofErr w:type="spellEnd"/>
+      <w:r>
+        <w:rPr>
+          <w:rFonts w:ascii="Century Gothic" w:hAnsi="Century Gothic"/>
+          <w:lang w:val="es-US"/>
+        </w:rPr>
+        <w:t xml:space="preserve"> cada título, se produce una transición con cambio de color de fondo y tamaño de cada caja contenedora, pasando a ocupar todo el ancho del acordeón</w:t>
+      </w:r>
+      <w:r>
+        <w:rPr>
+          <w:rFonts w:ascii="Century Gothic" w:hAnsi="Century Gothic"/>
+          <w:lang w:val="es-US"/>
+        </w:rPr>
+        <w:t>,</w:t>
+      </w:r>
+      <w:r>
+        <w:rPr>
+          <w:rFonts w:ascii="Century Gothic" w:hAnsi="Century Gothic"/>
+          <w:lang w:val="es-US"/>
+        </w:rPr>
+        <w:t xml:space="preserve"> al</w:t>
+      </w:r>
+      <w:r>
+        <w:rPr>
+          <w:rFonts w:ascii="Century Gothic" w:hAnsi="Century Gothic"/>
+          <w:lang w:val="es-US"/>
+        </w:rPr>
+        <w:t xml:space="preserve"> mismo tiempo que se despliega</w:t>
+      </w:r>
+      <w:r>
+        <w:rPr>
+          <w:rFonts w:ascii="Century Gothic" w:hAnsi="Century Gothic"/>
+          <w:lang w:val="es-US"/>
+        </w:rPr>
+        <w:t xml:space="preserve"> su contenido </w:t>
+      </w:r>
+      <w:r>
+        <w:rPr>
+          <w:rFonts w:ascii="Century Gothic" w:hAnsi="Century Gothic"/>
+          <w:lang w:val="es-US"/>
+        </w:rPr>
+        <w:t>“</w:t>
+      </w:r>
+      <w:r>
+        <w:rPr>
+          <w:rFonts w:ascii="Century Gothic" w:hAnsi="Century Gothic"/>
+          <w:lang w:val="es-US"/>
+        </w:rPr>
+        <w:t>oculto</w:t>
+      </w:r>
+      <w:r>
+        <w:rPr>
+          <w:rFonts w:ascii="Century Gothic" w:hAnsi="Century Gothic"/>
+          <w:lang w:val="es-US"/>
+        </w:rPr>
+        <w:t>”</w:t>
+      </w:r>
+      <w:r>
+        <w:rPr>
+          <w:rFonts w:ascii="Century Gothic" w:hAnsi="Century Gothic"/>
+          <w:lang w:val="es-US"/>
+        </w:rPr>
+        <w:t>.</w:t>
+      </w:r>
+    </w:p>
+    <w:p>
+      <w:pPr>
+        <w:ind w:left="360"/>
+        <w:jc w:val="both"/>
+        <w:rPr>
+          <w:rFonts w:ascii="Century Gothic" w:hAnsi="Century Gothic"/>
+          <w:b/>
+          <w:sz w:val="24"/>
+          <w:szCs w:val="24"/>
+          <w:lang w:val="es-US"/>
+        </w:rPr>
+      </w:pPr>
+      <w:proofErr w:type="spellStart"/>
+      <w:r>
+        <w:rPr>
+          <w:rFonts w:ascii="Century Gothic" w:hAnsi="Century Gothic"/>
+          <w:b/>
+          <w:sz w:val="24"/>
+          <w:szCs w:val="24"/>
+          <w:lang w:val="es-US"/>
+        </w:rPr>
+        <w:t>Grid</w:t>
+      </w:r>
+      <w:proofErr w:type="spellEnd"/>
+      <w:r>
+        <w:rPr>
+          <w:rFonts w:ascii="Century Gothic" w:hAnsi="Century Gothic"/>
+          <w:b/>
+          <w:sz w:val="24"/>
+          <w:szCs w:val="24"/>
+          <w:lang w:val="es-US"/>
+        </w:rPr>
+        <w:t xml:space="preserve"> de imágenes dentro del acordeón</w:t>
+      </w:r>
+    </w:p>
+    <w:p>
+      <w:pPr>
+        <w:pStyle w:val="Prrafodelista"/>
+        <w:numPr>
+          <w:ilvl w:val="0"/>
+          <w:numId w:val="2"/>
+        </w:numPr>
+        <w:jc w:val="both"/>
+        <w:rPr>
+          <w:rFonts w:ascii="Century Gothic" w:hAnsi="Century Gothic"/>
+          <w:b/>
+          <w:lang w:val="es-US"/>
+        </w:rPr>
+      </w:pPr>
+      <w:r>
+        <w:rPr>
+          <w:rFonts w:ascii="Century Gothic" w:hAnsi="Century Gothic"/>
+          <w:lang w:val="es-US"/>
+        </w:rPr>
+        <w:t xml:space="preserve">Hay 3 tipos de </w:t>
+      </w:r>
+      <w:proofErr w:type="spellStart"/>
+      <w:r>
+        <w:rPr>
+          <w:rFonts w:ascii="Century Gothic" w:hAnsi="Century Gothic"/>
+          <w:lang w:val="es-US"/>
+        </w:rPr>
+        <w:t>grid</w:t>
+      </w:r>
+      <w:proofErr w:type="spellEnd"/>
+      <w:r>
+        <w:rPr>
+          <w:rFonts w:ascii="Century Gothic" w:hAnsi="Century Gothic"/>
+          <w:lang w:val="es-US"/>
+        </w:rPr>
+        <w:t>: 4, 5 y 6 imágenes con diseño variado.</w:t>
+      </w:r>
+    </w:p>
+    <w:p>
+      <w:pPr>
+        <w:pStyle w:val="Prrafodelista"/>
+        <w:numPr>
+          <w:ilvl w:val="0"/>
+          <w:numId w:val="2"/>
+        </w:numPr>
+        <w:jc w:val="both"/>
+        <w:rPr>
+          <w:rFonts w:ascii="Century Gothic" w:hAnsi="Century Gothic"/>
+          <w:b/>
+          <w:lang w:val="es-US"/>
+        </w:rPr>
+      </w:pPr>
+      <w:r>
+        <w:rPr>
+          <w:rFonts w:ascii="Century Gothic" w:hAnsi="Century Gothic"/>
+          <w:lang w:val="es-US"/>
+        </w:rPr>
+        <w:t xml:space="preserve">Al hacer </w:t>
+      </w:r>
+      <w:proofErr w:type="spellStart"/>
+      <w:r>
+        <w:rPr>
+          <w:rFonts w:ascii="Century Gothic" w:hAnsi="Century Gothic"/>
+          <w:lang w:val="es-US"/>
+        </w:rPr>
+        <w:t>hover</w:t>
+      </w:r>
+      <w:proofErr w:type="spellEnd"/>
+      <w:r>
+        <w:rPr>
+          <w:rFonts w:ascii="Century Gothic" w:hAnsi="Century Gothic"/>
+          <w:lang w:val="es-US"/>
+        </w:rPr>
+        <w:t xml:space="preserve"> sobre cada división del </w:t>
+      </w:r>
+      <w:proofErr w:type="spellStart"/>
+      <w:r>
+        <w:rPr>
+          <w:rFonts w:ascii="Century Gothic" w:hAnsi="Century Gothic"/>
+          <w:lang w:val="es-US"/>
+        </w:rPr>
+        <w:t>grid</w:t>
+      </w:r>
+      <w:proofErr w:type="spellEnd"/>
+      <w:r>
+        <w:rPr>
+          <w:rFonts w:ascii="Century Gothic" w:hAnsi="Century Gothic"/>
+          <w:lang w:val="es-US"/>
+        </w:rPr>
+        <w:t xml:space="preserve"> se produce una transición con pasaje de imagen de blanco y negro a color, y aumento de la escala dentro de cada división de tamaño fijo.</w:t>
       </w:r>
     </w:p>
     <w:p>
@@ -1992,6 +2843,7 @@
           <w:lang w:val="es-US"/>
         </w:rPr>
       </w:pPr>
+      <w:proofErr w:type="spellStart"/>
       <w:r>
         <w:rPr>
           <w:rFonts w:ascii="Century Gothic" w:hAnsi="Century Gothic"/>
@@ -2000,7 +2852,18 @@
           <w:szCs w:val="28"/>
           <w:lang w:val="es-US"/>
         </w:rPr>
-        <w:t>Main de servicios.html</w:t>
+        <w:t>Main</w:t>
+      </w:r>
+      <w:proofErr w:type="spellEnd"/>
+      <w:r>
+        <w:rPr>
+          <w:rFonts w:ascii="Century Gothic" w:hAnsi="Century Gothic"/>
+          <w:b/>
+          <w:sz w:val="28"/>
+          <w:szCs w:val="28"/>
+          <w:lang w:val="es-US"/>
+        </w:rPr>
+        <w:t xml:space="preserve"> de servicios.html</w:t>
       </w:r>
     </w:p>
     <w:p>
@@ -2045,15 +2908,8 @@
           <w:rFonts w:ascii="Century Gothic" w:hAnsi="Century Gothic"/>
           <w:lang w:val="es-US"/>
         </w:rPr>
-        <w:t xml:space="preserve">Al pasar el mouse por cada sección, se activa una transición sobre la imagen de la tarjeta en donde se despliega lateralmente una zona </w:t>
-      </w:r>
-      <w:r>
-        <w:rPr>
-          <w:rFonts w:ascii="Century Gothic" w:hAnsi="Century Gothic"/>
-          <w:lang w:val="es-US"/>
-        </w:rPr>
         <w:lastRenderedPageBreak/>
-        <w:t>transparente con gradiente, dando aparición al botón respectivo para solicitar el servicio</w:t>
+        <w:t>Al pasar el mouse por cada sección, se activa una transición sobre la imagen de la tarjeta en donde se despliega lateralmente una zona transparente con gradiente, dando aparición al botón respectivo para solicitar el servicio</w:t>
       </w:r>
       <w:r>
         <w:rPr>
@@ -2111,7 +2967,23 @@
           <w:rFonts w:ascii="Century Gothic" w:hAnsi="Century Gothic"/>
           <w:lang w:val="es-US"/>
         </w:rPr>
-        <w:t>Animación de las dos primeras secciones con entrada derecha / izquierda. La última sección con entrada desde abajo. Todo asociado al scroll.</w:t>
+        <w:t xml:space="preserve">Animación de las dos primeras secciones con entrada derecha / izquierda. La última sección con entrada desde abajo. Todo asociado al </w:t>
+      </w:r>
+      <w:proofErr w:type="spellStart"/>
+      <w:r>
+        <w:rPr>
+          <w:rFonts w:ascii="Century Gothic" w:hAnsi="Century Gothic"/>
+          <w:lang w:val="es-US"/>
+        </w:rPr>
+        <w:t>scroll</w:t>
+      </w:r>
+      <w:proofErr w:type="spellEnd"/>
+      <w:r>
+        <w:rPr>
+          <w:rFonts w:ascii="Century Gothic" w:hAnsi="Century Gothic"/>
+          <w:lang w:val="es-US"/>
+        </w:rPr>
+        <w:t>.</w:t>
       </w:r>
     </w:p>
     <w:p>
@@ -2135,6 +3007,7 @@
           <w:lang w:val="es-US"/>
         </w:rPr>
       </w:pPr>
+      <w:proofErr w:type="spellStart"/>
       <w:r>
         <w:rPr>
           <w:rFonts w:ascii="Century Gothic" w:hAnsi="Century Gothic"/>
@@ -2143,7 +3016,18 @@
           <w:szCs w:val="28"/>
           <w:lang w:val="es-US"/>
         </w:rPr>
-        <w:t>Main de noticias.html</w:t>
+        <w:t>Main</w:t>
+      </w:r>
+      <w:proofErr w:type="spellEnd"/>
+      <w:r>
+        <w:rPr>
+          <w:rFonts w:ascii="Century Gothic" w:hAnsi="Century Gothic"/>
+          <w:b/>
+          <w:sz w:val="28"/>
+          <w:szCs w:val="28"/>
+          <w:lang w:val="es-US"/>
+        </w:rPr>
+        <w:t xml:space="preserve"> de noticias.html</w:t>
       </w:r>
     </w:p>
     <w:p>
@@ -2189,13 +3073,23 @@
         </w:rPr>
         <w:t xml:space="preserve">Incluye 3 </w:t>
       </w:r>
-      <w:r>
-        <w:rPr>
-          <w:rFonts w:ascii="Century Gothic" w:hAnsi="Century Gothic"/>
-          <w:lang w:val="es-US"/>
-        </w:rPr>
-        <w:t xml:space="preserve">iframes de </w:t>
-      </w:r>
+      <w:proofErr w:type="spellStart"/>
+      <w:r>
+        <w:rPr>
+          <w:rFonts w:ascii="Century Gothic" w:hAnsi="Century Gothic"/>
+          <w:lang w:val="es-US"/>
+        </w:rPr>
+        <w:t>iframes</w:t>
+      </w:r>
+      <w:proofErr w:type="spellEnd"/>
+      <w:r>
+        <w:rPr>
+          <w:rFonts w:ascii="Century Gothic" w:hAnsi="Century Gothic"/>
+          <w:lang w:val="es-US"/>
+        </w:rPr>
+        <w:t xml:space="preserve"> de </w:t>
+      </w:r>
+      <w:proofErr w:type="spellStart"/>
       <w:r>
         <w:rPr>
           <w:rFonts w:ascii="Century Gothic" w:hAnsi="Century Gothic"/>
@@ -2208,7 +3102,15 @@
           <w:rFonts w:ascii="Century Gothic" w:hAnsi="Century Gothic"/>
           <w:lang w:val="es-US"/>
         </w:rPr>
-        <w:t>ube.</w:t>
+        <w:t>ube</w:t>
+      </w:r>
+      <w:proofErr w:type="spellEnd"/>
+      <w:r>
+        <w:rPr>
+          <w:rFonts w:ascii="Century Gothic" w:hAnsi="Century Gothic"/>
+          <w:lang w:val="es-US"/>
+        </w:rPr>
+        <w:t>.</w:t>
       </w:r>
     </w:p>
     <w:p>
@@ -2244,7 +3146,23 @@
           <w:rFonts w:ascii="Century Gothic" w:hAnsi="Century Gothic"/>
           <w:lang w:val="es-US"/>
         </w:rPr>
-        <w:t xml:space="preserve"> el scroll. Salvo el primer video</w:t>
+        <w:t xml:space="preserve"> el </w:t>
+      </w:r>
+      <w:proofErr w:type="spellStart"/>
+      <w:r>
+        <w:rPr>
+          <w:rFonts w:ascii="Century Gothic" w:hAnsi="Century Gothic"/>
+          <w:lang w:val="es-US"/>
+        </w:rPr>
+        <w:t>scroll</w:t>
+      </w:r>
+      <w:proofErr w:type="spellEnd"/>
+      <w:r>
+        <w:rPr>
+          <w:rFonts w:ascii="Century Gothic" w:hAnsi="Century Gothic"/>
+          <w:lang w:val="es-US"/>
+        </w:rPr>
+        <w:t>. Salvo el primer video</w:t>
       </w:r>
       <w:r>
         <w:rPr>
@@ -2286,8 +3204,17 @@
           <w:rFonts w:ascii="Century Gothic" w:hAnsi="Century Gothic"/>
           <w:lang w:val="es-US"/>
         </w:rPr>
-        <w:t xml:space="preserve"> para hacer se ejecute con desfasaje a la posición del scroll</w:t>
-      </w:r>
+        <w:t xml:space="preserve"> para hacer se ejecute con desfasaje a la posición del </w:t>
+      </w:r>
+      <w:proofErr w:type="spellStart"/>
+      <w:r>
+        <w:rPr>
+          <w:rFonts w:ascii="Century Gothic" w:hAnsi="Century Gothic"/>
+          <w:lang w:val="es-US"/>
+        </w:rPr>
+        <w:t>scroll</w:t>
+      </w:r>
+      <w:proofErr w:type="spellEnd"/>
       <w:r>
         <w:rPr>
           <w:rFonts w:ascii="Century Gothic" w:hAnsi="Century Gothic"/>
@@ -2345,7 +3272,23 @@
           <w:rFonts w:ascii="Century Gothic" w:hAnsi="Century Gothic"/>
           <w:lang w:val="es-US"/>
         </w:rPr>
-        <w:t>Poseen dos caras. Al hacer hover, se produce una transición girando con efecto perspectiva la tarjeta dando lugar a ver su cara posterior.</w:t>
+        <w:t xml:space="preserve">Poseen dos caras. Al hacer </w:t>
+      </w:r>
+      <w:proofErr w:type="spellStart"/>
+      <w:r>
+        <w:rPr>
+          <w:rFonts w:ascii="Century Gothic" w:hAnsi="Century Gothic"/>
+          <w:lang w:val="es-US"/>
+        </w:rPr>
+        <w:t>hover</w:t>
+      </w:r>
+      <w:proofErr w:type="spellEnd"/>
+      <w:r>
+        <w:rPr>
+          <w:rFonts w:ascii="Century Gothic" w:hAnsi="Century Gothic"/>
+          <w:lang w:val="es-US"/>
+        </w:rPr>
+        <w:t>, se produce una transición girando con efecto perspectiva la tarjeta dando lugar a ver su cara posterior.</w:t>
       </w:r>
     </w:p>
     <w:p>
@@ -2426,7 +3369,23 @@
           <w:rFonts w:ascii="Century Gothic" w:hAnsi="Century Gothic"/>
           <w:lang w:val="es-US"/>
         </w:rPr>
-        <w:t xml:space="preserve"> al igual que las anteriores. Al hacer hover, se produce una transición girando con efecto perspectiva la tarjeta</w:t>
+        <w:t xml:space="preserve"> al igual que las anteriores. Al hacer </w:t>
+      </w:r>
+      <w:proofErr w:type="spellStart"/>
+      <w:r>
+        <w:rPr>
+          <w:rFonts w:ascii="Century Gothic" w:hAnsi="Century Gothic"/>
+          <w:lang w:val="es-US"/>
+        </w:rPr>
+        <w:t>hover</w:t>
+      </w:r>
+      <w:proofErr w:type="spellEnd"/>
+      <w:r>
+        <w:rPr>
+          <w:rFonts w:ascii="Century Gothic" w:hAnsi="Century Gothic"/>
+          <w:lang w:val="es-US"/>
+        </w:rPr>
+        <w:t>, se produce una transición girando con efecto perspectiva la tarjeta</w:t>
       </w:r>
       <w:r>
         <w:rPr>
@@ -2484,8 +3443,17 @@
           <w:rFonts w:ascii="Century Gothic" w:hAnsi="Century Gothic"/>
           <w:lang w:val="es-US"/>
         </w:rPr>
-        <w:t>Animación con entrada desde abajo al hacer scroll</w:t>
-      </w:r>
+        <w:t xml:space="preserve">Animación con entrada desde abajo al hacer </w:t>
+      </w:r>
+      <w:proofErr w:type="spellStart"/>
+      <w:r>
+        <w:rPr>
+          <w:rFonts w:ascii="Century Gothic" w:hAnsi="Century Gothic"/>
+          <w:lang w:val="es-US"/>
+        </w:rPr>
+        <w:t>scroll</w:t>
+      </w:r>
+      <w:proofErr w:type="spellEnd"/>
       <w:r>
         <w:rPr>
           <w:rFonts w:ascii="Century Gothic" w:hAnsi="Century Gothic"/>
@@ -2513,6 +3481,7 @@
           <w:lang w:val="es-US"/>
         </w:rPr>
       </w:pPr>
+      <w:proofErr w:type="spellStart"/>
       <w:r>
         <w:rPr>
           <w:rFonts w:ascii="Century Gothic" w:hAnsi="Century Gothic"/>
@@ -2521,100 +3490,10 @@
           <w:szCs w:val="24"/>
           <w:lang w:val="es-US"/>
         </w:rPr>
-        <w:t>Aside del tiempo</w:t>
-      </w:r>
-    </w:p>
-    <w:p>
-      <w:pPr>
-        <w:pStyle w:val="Prrafodelista"/>
-        <w:numPr>
-          <w:ilvl w:val="0"/>
-          <w:numId w:val="2"/>
-        </w:numPr>
-        <w:jc w:val="both"/>
-        <w:rPr>
-          <w:rFonts w:ascii="Century Gothic" w:hAnsi="Century Gothic"/>
-          <w:b/>
-          <w:lang w:val="es-US"/>
-        </w:rPr>
-      </w:pPr>
-      <w:r>
-        <w:rPr>
-          <w:rFonts w:ascii="Century Gothic" w:hAnsi="Century Gothic"/>
-          <w:lang w:val="es-US"/>
-        </w:rPr>
-        <w:t>Poseen 3 iframes a un widget que encontré con información del tiempo por localidad y personalizable lo que permitió fundir el color de fondo.</w:t>
-      </w:r>
-    </w:p>
-    <w:p>
-      <w:pPr>
-        <w:pStyle w:val="Prrafodelista"/>
-        <w:numPr>
-          <w:ilvl w:val="0"/>
-          <w:numId w:val="2"/>
-        </w:numPr>
-        <w:jc w:val="both"/>
-        <w:rPr>
-          <w:rFonts w:ascii="Century Gothic" w:hAnsi="Century Gothic"/>
-          <w:b/>
-          <w:lang w:val="es-US"/>
-        </w:rPr>
-      </w:pPr>
-      <w:r>
-        <w:rPr>
-          <w:rFonts w:ascii="Century Gothic" w:hAnsi="Century Gothic"/>
-          <w:lang w:val="es-US"/>
-        </w:rPr>
-        <w:t>Con distintos tamaños de pantallas, se procede a mostrar el iframe que sea de un tamaño compatible. Los iframes incluyen 7, 4 y 2 días de previsión meteorológica.</w:t>
-      </w:r>
-    </w:p>
-    <w:p>
-      <w:pPr>
-        <w:pStyle w:val="Prrafodelista"/>
-        <w:numPr>
-          <w:ilvl w:val="0"/>
-          <w:numId w:val="2"/>
-        </w:numPr>
-        <w:jc w:val="both"/>
-        <w:rPr>
-          <w:rFonts w:ascii="Century Gothic" w:hAnsi="Century Gothic"/>
-          <w:b/>
-          <w:lang w:val="es-US"/>
-        </w:rPr>
-      </w:pPr>
-      <w:r>
-        <w:rPr>
-          <w:rFonts w:ascii="Century Gothic" w:hAnsi="Century Gothic"/>
-          <w:lang w:val="es-US"/>
-        </w:rPr>
-        <w:t xml:space="preserve">Animación con entrada </w:t>
-      </w:r>
-      <w:r>
-        <w:rPr>
-          <w:rFonts w:ascii="Century Gothic" w:hAnsi="Century Gothic"/>
-          <w:lang w:val="es-US"/>
-        </w:rPr>
-        <w:t>tipo zoom</w:t>
-      </w:r>
-      <w:r>
-        <w:rPr>
-          <w:rFonts w:ascii="Century Gothic" w:hAnsi="Century Gothic"/>
-          <w:lang w:val="es-US"/>
-        </w:rPr>
-        <w:t xml:space="preserve"> activada por</w:t>
-      </w:r>
-      <w:r>
-        <w:rPr>
-          <w:rFonts w:ascii="Century Gothic" w:hAnsi="Century Gothic"/>
-          <w:lang w:val="es-US"/>
-        </w:rPr>
-        <w:t xml:space="preserve"> scroll.</w:t>
-      </w:r>
-    </w:p>
-    <w:p>
-      <w:pPr>
-        <w:ind w:left="360"/>
-        <w:jc w:val="both"/>
+        <w:t>Aside</w:t>
+      </w:r>
+      <w:proofErr w:type="spellEnd"/>
+      <w:r>
         <w:rPr>
           <w:rFonts w:ascii="Century Gothic" w:hAnsi="Century Gothic"/>
           <w:b/>
@@ -2622,8 +3501,180 @@
           <w:szCs w:val="24"/>
           <w:lang w:val="es-US"/>
         </w:rPr>
-      </w:pPr>
-      <w:r>
+        <w:t xml:space="preserve"> del tiempo</w:t>
+      </w:r>
+    </w:p>
+    <w:p>
+      <w:pPr>
+        <w:pStyle w:val="Prrafodelista"/>
+        <w:numPr>
+          <w:ilvl w:val="0"/>
+          <w:numId w:val="2"/>
+        </w:numPr>
+        <w:jc w:val="both"/>
+        <w:rPr>
+          <w:rFonts w:ascii="Century Gothic" w:hAnsi="Century Gothic"/>
+          <w:b/>
+          <w:lang w:val="es-US"/>
+        </w:rPr>
+      </w:pPr>
+      <w:r>
+        <w:rPr>
+          <w:rFonts w:ascii="Century Gothic" w:hAnsi="Century Gothic"/>
+          <w:lang w:val="es-US"/>
+        </w:rPr>
+        <w:t xml:space="preserve">Poseen 3 </w:t>
+      </w:r>
+      <w:proofErr w:type="spellStart"/>
+      <w:r>
+        <w:rPr>
+          <w:rFonts w:ascii="Century Gothic" w:hAnsi="Century Gothic"/>
+          <w:lang w:val="es-US"/>
+        </w:rPr>
+        <w:t>iframes</w:t>
+      </w:r>
+      <w:proofErr w:type="spellEnd"/>
+      <w:r>
+        <w:rPr>
+          <w:rFonts w:ascii="Century Gothic" w:hAnsi="Century Gothic"/>
+          <w:lang w:val="es-US"/>
+        </w:rPr>
+        <w:t xml:space="preserve"> a un </w:t>
+      </w:r>
+      <w:proofErr w:type="spellStart"/>
+      <w:r>
+        <w:rPr>
+          <w:rFonts w:ascii="Century Gothic" w:hAnsi="Century Gothic"/>
+          <w:lang w:val="es-US"/>
+        </w:rPr>
+        <w:t>widget</w:t>
+      </w:r>
+      <w:proofErr w:type="spellEnd"/>
+      <w:r>
+        <w:rPr>
+          <w:rFonts w:ascii="Century Gothic" w:hAnsi="Century Gothic"/>
+          <w:lang w:val="es-US"/>
+        </w:rPr>
+        <w:t xml:space="preserve"> que encontré con información del tiempo por localidad y personalizable lo que permitió fundir el color de fondo.</w:t>
+      </w:r>
+    </w:p>
+    <w:p>
+      <w:pPr>
+        <w:pStyle w:val="Prrafodelista"/>
+        <w:numPr>
+          <w:ilvl w:val="0"/>
+          <w:numId w:val="2"/>
+        </w:numPr>
+        <w:jc w:val="both"/>
+        <w:rPr>
+          <w:rFonts w:ascii="Century Gothic" w:hAnsi="Century Gothic"/>
+          <w:b/>
+          <w:lang w:val="es-US"/>
+        </w:rPr>
+      </w:pPr>
+      <w:r>
+        <w:rPr>
+          <w:rFonts w:ascii="Century Gothic" w:hAnsi="Century Gothic"/>
+          <w:lang w:val="es-US"/>
+        </w:rPr>
+        <w:t xml:space="preserve">Con distintos tamaños de pantallas, se procede a mostrar el </w:t>
+      </w:r>
+      <w:proofErr w:type="spellStart"/>
+      <w:r>
+        <w:rPr>
+          <w:rFonts w:ascii="Century Gothic" w:hAnsi="Century Gothic"/>
+          <w:lang w:val="es-US"/>
+        </w:rPr>
+        <w:t>iframe</w:t>
+      </w:r>
+      <w:proofErr w:type="spellEnd"/>
+      <w:r>
+        <w:rPr>
+          <w:rFonts w:ascii="Century Gothic" w:hAnsi="Century Gothic"/>
+          <w:lang w:val="es-US"/>
+        </w:rPr>
+        <w:t xml:space="preserve"> que sea de un tamaño compatible. Los </w:t>
+      </w:r>
+      <w:proofErr w:type="spellStart"/>
+      <w:r>
+        <w:rPr>
+          <w:rFonts w:ascii="Century Gothic" w:hAnsi="Century Gothic"/>
+          <w:lang w:val="es-US"/>
+        </w:rPr>
+        <w:t>iframes</w:t>
+      </w:r>
+      <w:proofErr w:type="spellEnd"/>
+      <w:r>
+        <w:rPr>
+          <w:rFonts w:ascii="Century Gothic" w:hAnsi="Century Gothic"/>
+          <w:lang w:val="es-US"/>
+        </w:rPr>
+        <w:t xml:space="preserve"> incluyen 7, 4 y 2 días de previsión meteorológica.</w:t>
+      </w:r>
+    </w:p>
+    <w:p>
+      <w:pPr>
+        <w:pStyle w:val="Prrafodelista"/>
+        <w:numPr>
+          <w:ilvl w:val="0"/>
+          <w:numId w:val="2"/>
+        </w:numPr>
+        <w:jc w:val="both"/>
+        <w:rPr>
+          <w:rFonts w:ascii="Century Gothic" w:hAnsi="Century Gothic"/>
+          <w:b/>
+          <w:lang w:val="es-US"/>
+        </w:rPr>
+      </w:pPr>
+      <w:r>
+        <w:rPr>
+          <w:rFonts w:ascii="Century Gothic" w:hAnsi="Century Gothic"/>
+          <w:lang w:val="es-US"/>
+        </w:rPr>
+        <w:t xml:space="preserve">Animación con entrada </w:t>
+      </w:r>
+      <w:r>
+        <w:rPr>
+          <w:rFonts w:ascii="Century Gothic" w:hAnsi="Century Gothic"/>
+          <w:lang w:val="es-US"/>
+        </w:rPr>
+        <w:t>tipo zoom</w:t>
+      </w:r>
+      <w:r>
+        <w:rPr>
+          <w:rFonts w:ascii="Century Gothic" w:hAnsi="Century Gothic"/>
+          <w:lang w:val="es-US"/>
+        </w:rPr>
+        <w:t xml:space="preserve"> activada por</w:t>
+      </w:r>
+      <w:r>
+        <w:rPr>
+          <w:rFonts w:ascii="Century Gothic" w:hAnsi="Century Gothic"/>
+          <w:lang w:val="es-US"/>
+        </w:rPr>
+        <w:t xml:space="preserve"> </w:t>
+      </w:r>
+      <w:proofErr w:type="spellStart"/>
+      <w:r>
+        <w:rPr>
+          <w:rFonts w:ascii="Century Gothic" w:hAnsi="Century Gothic"/>
+          <w:lang w:val="es-US"/>
+        </w:rPr>
+        <w:t>scroll</w:t>
+      </w:r>
+      <w:proofErr w:type="spellEnd"/>
+      <w:r>
+        <w:rPr>
+          <w:rFonts w:ascii="Century Gothic" w:hAnsi="Century Gothic"/>
+          <w:lang w:val="es-US"/>
+        </w:rPr>
+        <w:t>.</w:t>
+      </w:r>
+    </w:p>
+    <w:p>
+      <w:pPr>
+        <w:ind w:left="360"/>
+        <w:jc w:val="both"/>
         <w:rPr>
           <w:rFonts w:ascii="Century Gothic" w:hAnsi="Century Gothic"/>
           <w:b/>
@@ -2631,6 +3682,15 @@
           <w:szCs w:val="24"/>
           <w:lang w:val="es-US"/>
         </w:rPr>
+      </w:pPr>
+      <w:r>
+        <w:rPr>
+          <w:rFonts w:ascii="Century Gothic" w:hAnsi="Century Gothic"/>
+          <w:b/>
+          <w:sz w:val="24"/>
+          <w:szCs w:val="24"/>
+          <w:lang w:val="es-US"/>
+        </w:rPr>
         <w:t>Sorteo</w:t>
       </w:r>
     </w:p>
@@ -2652,6 +3712,7 @@
           <w:rFonts w:ascii="Century Gothic" w:hAnsi="Century Gothic"/>
           <w:lang w:val="es-US"/>
         </w:rPr>
+        <w:lastRenderedPageBreak/>
         <w:t>Animación de título “flotante” sobre la im</w:t>
       </w:r>
       <w:r>
@@ -2702,30 +3763,77 @@
           <w:rFonts w:ascii="Century Gothic" w:hAnsi="Century Gothic"/>
           <w:lang w:val="es-US"/>
         </w:rPr>
-        <w:t>Incluye un iframe de YouTube.</w:t>
-      </w:r>
-    </w:p>
-    <w:p>
-      <w:pPr>
-        <w:pStyle w:val="Prrafodelista"/>
-        <w:numPr>
-          <w:ilvl w:val="0"/>
-          <w:numId w:val="2"/>
-        </w:numPr>
-        <w:jc w:val="both"/>
-        <w:rPr>
-          <w:rFonts w:ascii="Century Gothic" w:hAnsi="Century Gothic"/>
-          <w:b/>
-          <w:lang w:val="es-US"/>
-        </w:rPr>
-      </w:pPr>
-      <w:r>
-        <w:rPr>
-          <w:rFonts w:ascii="Century Gothic" w:hAnsi="Century Gothic"/>
-          <w:lang w:val="es-US"/>
-        </w:rPr>
-        <w:lastRenderedPageBreak/>
-        <w:t>Animación en los textos laterales a las imágenes con entradas derecha / izquierda activadas por scroll.</w:t>
+        <w:t xml:space="preserve">Incluye un </w:t>
+      </w:r>
+      <w:proofErr w:type="spellStart"/>
+      <w:r>
+        <w:rPr>
+          <w:rFonts w:ascii="Century Gothic" w:hAnsi="Century Gothic"/>
+          <w:lang w:val="es-US"/>
+        </w:rPr>
+        <w:t>iframe</w:t>
+      </w:r>
+      <w:proofErr w:type="spellEnd"/>
+      <w:r>
+        <w:rPr>
+          <w:rFonts w:ascii="Century Gothic" w:hAnsi="Century Gothic"/>
+          <w:lang w:val="es-US"/>
+        </w:rPr>
+        <w:t xml:space="preserve"> de </w:t>
+      </w:r>
+      <w:proofErr w:type="spellStart"/>
+      <w:r>
+        <w:rPr>
+          <w:rFonts w:ascii="Century Gothic" w:hAnsi="Century Gothic"/>
+          <w:lang w:val="es-US"/>
+        </w:rPr>
+        <w:t>YouTube</w:t>
+      </w:r>
+      <w:proofErr w:type="spellEnd"/>
+      <w:r>
+        <w:rPr>
+          <w:rFonts w:ascii="Century Gothic" w:hAnsi="Century Gothic"/>
+          <w:lang w:val="es-US"/>
+        </w:rPr>
+        <w:t>.</w:t>
+      </w:r>
+    </w:p>
+    <w:p>
+      <w:pPr>
+        <w:pStyle w:val="Prrafodelista"/>
+        <w:numPr>
+          <w:ilvl w:val="0"/>
+          <w:numId w:val="2"/>
+        </w:numPr>
+        <w:jc w:val="both"/>
+        <w:rPr>
+          <w:rFonts w:ascii="Century Gothic" w:hAnsi="Century Gothic"/>
+          <w:b/>
+          <w:lang w:val="es-US"/>
+        </w:rPr>
+      </w:pPr>
+      <w:r>
+        <w:rPr>
+          <w:rFonts w:ascii="Century Gothic" w:hAnsi="Century Gothic"/>
+          <w:lang w:val="es-US"/>
+        </w:rPr>
+        <w:t xml:space="preserve">Animación en los textos laterales a las imágenes con entradas derecha / izquierda activadas por </w:t>
+      </w:r>
+      <w:proofErr w:type="spellStart"/>
+      <w:r>
+        <w:rPr>
+          <w:rFonts w:ascii="Century Gothic" w:hAnsi="Century Gothic"/>
+          <w:lang w:val="es-US"/>
+        </w:rPr>
+        <w:t>scroll</w:t>
+      </w:r>
+      <w:proofErr w:type="spellEnd"/>
+      <w:r>
+        <w:rPr>
+          <w:rFonts w:ascii="Century Gothic" w:hAnsi="Century Gothic"/>
+          <w:lang w:val="es-US"/>
+        </w:rPr>
+        <w:t>.</w:t>
       </w:r>
     </w:p>
     <w:p>
@@ -2739,6 +3847,7 @@
           <w:lang w:val="es-US"/>
         </w:rPr>
       </w:pPr>
+      <w:proofErr w:type="spellStart"/>
       <w:r>
         <w:rPr>
           <w:rFonts w:ascii="Century Gothic" w:hAnsi="Century Gothic"/>
@@ -2747,7 +3856,18 @@
           <w:szCs w:val="28"/>
           <w:lang w:val="es-US"/>
         </w:rPr>
-        <w:t>Main de contacto.html</w:t>
+        <w:t>Main</w:t>
+      </w:r>
+      <w:proofErr w:type="spellEnd"/>
+      <w:r>
+        <w:rPr>
+          <w:rFonts w:ascii="Century Gothic" w:hAnsi="Century Gothic"/>
+          <w:b/>
+          <w:sz w:val="28"/>
+          <w:szCs w:val="28"/>
+          <w:lang w:val="es-US"/>
+        </w:rPr>
+        <w:t xml:space="preserve"> de contacto.html</w:t>
       </w:r>
     </w:p>
     <w:p>
@@ -2814,36 +3934,84 @@
           <w:rFonts w:ascii="Century Gothic" w:hAnsi="Century Gothic"/>
           <w:lang w:val="es-US"/>
         </w:rPr>
-        <w:t>En pantallas más chicas y con diseño vertical, la imagen de fondo pasa a ser otra con un formato compatible a la visualización portrait.</w:t>
-      </w:r>
-      <w:r>
-        <w:rPr>
-          <w:rFonts w:ascii="Century Gothic" w:hAnsi="Century Gothic"/>
-          <w:lang w:val="es-US"/>
-        </w:rPr>
-        <w:t xml:space="preserve"> Esto se aprecia al apaisar el celular, donde se produce el cambio de formato.</w:t>
-      </w:r>
-    </w:p>
-    <w:p>
-      <w:pPr>
-        <w:pStyle w:val="Prrafodelista"/>
-        <w:numPr>
-          <w:ilvl w:val="0"/>
-          <w:numId w:val="2"/>
-        </w:numPr>
-        <w:jc w:val="both"/>
-        <w:rPr>
-          <w:rFonts w:ascii="Century Gothic" w:hAnsi="Century Gothic"/>
-          <w:b/>
-          <w:lang w:val="es-US"/>
-        </w:rPr>
-      </w:pPr>
-      <w:r>
-        <w:rPr>
-          <w:rFonts w:ascii="Century Gothic" w:hAnsi="Century Gothic"/>
-          <w:lang w:val="es-US"/>
-        </w:rPr>
-        <w:t xml:space="preserve">En todo el formulario se vincularon los labels para dar mayor </w:t>
+        <w:t xml:space="preserve">En pantallas más chicas y con diseño vertical, la imagen de fondo pasa a ser otra con un formato compatible a la visualización </w:t>
+      </w:r>
+      <w:proofErr w:type="spellStart"/>
+      <w:r>
+        <w:rPr>
+          <w:rFonts w:ascii="Century Gothic" w:hAnsi="Century Gothic"/>
+          <w:lang w:val="es-US"/>
+        </w:rPr>
+        <w:t>portrait</w:t>
+      </w:r>
+      <w:proofErr w:type="spellEnd"/>
+      <w:r>
+        <w:rPr>
+          <w:rFonts w:ascii="Century Gothic" w:hAnsi="Century Gothic"/>
+          <w:lang w:val="es-US"/>
+        </w:rPr>
+        <w:t>.</w:t>
+      </w:r>
+      <w:r>
+        <w:rPr>
+          <w:rFonts w:ascii="Century Gothic" w:hAnsi="Century Gothic"/>
+          <w:lang w:val="es-US"/>
+        </w:rPr>
+        <w:t xml:space="preserve"> Esto se aprecia al </w:t>
+      </w:r>
+      <w:proofErr w:type="spellStart"/>
+      <w:r>
+        <w:rPr>
+          <w:rFonts w:ascii="Century Gothic" w:hAnsi="Century Gothic"/>
+          <w:lang w:val="es-US"/>
+        </w:rPr>
+        <w:t>apaisar</w:t>
+      </w:r>
+      <w:proofErr w:type="spellEnd"/>
+      <w:r>
+        <w:rPr>
+          <w:rFonts w:ascii="Century Gothic" w:hAnsi="Century Gothic"/>
+          <w:lang w:val="es-US"/>
+        </w:rPr>
+        <w:t xml:space="preserve"> el celular, donde se produce el cambio de formato.</w:t>
+      </w:r>
+    </w:p>
+    <w:p>
+      <w:pPr>
+        <w:pStyle w:val="Prrafodelista"/>
+        <w:numPr>
+          <w:ilvl w:val="0"/>
+          <w:numId w:val="2"/>
+        </w:numPr>
+        <w:jc w:val="both"/>
+        <w:rPr>
+          <w:rFonts w:ascii="Century Gothic" w:hAnsi="Century Gothic"/>
+          <w:b/>
+          <w:lang w:val="es-US"/>
+        </w:rPr>
+      </w:pPr>
+      <w:r>
+        <w:rPr>
+          <w:rFonts w:ascii="Century Gothic" w:hAnsi="Century Gothic"/>
+          <w:lang w:val="es-US"/>
+        </w:rPr>
+        <w:t xml:space="preserve">En todo el formulario se vincularon los </w:t>
+      </w:r>
+      <w:proofErr w:type="spellStart"/>
+      <w:r>
+        <w:rPr>
+          <w:rFonts w:ascii="Century Gothic" w:hAnsi="Century Gothic"/>
+          <w:lang w:val="es-US"/>
+        </w:rPr>
+        <w:t>labels</w:t>
+      </w:r>
+      <w:proofErr w:type="spellEnd"/>
+      <w:r>
+        <w:rPr>
+          <w:rFonts w:ascii="Century Gothic" w:hAnsi="Century Gothic"/>
+          <w:lang w:val="es-US"/>
+        </w:rPr>
+        <w:t xml:space="preserve"> para dar mayor </w:t>
       </w:r>
       <w:r>
         <w:rPr>
@@ -2858,7 +4026,55 @@
           <w:rFonts w:ascii="Century Gothic" w:hAnsi="Century Gothic"/>
           <w:lang w:val="es-US"/>
         </w:rPr>
-        <w:t xml:space="preserve"> a personas con problemas para clickear en espacios reducidos. Provocando que al clickear sobre el texto de cada label, se haga foco en el campo respectivo.</w:t>
+        <w:t xml:space="preserve"> a personas con problemas para </w:t>
+      </w:r>
+      <w:proofErr w:type="spellStart"/>
+      <w:r>
+        <w:rPr>
+          <w:rFonts w:ascii="Century Gothic" w:hAnsi="Century Gothic"/>
+          <w:lang w:val="es-US"/>
+        </w:rPr>
+        <w:t>clickear</w:t>
+      </w:r>
+      <w:proofErr w:type="spellEnd"/>
+      <w:r>
+        <w:rPr>
+          <w:rFonts w:ascii="Century Gothic" w:hAnsi="Century Gothic"/>
+          <w:lang w:val="es-US"/>
+        </w:rPr>
+        <w:t xml:space="preserve"> en espacios reducidos. Provocando que al </w:t>
+      </w:r>
+      <w:proofErr w:type="spellStart"/>
+      <w:r>
+        <w:rPr>
+          <w:rFonts w:ascii="Century Gothic" w:hAnsi="Century Gothic"/>
+          <w:lang w:val="es-US"/>
+        </w:rPr>
+        <w:t>clickear</w:t>
+      </w:r>
+      <w:proofErr w:type="spellEnd"/>
+      <w:r>
+        <w:rPr>
+          <w:rFonts w:ascii="Century Gothic" w:hAnsi="Century Gothic"/>
+          <w:lang w:val="es-US"/>
+        </w:rPr>
+        <w:t xml:space="preserve"> sobre el texto de cada </w:t>
+      </w:r>
+      <w:proofErr w:type="spellStart"/>
+      <w:r>
+        <w:rPr>
+          <w:rFonts w:ascii="Century Gothic" w:hAnsi="Century Gothic"/>
+          <w:lang w:val="es-US"/>
+        </w:rPr>
+        <w:t>label</w:t>
+      </w:r>
+      <w:proofErr w:type="spellEnd"/>
+      <w:r>
+        <w:rPr>
+          <w:rFonts w:ascii="Century Gothic" w:hAnsi="Century Gothic"/>
+          <w:lang w:val="es-US"/>
+        </w:rPr>
+        <w:t>, se haga foco en el campo respectivo.</w:t>
       </w:r>
     </w:p>
     <w:p>
@@ -2940,7 +4156,55 @@
           <w:rFonts w:ascii="Century Gothic" w:hAnsi="Century Gothic"/>
           <w:lang w:val="es-US"/>
         </w:rPr>
-        <w:t>Hay 3 iframes de Google Maps que se activan según se clickee en los datos de la correspondiente sucursal mostrada a la dere</w:t>
+        <w:t xml:space="preserve">Hay 3 </w:t>
+      </w:r>
+      <w:proofErr w:type="spellStart"/>
+      <w:r>
+        <w:rPr>
+          <w:rFonts w:ascii="Century Gothic" w:hAnsi="Century Gothic"/>
+          <w:lang w:val="es-US"/>
+        </w:rPr>
+        <w:t>iframes</w:t>
+      </w:r>
+      <w:proofErr w:type="spellEnd"/>
+      <w:r>
+        <w:rPr>
+          <w:rFonts w:ascii="Century Gothic" w:hAnsi="Century Gothic"/>
+          <w:lang w:val="es-US"/>
+        </w:rPr>
+        <w:t xml:space="preserve"> de Google </w:t>
+      </w:r>
+      <w:proofErr w:type="spellStart"/>
+      <w:r>
+        <w:rPr>
+          <w:rFonts w:ascii="Century Gothic" w:hAnsi="Century Gothic"/>
+          <w:lang w:val="es-US"/>
+        </w:rPr>
+        <w:t>Maps</w:t>
+      </w:r>
+      <w:proofErr w:type="spellEnd"/>
+      <w:r>
+        <w:rPr>
+          <w:rFonts w:ascii="Century Gothic" w:hAnsi="Century Gothic"/>
+          <w:lang w:val="es-US"/>
+        </w:rPr>
+        <w:t xml:space="preserve"> que se activan según se </w:t>
+      </w:r>
+      <w:proofErr w:type="spellStart"/>
+      <w:r>
+        <w:rPr>
+          <w:rFonts w:ascii="Century Gothic" w:hAnsi="Century Gothic"/>
+          <w:lang w:val="es-US"/>
+        </w:rPr>
+        <w:t>clickee</w:t>
+      </w:r>
+      <w:proofErr w:type="spellEnd"/>
+      <w:r>
+        <w:rPr>
+          <w:rFonts w:ascii="Century Gothic" w:hAnsi="Century Gothic"/>
+          <w:lang w:val="es-US"/>
+        </w:rPr>
+        <w:t xml:space="preserve"> en los datos de la correspondiente sucursal mostrada a la dere</w:t>
       </w:r>
       <w:r>
         <w:rPr>
@@ -2968,28 +4232,60 @@
           <w:rFonts w:ascii="Century Gothic" w:hAnsi="Century Gothic"/>
           <w:lang w:val="es-US"/>
         </w:rPr>
-        <w:t xml:space="preserve"> cada iframe respectivo.</w:t>
-      </w:r>
-    </w:p>
-    <w:p>
-      <w:pPr>
-        <w:pStyle w:val="Prrafodelista"/>
-        <w:numPr>
-          <w:ilvl w:val="0"/>
-          <w:numId w:val="2"/>
-        </w:numPr>
-        <w:jc w:val="both"/>
-        <w:rPr>
-          <w:rFonts w:ascii="Century Gothic" w:hAnsi="Century Gothic"/>
-          <w:lang w:val="es-US"/>
-        </w:rPr>
-      </w:pPr>
-      <w:r>
-        <w:rPr>
-          <w:rFonts w:ascii="Century Gothic" w:hAnsi="Century Gothic"/>
-          <w:lang w:val="es-US"/>
-        </w:rPr>
-        <w:t>Al hacer hover sobre los datos de esta</w:t>
+        <w:t xml:space="preserve"> cada </w:t>
+      </w:r>
+      <w:proofErr w:type="spellStart"/>
+      <w:r>
+        <w:rPr>
+          <w:rFonts w:ascii="Century Gothic" w:hAnsi="Century Gothic"/>
+          <w:lang w:val="es-US"/>
+        </w:rPr>
+        <w:t>iframe</w:t>
+      </w:r>
+      <w:proofErr w:type="spellEnd"/>
+      <w:r>
+        <w:rPr>
+          <w:rFonts w:ascii="Century Gothic" w:hAnsi="Century Gothic"/>
+          <w:lang w:val="es-US"/>
+        </w:rPr>
+        <w:t xml:space="preserve"> respectivo.</w:t>
+      </w:r>
+    </w:p>
+    <w:p>
+      <w:pPr>
+        <w:pStyle w:val="Prrafodelista"/>
+        <w:numPr>
+          <w:ilvl w:val="0"/>
+          <w:numId w:val="2"/>
+        </w:numPr>
+        <w:jc w:val="both"/>
+        <w:rPr>
+          <w:rFonts w:ascii="Century Gothic" w:hAnsi="Century Gothic"/>
+          <w:lang w:val="es-US"/>
+        </w:rPr>
+      </w:pPr>
+      <w:r>
+        <w:rPr>
+          <w:rFonts w:ascii="Century Gothic" w:hAnsi="Century Gothic"/>
+          <w:lang w:val="es-US"/>
+        </w:rPr>
+        <w:t xml:space="preserve">Al hacer </w:t>
+      </w:r>
+      <w:proofErr w:type="spellStart"/>
+      <w:r>
+        <w:rPr>
+          <w:rFonts w:ascii="Century Gothic" w:hAnsi="Century Gothic"/>
+          <w:lang w:val="es-US"/>
+        </w:rPr>
+        <w:t>hover</w:t>
+      </w:r>
+      <w:proofErr w:type="spellEnd"/>
+      <w:r>
+        <w:rPr>
+          <w:rFonts w:ascii="Century Gothic" w:hAnsi="Century Gothic"/>
+          <w:lang w:val="es-US"/>
+        </w:rPr>
+        <w:t xml:space="preserve"> sobre los datos de esta</w:t>
       </w:r>
       <w:r>
         <w:rPr>
@@ -3017,7 +4313,39 @@
           <w:rFonts w:ascii="Century Gothic" w:hAnsi="Century Gothic"/>
           <w:lang w:val="es-US"/>
         </w:rPr>
-        <w:t xml:space="preserve">Animación del iframe con entrada izquierda y de los datos con entrada desde abajo. Ambos activados por scroll. </w:t>
+        <w:t xml:space="preserve">Animación del </w:t>
+      </w:r>
+      <w:proofErr w:type="spellStart"/>
+      <w:r>
+        <w:rPr>
+          <w:rFonts w:ascii="Century Gothic" w:hAnsi="Century Gothic"/>
+          <w:lang w:val="es-US"/>
+        </w:rPr>
+        <w:t>iframe</w:t>
+      </w:r>
+      <w:proofErr w:type="spellEnd"/>
+      <w:r>
+        <w:rPr>
+          <w:rFonts w:ascii="Century Gothic" w:hAnsi="Century Gothic"/>
+          <w:lang w:val="es-US"/>
+        </w:rPr>
+        <w:t xml:space="preserve"> con entrada izquierda y de los datos con entrada desde abajo. Ambos activados por </w:t>
+      </w:r>
+      <w:proofErr w:type="spellStart"/>
+      <w:r>
+        <w:rPr>
+          <w:rFonts w:ascii="Century Gothic" w:hAnsi="Century Gothic"/>
+          <w:lang w:val="es-US"/>
+        </w:rPr>
+        <w:t>scroll</w:t>
+      </w:r>
+      <w:proofErr w:type="spellEnd"/>
+      <w:r>
+        <w:rPr>
+          <w:rFonts w:ascii="Century Gothic" w:hAnsi="Century Gothic"/>
+          <w:lang w:val="es-US"/>
+        </w:rPr>
+        <w:t xml:space="preserve">. </w:t>
       </w:r>
     </w:p>
     <w:p>
@@ -3091,7 +4419,55 @@
           <w:rFonts w:ascii="Century Gothic" w:hAnsi="Century Gothic"/>
           <w:lang w:val="es-US"/>
         </w:rPr>
-        <w:t>Se utilizaron links para activar funcionalidades JavaScript para Bootstrap y animaciones Wow.</w:t>
+        <w:t xml:space="preserve">Se utilizaron links para activar funcionalidades </w:t>
+      </w:r>
+      <w:proofErr w:type="spellStart"/>
+      <w:r>
+        <w:rPr>
+          <w:rFonts w:ascii="Century Gothic" w:hAnsi="Century Gothic"/>
+          <w:lang w:val="es-US"/>
+        </w:rPr>
+        <w:t>JavaScript</w:t>
+      </w:r>
+      <w:proofErr w:type="spellEnd"/>
+      <w:r>
+        <w:rPr>
+          <w:rFonts w:ascii="Century Gothic" w:hAnsi="Century Gothic"/>
+          <w:lang w:val="es-US"/>
+        </w:rPr>
+        <w:t xml:space="preserve"> para </w:t>
+      </w:r>
+      <w:proofErr w:type="spellStart"/>
+      <w:r>
+        <w:rPr>
+          <w:rFonts w:ascii="Century Gothic" w:hAnsi="Century Gothic"/>
+          <w:lang w:val="es-US"/>
+        </w:rPr>
+        <w:t>Bootstrap</w:t>
+      </w:r>
+      <w:proofErr w:type="spellEnd"/>
+      <w:r>
+        <w:rPr>
+          <w:rFonts w:ascii="Century Gothic" w:hAnsi="Century Gothic"/>
+          <w:lang w:val="es-US"/>
+        </w:rPr>
+        <w:t xml:space="preserve"> y animaciones </w:t>
+      </w:r>
+      <w:proofErr w:type="spellStart"/>
+      <w:r>
+        <w:rPr>
+          <w:rFonts w:ascii="Century Gothic" w:hAnsi="Century Gothic"/>
+          <w:lang w:val="es-US"/>
+        </w:rPr>
+        <w:t>Wow</w:t>
+      </w:r>
+      <w:proofErr w:type="spellEnd"/>
+      <w:r>
+        <w:rPr>
+          <w:rFonts w:ascii="Century Gothic" w:hAnsi="Century Gothic"/>
+          <w:lang w:val="es-US"/>
+        </w:rPr>
+        <w:t>.</w:t>
       </w:r>
     </w:p>
     <w:p>
@@ -3114,7 +4490,39 @@
           <w:rFonts w:ascii="Century Gothic" w:hAnsi="Century Gothic"/>
           <w:lang w:val="es-US"/>
         </w:rPr>
-        <w:t>l incorporar el botón fijo noté el uso de un atributo en las etiquetas html que se llama “onclick” que lo utilizan para su funcionamiento.</w:t>
+        <w:t xml:space="preserve">l incorporar el botón fijo noté el uso de un atributo en las etiquetas </w:t>
+      </w:r>
+      <w:proofErr w:type="spellStart"/>
+      <w:r>
+        <w:rPr>
+          <w:rFonts w:ascii="Century Gothic" w:hAnsi="Century Gothic"/>
+          <w:lang w:val="es-US"/>
+        </w:rPr>
+        <w:t>html</w:t>
+      </w:r>
+      <w:proofErr w:type="spellEnd"/>
+      <w:r>
+        <w:rPr>
+          <w:rFonts w:ascii="Century Gothic" w:hAnsi="Century Gothic"/>
+          <w:lang w:val="es-US"/>
+        </w:rPr>
+        <w:t xml:space="preserve"> que se llama “</w:t>
+      </w:r>
+      <w:proofErr w:type="spellStart"/>
+      <w:r>
+        <w:rPr>
+          <w:rFonts w:ascii="Century Gothic" w:hAnsi="Century Gothic"/>
+          <w:lang w:val="es-US"/>
+        </w:rPr>
+        <w:t>onclick</w:t>
+      </w:r>
+      <w:proofErr w:type="spellEnd"/>
+      <w:r>
+        <w:rPr>
+          <w:rFonts w:ascii="Century Gothic" w:hAnsi="Century Gothic"/>
+          <w:lang w:val="es-US"/>
+        </w:rPr>
+        <w:t>” que lo utilizan para su funcionamiento.</w:t>
       </w:r>
     </w:p>
     <w:p>
@@ -3144,7 +4552,23 @@
           <w:rFonts w:ascii="Century Gothic" w:hAnsi="Century Gothic"/>
           <w:lang w:val="es-US"/>
         </w:rPr>
-        <w:t xml:space="preserve"> en algunas partes del código para logar hacer funcionar algunas cosas interactivas por medio de un click.</w:t>
+        <w:t xml:space="preserve"> en algunas partes del código para logar hacer funcionar algunas cosas interactivas por medio de un </w:t>
+      </w:r>
+      <w:proofErr w:type="spellStart"/>
+      <w:r>
+        <w:rPr>
+          <w:rFonts w:ascii="Century Gothic" w:hAnsi="Century Gothic"/>
+          <w:lang w:val="es-US"/>
+        </w:rPr>
+        <w:t>click</w:t>
+      </w:r>
+      <w:proofErr w:type="spellEnd"/>
+      <w:r>
+        <w:rPr>
+          <w:rFonts w:ascii="Century Gothic" w:hAnsi="Century Gothic"/>
+          <w:lang w:val="es-US"/>
+        </w:rPr>
+        <w:t>.</w:t>
       </w:r>
     </w:p>
     <w:p>
@@ -3209,7 +4633,7 @@
 </file>
 
 <file path=word/endnotes.xml><?xml version="1.0" encoding="utf-8"?>
-<w:endnotes xmlns:wpc="http://schemas.microsoft.com/office/word/2010/wordprocessingCanvas" xmlns:mc="http://schemas.openxmlformats.org/markup-compatibility/2006" xmlns:o="urn:schemas-microsoft-com:office:office" xmlns:r="http://schemas.openxmlformats.org/officeDocument/2006/relationships" xmlns:m="http://schemas.openxmlformats.org/officeDocument/2006/math" xmlns:v="urn:schemas-microsoft-com:vml" xmlns:wp14="http://schemas.microsoft.com/office/word/2010/wordprocessingDrawing" xmlns:wp="http://schemas.openxmlformats.org/drawingml/2006/wordprocessingDrawing" xmlns:w10="urn:schemas-microsoft-com:office:word" xmlns:w="http://schemas.openxmlformats.org/wordprocessingml/2006/main" xmlns:w14="http://schemas.microsoft.com/office/word/2010/wordml" xmlns:w15="http://schemas.microsoft.com/office/word/2012/wordml" xmlns:wpg="http://schemas.microsoft.com/office/word/2010/wordprocessingGroup" xmlns:wpi="http://schemas.microsoft.com/office/word/2010/wordprocessingInk" xmlns:wne="http://schemas.microsoft.com/office/word/2006/wordml" xmlns:wps="http://schemas.microsoft.com/office/word/2010/wordprocessingShape" mc:Ignorable="w14 w15 wp14">
+<w:endnotes xmlns:ve="http://schemas.openxmlformats.org/markup-compatibility/2006" xmlns:o="urn:schemas-microsoft-com:office:office" xmlns:r="http://schemas.openxmlformats.org/officeDocument/2006/relationships" xmlns:m="http://schemas.openxmlformats.org/officeDocument/2006/math" xmlns:v="urn:schemas-microsoft-com:vml" xmlns:wp="http://schemas.openxmlformats.org/drawingml/2006/wordprocessingDrawing" xmlns:w10="urn:schemas-microsoft-com:office:word" xmlns:w="http://schemas.openxmlformats.org/wordprocessingml/2006/main" xmlns:wne="http://schemas.microsoft.com/office/word/2006/wordml">
   <w:endnote w:type="separator" w:id="-1">
     <w:p>
       <w:pPr>
@@ -3234,7 +4658,7 @@
 </file>
 
 <file path=word/footnotes.xml><?xml version="1.0" encoding="utf-8"?>
-<w:footnotes xmlns:wpc="http://schemas.microsoft.com/office/word/2010/wordprocessingCanvas" xmlns:mc="http://schemas.openxmlformats.org/markup-compatibility/2006" xmlns:o="urn:schemas-microsoft-com:office:office" xmlns:r="http://schemas.openxmlformats.org/officeDocument/2006/relationships" xmlns:m="http://schemas.openxmlformats.org/officeDocument/2006/math" xmlns:v="urn:schemas-microsoft-com:vml" xmlns:wp14="http://schemas.microsoft.com/office/word/2010/wordprocessingDrawing" xmlns:wp="http://schemas.openxmlformats.org/drawingml/2006/wordprocessingDrawing" xmlns:w10="urn:schemas-microsoft-com:office:word" xmlns:w="http://schemas.openxmlformats.org/wordprocessingml/2006/main" xmlns:w14="http://schemas.microsoft.com/office/word/2010/wordml" xmlns:w15="http://schemas.microsoft.com/office/word/2012/wordml" xmlns:wpg="http://schemas.microsoft.com/office/word/2010/wordprocessingGroup" xmlns:wpi="http://schemas.microsoft.com/office/word/2010/wordprocessingInk" xmlns:wne="http://schemas.microsoft.com/office/word/2006/wordml" xmlns:wps="http://schemas.microsoft.com/office/word/2010/wordprocessingShape" mc:Ignorable="w14 w15 wp14">
+<w:footnotes xmlns:ve="http://schemas.openxmlformats.org/markup-compatibility/2006" xmlns:o="urn:schemas-microsoft-com:office:office" xmlns:r="http://schemas.openxmlformats.org/officeDocument/2006/relationships" xmlns:m="http://schemas.openxmlformats.org/officeDocument/2006/math" xmlns:v="urn:schemas-microsoft-com:vml" xmlns:wp="http://schemas.openxmlformats.org/drawingml/2006/wordprocessingDrawing" xmlns:w10="urn:schemas-microsoft-com:office:word" xmlns:w="http://schemas.openxmlformats.org/wordprocessingml/2006/main" xmlns:wne="http://schemas.microsoft.com/office/word/2006/wordml">
   <w:footnote w:type="separator" w:id="-1">
     <w:p>
       <w:pPr>
@@ -3259,8 +4683,8 @@
 </file>
 
 <file path=word/numbering.xml><?xml version="1.0" encoding="utf-8"?>
-<w:numbering xmlns:wpc="http://schemas.microsoft.com/office/word/2010/wordprocessingCanvas" xmlns:mc="http://schemas.openxmlformats.org/markup-compatibility/2006" xmlns:o="urn:schemas-microsoft-com:office:office" xmlns:r="http://schemas.openxmlformats.org/officeDocument/2006/relationships" xmlns:m="http://schemas.openxmlformats.org/officeDocument/2006/math" xmlns:v="urn:schemas-microsoft-com:vml" xmlns:wp14="http://schemas.microsoft.com/office/word/2010/wordprocessingDrawing" xmlns:wp="http://schemas.openxmlformats.org/drawingml/2006/wordprocessingDrawing" xmlns:w10="urn:schemas-microsoft-com:office:word" xmlns:w="http://schemas.openxmlformats.org/wordprocessingml/2006/main" xmlns:w14="http://schemas.microsoft.com/office/word/2010/wordml" xmlns:w15="http://schemas.microsoft.com/office/word/2012/wordml" xmlns:wpg="http://schemas.microsoft.com/office/word/2010/wordprocessingGroup" xmlns:wpi="http://schemas.microsoft.com/office/word/2010/wordprocessingInk" xmlns:wne="http://schemas.microsoft.com/office/word/2006/wordml" xmlns:wps="http://schemas.microsoft.com/office/word/2010/wordprocessingShape" mc:Ignorable="w14 w15 wp14">
-  <w:abstractNum w:abstractNumId="0" w15:restartNumberingAfterBreak="0">
+<w:numbering xmlns:ve="http://schemas.openxmlformats.org/markup-compatibility/2006" xmlns:o="urn:schemas-microsoft-com:office:office" xmlns:r="http://schemas.openxmlformats.org/officeDocument/2006/relationships" xmlns:m="http://schemas.openxmlformats.org/officeDocument/2006/math" xmlns:v="urn:schemas-microsoft-com:vml" xmlns:wp="http://schemas.openxmlformats.org/drawingml/2006/wordprocessingDrawing" xmlns:w10="urn:schemas-microsoft-com:office:word" xmlns:w="http://schemas.openxmlformats.org/wordprocessingml/2006/main" xmlns:wne="http://schemas.microsoft.com/office/word/2006/wordml">
+  <w:abstractNum w:abstractNumId="0">
     <w:nsid w:val="3AA9284B"/>
     <w:multiLevelType w:val="hybridMultilevel"/>
     <w:tmpl w:val="A0BE26C8"/>
@@ -3372,7 +4796,7 @@
       </w:rPr>
     </w:lvl>
   </w:abstractNum>
-  <w:abstractNum w:abstractNumId="1" w15:restartNumberingAfterBreak="0">
+  <w:abstractNum w:abstractNumId="1">
     <w:nsid w:val="547563F4"/>
     <w:multiLevelType w:val="hybridMultilevel"/>
     <w:tmpl w:val="1FF8B854"/>
@@ -3484,7 +4908,7 @@
       </w:rPr>
     </w:lvl>
   </w:abstractNum>
-  <w:abstractNum w:abstractNumId="2" w15:restartNumberingAfterBreak="0">
+  <w:abstractNum w:abstractNumId="2">
     <w:nsid w:val="55AC6A62"/>
     <w:multiLevelType w:val="hybridMultilevel"/>
     <w:tmpl w:val="9CC6F93A"/>
@@ -3609,7 +5033,7 @@
 </file>
 
 <file path=word/styles.xml><?xml version="1.0" encoding="utf-8"?>
-<w:styles xmlns:mc="http://schemas.openxmlformats.org/markup-compatibility/2006" xmlns:r="http://schemas.openxmlformats.org/officeDocument/2006/relationships" xmlns:w="http://schemas.openxmlformats.org/wordprocessingml/2006/main" xmlns:w14="http://schemas.microsoft.com/office/word/2010/wordml" xmlns:w15="http://schemas.microsoft.com/office/word/2012/wordml" mc:Ignorable="w14 w15">
+<w:styles xmlns:r="http://schemas.openxmlformats.org/officeDocument/2006/relationships" xmlns:w="http://schemas.openxmlformats.org/wordprocessingml/2006/main">
   <w:docDefaults>
     <w:rPrDefault>
       <w:rPr>
@@ -3625,382 +5049,149 @@
       </w:pPr>
     </w:pPrDefault>
   </w:docDefaults>
-  <w:latentStyles w:defLockedState="0" w:defUIPriority="99" w:defSemiHidden="0" w:defUnhideWhenUsed="0" w:defQFormat="0" w:count="371">
-    <w:lsdException w:name="Normal" w:uiPriority="0" w:qFormat="1"/>
-    <w:lsdException w:name="heading 1" w:uiPriority="9" w:qFormat="1"/>
-    <w:lsdException w:name="heading 2" w:semiHidden="1" w:uiPriority="9" w:unhideWhenUsed="1" w:qFormat="1"/>
-    <w:lsdException w:name="heading 3" w:semiHidden="1" w:uiPriority="9" w:unhideWhenUsed="1" w:qFormat="1"/>
-    <w:lsdException w:name="heading 4" w:semiHidden="1" w:uiPriority="9" w:unhideWhenUsed="1" w:qFormat="1"/>
-    <w:lsdException w:name="heading 5" w:semiHidden="1" w:uiPriority="9" w:unhideWhenUsed="1" w:qFormat="1"/>
-    <w:lsdException w:name="heading 6" w:semiHidden="1" w:uiPriority="9" w:unhideWhenUsed="1" w:qFormat="1"/>
-    <w:lsdException w:name="heading 7" w:semiHidden="1" w:uiPriority="9" w:unhideWhenUsed="1" w:qFormat="1"/>
-    <w:lsdException w:name="heading 8" w:semiHidden="1" w:uiPriority="9" w:unhideWhenUsed="1" w:qFormat="1"/>
-    <w:lsdException w:name="heading 9" w:semiHidden="1" w:uiPriority="9" w:unhideWhenUsed="1" w:qFormat="1"/>
-    <w:lsdException w:name="index 1" w:semiHidden="1" w:unhideWhenUsed="1"/>
-    <w:lsdException w:name="index 2" w:semiHidden="1" w:unhideWhenUsed="1"/>
-    <w:lsdException w:name="index 3" w:semiHidden="1" w:unhideWhenUsed="1"/>
-    <w:lsdException w:name="index 4" w:semiHidden="1" w:unhideWhenUsed="1"/>
-    <w:lsdException w:name="index 5" w:semiHidden="1" w:unhideWhenUsed="1"/>
-    <w:lsdException w:name="index 6" w:semiHidden="1" w:unhideWhenUsed="1"/>
-    <w:lsdException w:name="index 7" w:semiHidden="1" w:unhideWhenUsed="1"/>
-    <w:lsdException w:name="index 8" w:semiHidden="1" w:unhideWhenUsed="1"/>
-    <w:lsdException w:name="index 9" w:semiHidden="1" w:unhideWhenUsed="1"/>
-    <w:lsdException w:name="toc 1" w:semiHidden="1" w:uiPriority="39" w:unhideWhenUsed="1"/>
-    <w:lsdException w:name="toc 2" w:semiHidden="1" w:uiPriority="39" w:unhideWhenUsed="1"/>
-    <w:lsdException w:name="toc 3" w:semiHidden="1" w:uiPriority="39" w:unhideWhenUsed="1"/>
-    <w:lsdException w:name="toc 4" w:semiHidden="1" w:uiPriority="39" w:unhideWhenUsed="1"/>
-    <w:lsdException w:name="toc 5" w:semiHidden="1" w:uiPriority="39" w:unhideWhenUsed="1"/>
-    <w:lsdException w:name="toc 6" w:semiHidden="1" w:uiPriority="39" w:unhideWhenUsed="1"/>
-    <w:lsdException w:name="toc 7" w:semiHidden="1" w:uiPriority="39" w:unhideWhenUsed="1"/>
-    <w:lsdException w:name="toc 8" w:semiHidden="1" w:uiPriority="39" w:unhideWhenUsed="1"/>
-    <w:lsdException w:name="toc 9" w:semiHidden="1" w:uiPriority="39" w:unhideWhenUsed="1"/>
-    <w:lsdException w:name="Normal Indent" w:semiHidden="1" w:unhideWhenUsed="1"/>
-    <w:lsdException w:name="footnote text" w:semiHidden="1" w:unhideWhenUsed="1"/>
-    <w:lsdException w:name="annotation text" w:semiHidden="1" w:unhideWhenUsed="1"/>
-    <w:lsdException w:name="header" w:semiHidden="1" w:unhideWhenUsed="1"/>
-    <w:lsdException w:name="footer" w:semiHidden="1" w:unhideWhenUsed="1"/>
-    <w:lsdException w:name="index heading" w:semiHidden="1" w:unhideWhenUsed="1"/>
-    <w:lsdException w:name="caption" w:semiHidden="1" w:uiPriority="35" w:unhideWhenUsed="1" w:qFormat="1"/>
-    <w:lsdException w:name="table of figures" w:semiHidden="1" w:unhideWhenUsed="1"/>
-    <w:lsdException w:name="envelope address" w:semiHidden="1" w:unhideWhenUsed="1"/>
-    <w:lsdException w:name="envelope return" w:semiHidden="1" w:unhideWhenUsed="1"/>
-    <w:lsdException w:name="footnote reference" w:semiHidden="1" w:unhideWhenUsed="1"/>
-    <w:lsdException w:name="annotation reference" w:semiHidden="1" w:unhideWhenUsed="1"/>
-    <w:lsdException w:name="line number" w:semiHidden="1" w:unhideWhenUsed="1"/>
-    <w:lsdException w:name="page number" w:semiHidden="1" w:unhideWhenUsed="1"/>
-    <w:lsdException w:name="endnote reference" w:semiHidden="1" w:unhideWhenUsed="1"/>
-    <w:lsdException w:name="endnote text" w:semiHidden="1" w:unhideWhenUsed="1"/>
-    <w:lsdException w:name="table of authorities" w:semiHidden="1" w:unhideWhenUsed="1"/>
-    <w:lsdException w:name="macro" w:semiHidden="1" w:unhideWhenUsed="1"/>
-    <w:lsdException w:name="toa heading" w:semiHidden="1" w:unhideWhenUsed="1"/>
-    <w:lsdException w:name="List" w:semiHidden="1" w:unhideWhenUsed="1"/>
-    <w:lsdException w:name="List Bullet" w:semiHidden="1" w:unhideWhenUsed="1"/>
-    <w:lsdException w:name="List Number" w:semiHidden="1" w:unhideWhenUsed="1"/>
-    <w:lsdException w:name="List 2" w:semiHidden="1" w:unhideWhenUsed="1"/>
-    <w:lsdException w:name="List 3" w:semiHidden="1" w:unhideWhenUsed="1"/>
-    <w:lsdException w:name="List 4" w:semiHidden="1" w:unhideWhenUsed="1"/>
-    <w:lsdException w:name="List 5" w:semiHidden="1" w:unhideWhenUsed="1"/>
-    <w:lsdException w:name="List Bullet 2" w:semiHidden="1" w:unhideWhenUsed="1"/>
-    <w:lsdException w:name="List Bullet 3" w:semiHidden="1" w:unhideWhenUsed="1"/>
-    <w:lsdException w:name="List Bullet 4" w:semiHidden="1" w:unhideWhenUsed="1"/>
-    <w:lsdException w:name="List Bullet 5" w:semiHidden="1" w:unhideWhenUsed="1"/>
-    <w:lsdException w:name="List Number 2" w:semiHidden="1" w:unhideWhenUsed="1"/>
-    <w:lsdException w:name="List Number 3" w:semiHidden="1" w:unhideWhenUsed="1"/>
-    <w:lsdException w:name="List Number 4" w:semiHidden="1" w:unhideWhenUsed="1"/>
-    <w:lsdException w:name="List Number 5" w:semiHidden="1" w:unhideWhenUsed="1"/>
-    <w:lsdException w:name="Title" w:uiPriority="10" w:qFormat="1"/>
-    <w:lsdException w:name="Closing" w:semiHidden="1" w:unhideWhenUsed="1"/>
-    <w:lsdException w:name="Signature" w:semiHidden="1" w:unhideWhenUsed="1"/>
-    <w:lsdException w:name="Default Paragraph Font" w:semiHidden="1" w:uiPriority="1" w:unhideWhenUsed="1"/>
-    <w:lsdException w:name="Body Text" w:semiHidden="1" w:unhideWhenUsed="1"/>
-    <w:lsdException w:name="Body Text Indent" w:semiHidden="1" w:unhideWhenUsed="1"/>
-    <w:lsdException w:name="List Continue" w:semiHidden="1" w:unhideWhenUsed="1"/>
-    <w:lsdException w:name="List Continue 2" w:semiHidden="1" w:unhideWhenUsed="1"/>
-    <w:lsdException w:name="List Continue 3" w:semiHidden="1" w:unhideWhenUsed="1"/>
-    <w:lsdException w:name="List Continue 4" w:semiHidden="1" w:unhideWhenUsed="1"/>
-    <w:lsdException w:name="List Continue 5" w:semiHidden="1" w:unhideWhenUsed="1"/>
-    <w:lsdException w:name="Message Header" w:semiHidden="1" w:unhideWhenUsed="1"/>
-    <w:lsdException w:name="Subtitle" w:uiPriority="11" w:qFormat="1"/>
-    <w:lsdException w:name="Salutation" w:semiHidden="1" w:unhideWhenUsed="1"/>
-    <w:lsdException w:name="Date" w:semiHidden="1" w:unhideWhenUsed="1"/>
-    <w:lsdException w:name="Body Text First Indent" w:semiHidden="1" w:unhideWhenUsed="1"/>
-    <w:lsdException w:name="Body Text First Indent 2" w:semiHidden="1" w:unhideWhenUsed="1"/>
-    <w:lsdException w:name="Note Heading" w:semiHidden="1" w:unhideWhenUsed="1"/>
-    <w:lsdException w:name="Body Text 2" w:semiHidden="1" w:unhideWhenUsed="1"/>
-    <w:lsdException w:name="Body Text 3" w:semiHidden="1" w:unhideWhenUsed="1"/>
-    <w:lsdException w:name="Body Text Indent 2" w:semiHidden="1" w:unhideWhenUsed="1"/>
-    <w:lsdException w:name="Body Text Indent 3" w:semiHidden="1" w:unhideWhenUsed="1"/>
-    <w:lsdException w:name="Block Text" w:semiHidden="1" w:unhideWhenUsed="1"/>
-    <w:lsdException w:name="Hyperlink" w:semiHidden="1" w:unhideWhenUsed="1"/>
-    <w:lsdException w:name="FollowedHyperlink" w:semiHidden="1" w:unhideWhenUsed="1"/>
-    <w:lsdException w:name="Strong" w:uiPriority="22" w:qFormat="1"/>
-    <w:lsdException w:name="Emphasis" w:uiPriority="20" w:qFormat="1"/>
-    <w:lsdException w:name="Document Map" w:semiHidden="1" w:unhideWhenUsed="1"/>
-    <w:lsdException w:name="Plain Text" w:semiHidden="1" w:unhideWhenUsed="1"/>
-    <w:lsdException w:name="E-mail Signature" w:semiHidden="1" w:unhideWhenUsed="1"/>
-    <w:lsdException w:name="HTML Top of Form" w:semiHidden="1" w:unhideWhenUsed="1"/>
-    <w:lsdException w:name="HTML Bottom of Form" w:semiHidden="1" w:unhideWhenUsed="1"/>
-    <w:lsdException w:name="Normal (Web)" w:semiHidden="1" w:unhideWhenUsed="1"/>
-    <w:lsdException w:name="HTML Acronym" w:semiHidden="1" w:unhideWhenUsed="1"/>
-    <w:lsdException w:name="HTML Address" w:semiHidden="1" w:unhideWhenUsed="1"/>
-    <w:lsdException w:name="HTML Cite" w:semiHidden="1" w:unhideWhenUsed="1"/>
-    <w:lsdException w:name="HTML Code" w:semiHidden="1" w:unhideWhenUsed="1"/>
-    <w:lsdException w:name="HTML Definition" w:semiHidden="1" w:unhideWhenUsed="1"/>
-    <w:lsdException w:name="HTML Keyboard" w:semiHidden="1" w:unhideWhenUsed="1"/>
-    <w:lsdException w:name="HTML Preformatted" w:semiHidden="1" w:unhideWhenUsed="1"/>
-    <w:lsdException w:name="HTML Sample" w:semiHidden="1" w:unhideWhenUsed="1"/>
-    <w:lsdException w:name="HTML Typewriter" w:semiHidden="1" w:unhideWhenUsed="1"/>
-    <w:lsdException w:name="HTML Variable" w:semiHidden="1" w:unhideWhenUsed="1"/>
-    <w:lsdException w:name="Normal Table" w:semiHidden="1" w:unhideWhenUsed="1"/>
-    <w:lsdException w:name="annotation subject" w:semiHidden="1" w:unhideWhenUsed="1"/>
-    <w:lsdException w:name="No List" w:semiHidden="1" w:unhideWhenUsed="1"/>
-    <w:lsdException w:name="Outline List 1" w:semiHidden="1" w:unhideWhenUsed="1"/>
-    <w:lsdException w:name="Outline List 2" w:semiHidden="1" w:unhideWhenUsed="1"/>
-    <w:lsdException w:name="Outline List 3" w:semiHidden="1" w:unhideWhenUsed="1"/>
-    <w:lsdException w:name="Table Simple 1" w:semiHidden="1" w:unhideWhenUsed="1"/>
-    <w:lsdException w:name="Table Simple 2" w:semiHidden="1" w:unhideWhenUsed="1"/>
-    <w:lsdException w:name="Table Simple 3" w:semiHidden="1" w:unhideWhenUsed="1"/>
-    <w:lsdException w:name="Table Classic 1" w:semiHidden="1" w:unhideWhenUsed="1"/>
-    <w:lsdException w:name="Table Classic 2" w:semiHidden="1" w:unhideWhenUsed="1"/>
-    <w:lsdException w:name="Table Classic 3" w:semiHidden="1" w:unhideWhenUsed="1"/>
-    <w:lsdException w:name="Table Classic 4" w:semiHidden="1" w:unhideWhenUsed="1"/>
-    <w:lsdException w:name="Table Colorful 1" w:semiHidden="1" w:unhideWhenUsed="1"/>
-    <w:lsdException w:name="Table Colorful 2" w:semiHidden="1" w:unhideWhenUsed="1"/>
-    <w:lsdException w:name="Table Colorful 3" w:semiHidden="1" w:unhideWhenUsed="1"/>
-    <w:lsdException w:name="Table Columns 1" w:semiHidden="1" w:unhideWhenUsed="1"/>
-    <w:lsdException w:name="Table Columns 2" w:semiHidden="1" w:unhideWhenUsed="1"/>
-    <w:lsdException w:name="Table Columns 3" w:semiHidden="1" w:unhideWhenUsed="1"/>
-    <w:lsdException w:name="Table Columns 4" w:semiHidden="1" w:unhideWhenUsed="1"/>
-    <w:lsdException w:name="Table Columns 5" w:semiHidden="1" w:unhideWhenUsed="1"/>
-    <w:lsdException w:name="Table Grid 1" w:semiHidden="1" w:unhideWhenUsed="1"/>
-    <w:lsdException w:name="Table Grid 2" w:semiHidden="1" w:unhideWhenUsed="1"/>
-    <w:lsdException w:name="Table Grid 3" w:semiHidden="1" w:unhideWhenUsed="1"/>
-    <w:lsdException w:name="Table Grid 4" w:semiHidden="1" w:unhideWhenUsed="1"/>
-    <w:lsdException w:name="Table Grid 5" w:semiHidden="1" w:unhideWhenUsed="1"/>
-    <w:lsdException w:name="Table Grid 6" w:semiHidden="1" w:unhideWhenUsed="1"/>
-    <w:lsdException w:name="Table Grid 7" w:semiHidden="1" w:unhideWhenUsed="1"/>
-    <w:lsdException w:name="Table Grid 8" w:semiHidden="1" w:unhideWhenUsed="1"/>
-    <w:lsdException w:name="Table List 1" w:semiHidden="1" w:unhideWhenUsed="1"/>
-    <w:lsdException w:name="Table List 2" w:semiHidden="1" w:unhideWhenUsed="1"/>
-    <w:lsdException w:name="Table List 3" w:semiHidden="1" w:unhideWhenUsed="1"/>
-    <w:lsdException w:name="Table List 4" w:semiHidden="1" w:unhideWhenUsed="1"/>
-    <w:lsdException w:name="Table List 5" w:semiHidden="1" w:unhideWhenUsed="1"/>
-    <w:lsdException w:name="Table List 6" w:semiHidden="1" w:unhideWhenUsed="1"/>
-    <w:lsdException w:name="Table List 7" w:semiHidden="1" w:unhideWhenUsed="1"/>
-    <w:lsdException w:name="Table List 8" w:semiHidden="1" w:unhideWhenUsed="1"/>
-    <w:lsdException w:name="Table 3D effects 1" w:semiHidden="1" w:unhideWhenUsed="1"/>
-    <w:lsdException w:name="Table 3D effects 2" w:semiHidden="1" w:unhideWhenUsed="1"/>
-    <w:lsdException w:name="Table 3D effects 3" w:semiHidden="1" w:unhideWhenUsed="1"/>
-    <w:lsdException w:name="Table Contemporary" w:semiHidden="1" w:unhideWhenUsed="1"/>
-    <w:lsdException w:name="Table Elegant" w:semiHidden="1" w:unhideWhenUsed="1"/>
-    <w:lsdException w:name="Table Professional" w:semiHidden="1" w:unhideWhenUsed="1"/>
-    <w:lsdException w:name="Table Subtle 1" w:semiHidden="1" w:unhideWhenUsed="1"/>
-    <w:lsdException w:name="Table Subtle 2" w:semiHidden="1" w:unhideWhenUsed="1"/>
-    <w:lsdException w:name="Table Web 1" w:semiHidden="1" w:unhideWhenUsed="1"/>
-    <w:lsdException w:name="Table Web 2" w:semiHidden="1" w:unhideWhenUsed="1"/>
-    <w:lsdException w:name="Table Web 3" w:semiHidden="1" w:unhideWhenUsed="1"/>
-    <w:lsdException w:name="Balloon Text" w:semiHidden="1" w:unhideWhenUsed="1"/>
-    <w:lsdException w:name="Table Grid" w:uiPriority="39"/>
-    <w:lsdException w:name="Table Theme" w:semiHidden="1" w:unhideWhenUsed="1"/>
-    <w:lsdException w:name="Placeholder Text" w:semiHidden="1"/>
-    <w:lsdException w:name="No Spacing" w:uiPriority="1" w:qFormat="1"/>
-    <w:lsdException w:name="Light Shading" w:uiPriority="60"/>
-    <w:lsdException w:name="Light List" w:uiPriority="61"/>
-    <w:lsdException w:name="Light Grid" w:uiPriority="62"/>
-    <w:lsdException w:name="Medium Shading 1" w:uiPriority="63"/>
-    <w:lsdException w:name="Medium Shading 2" w:uiPriority="64"/>
-    <w:lsdException w:name="Medium List 1" w:uiPriority="65"/>
-    <w:lsdException w:name="Medium List 2" w:uiPriority="66"/>
-    <w:lsdException w:name="Medium Grid 1" w:uiPriority="67"/>
-    <w:lsdException w:name="Medium Grid 2" w:uiPriority="68"/>
-    <w:lsdException w:name="Medium Grid 3" w:uiPriority="69"/>
-    <w:lsdException w:name="Dark List" w:uiPriority="70"/>
-    <w:lsdException w:name="Colorful Shading" w:uiPriority="71"/>
-    <w:lsdException w:name="Colorful List" w:uiPriority="72"/>
-    <w:lsdException w:name="Colorful Grid" w:uiPriority="73"/>
-    <w:lsdException w:name="Light Shading Accent 1" w:uiPriority="60"/>
-    <w:lsdException w:name="Light List Accent 1" w:uiPriority="61"/>
-    <w:lsdException w:name="Light Grid Accent 1" w:uiPriority="62"/>
-    <w:lsdException w:name="Medium Shading 1 Accent 1" w:uiPriority="63"/>
-    <w:lsdException w:name="Medium Shading 2 Accent 1" w:uiPriority="64"/>
-    <w:lsdException w:name="Medium List 1 Accent 1" w:uiPriority="65"/>
-    <w:lsdException w:name="Revision" w:semiHidden="1"/>
-    <w:lsdException w:name="List Paragraph" w:uiPriority="34" w:qFormat="1"/>
-    <w:lsdException w:name="Quote" w:uiPriority="29" w:qFormat="1"/>
-    <w:lsdException w:name="Intense Quote" w:uiPriority="30" w:qFormat="1"/>
-    <w:lsdException w:name="Medium List 2 Accent 1" w:uiPriority="66"/>
-    <w:lsdException w:name="Medium Grid 1 Accent 1" w:uiPriority="67"/>
-    <w:lsdException w:name="Medium Grid 2 Accent 1" w:uiPriority="68"/>
-    <w:lsdException w:name="Medium Grid 3 Accent 1" w:uiPriority="69"/>
-    <w:lsdException w:name="Dark List Accent 1" w:uiPriority="70"/>
-    <w:lsdException w:name="Colorful Shading Accent 1" w:uiPriority="71"/>
-    <w:lsdException w:name="Colorful List Accent 1" w:uiPriority="72"/>
-    <w:lsdException w:name="Colorful Grid Accent 1" w:uiPriority="73"/>
-    <w:lsdException w:name="Light Shading Accent 2" w:uiPriority="60"/>
-    <w:lsdException w:name="Light List Accent 2" w:uiPriority="61"/>
-    <w:lsdException w:name="Light Grid Accent 2" w:uiPriority="62"/>
-    <w:lsdException w:name="Medium Shading 1 Accent 2" w:uiPriority="63"/>
-    <w:lsdException w:name="Medium Shading 2 Accent 2" w:uiPriority="64"/>
-    <w:lsdException w:name="Medium List 1 Accent 2" w:uiPriority="65"/>
-    <w:lsdException w:name="Medium List 2 Accent 2" w:uiPriority="66"/>
-    <w:lsdException w:name="Medium Grid 1 Accent 2" w:uiPriority="67"/>
-    <w:lsdException w:name="Medium Grid 2 Accent 2" w:uiPriority="68"/>
-    <w:lsdException w:name="Medium Grid 3 Accent 2" w:uiPriority="69"/>
-    <w:lsdException w:name="Dark List Accent 2" w:uiPriority="70"/>
-    <w:lsdException w:name="Colorful Shading Accent 2" w:uiPriority="71"/>
-    <w:lsdException w:name="Colorful List Accent 2" w:uiPriority="72"/>
-    <w:lsdException w:name="Colorful Grid Accent 2" w:uiPriority="73"/>
-    <w:lsdException w:name="Light Shading Accent 3" w:uiPriority="60"/>
-    <w:lsdException w:name="Light List Accent 3" w:uiPriority="61"/>
-    <w:lsdException w:name="Light Grid Accent 3" w:uiPriority="62"/>
-    <w:lsdException w:name="Medium Shading 1 Accent 3" w:uiPriority="63"/>
-    <w:lsdException w:name="Medium Shading 2 Accent 3" w:uiPriority="64"/>
-    <w:lsdException w:name="Medium List 1 Accent 3" w:uiPriority="65"/>
-    <w:lsdException w:name="Medium List 2 Accent 3" w:uiPriority="66"/>
-    <w:lsdException w:name="Medium Grid 1 Accent 3" w:uiPriority="67"/>
-    <w:lsdException w:name="Medium Grid 2 Accent 3" w:uiPriority="68"/>
-    <w:lsdException w:name="Medium Grid 3 Accent 3" w:uiPriority="69"/>
-    <w:lsdException w:name="Dark List Accent 3" w:uiPriority="70"/>
-    <w:lsdException w:name="Colorful Shading Accent 3" w:uiPriority="71"/>
-    <w:lsdException w:name="Colorful List Accent 3" w:uiPriority="72"/>
-    <w:lsdException w:name="Colorful Grid Accent 3" w:uiPriority="73"/>
-    <w:lsdException w:name="Light Shading Accent 4" w:uiPriority="60"/>
-    <w:lsdException w:name="Light List Accent 4" w:uiPriority="61"/>
-    <w:lsdException w:name="Light Grid Accent 4" w:uiPriority="62"/>
-    <w:lsdException w:name="Medium Shading 1 Accent 4" w:uiPriority="63"/>
-    <w:lsdException w:name="Medium Shading 2 Accent 4" w:uiPriority="64"/>
-    <w:lsdException w:name="Medium List 1 Accent 4" w:uiPriority="65"/>
-    <w:lsdException w:name="Medium List 2 Accent 4" w:uiPriority="66"/>
-    <w:lsdException w:name="Medium Grid 1 Accent 4" w:uiPriority="67"/>
-    <w:lsdException w:name="Medium Grid 2 Accent 4" w:uiPriority="68"/>
-    <w:lsdException w:name="Medium Grid 3 Accent 4" w:uiPriority="69"/>
-    <w:lsdException w:name="Dark List Accent 4" w:uiPriority="70"/>
-    <w:lsdException w:name="Colorful Shading Accent 4" w:uiPriority="71"/>
-    <w:lsdException w:name="Colorful List Accent 4" w:uiPriority="72"/>
-    <w:lsdException w:name="Colorful Grid Accent 4" w:uiPriority="73"/>
-    <w:lsdException w:name="Light Shading Accent 5" w:uiPriority="60"/>
-    <w:lsdException w:name="Light List Accent 5" w:uiPriority="61"/>
-    <w:lsdException w:name="Light Grid Accent 5" w:uiPriority="62"/>
-    <w:lsdException w:name="Medium Shading 1 Accent 5" w:uiPriority="63"/>
-    <w:lsdException w:name="Medium Shading 2 Accent 5" w:uiPriority="64"/>
-    <w:lsdException w:name="Medium List 1 Accent 5" w:uiPriority="65"/>
-    <w:lsdException w:name="Medium List 2 Accent 5" w:uiPriority="66"/>
-    <w:lsdException w:name="Medium Grid 1 Accent 5" w:uiPriority="67"/>
-    <w:lsdException w:name="Medium Grid 2 Accent 5" w:uiPriority="68"/>
-    <w:lsdException w:name="Medium Grid 3 Accent 5" w:uiPriority="69"/>
-    <w:lsdException w:name="Dark List Accent 5" w:uiPriority="70"/>
-    <w:lsdException w:name="Colorful Shading Accent 5" w:uiPriority="71"/>
-    <w:lsdException w:name="Colorful List Accent 5" w:uiPriority="72"/>
-    <w:lsdException w:name="Colorful Grid Accent 5" w:uiPriority="73"/>
-    <w:lsdException w:name="Light Shading Accent 6" w:uiPriority="60"/>
-    <w:lsdException w:name="Light List Accent 6" w:uiPriority="61"/>
-    <w:lsdException w:name="Light Grid Accent 6" w:uiPriority="62"/>
-    <w:lsdException w:name="Medium Shading 1 Accent 6" w:uiPriority="63"/>
-    <w:lsdException w:name="Medium Shading 2 Accent 6" w:uiPriority="64"/>
-    <w:lsdException w:name="Medium List 1 Accent 6" w:uiPriority="65"/>
-    <w:lsdException w:name="Medium List 2 Accent 6" w:uiPriority="66"/>
-    <w:lsdException w:name="Medium Grid 1 Accent 6" w:uiPriority="67"/>
-    <w:lsdException w:name="Medium Grid 2 Accent 6" w:uiPriority="68"/>
-    <w:lsdException w:name="Medium Grid 3 Accent 6" w:uiPriority="69"/>
-    <w:lsdException w:name="Dark List Accent 6" w:uiPriority="70"/>
-    <w:lsdException w:name="Colorful Shading Accent 6" w:uiPriority="71"/>
-    <w:lsdException w:name="Colorful List Accent 6" w:uiPriority="72"/>
-    <w:lsdException w:name="Colorful Grid Accent 6" w:uiPriority="73"/>
-    <w:lsdException w:name="Subtle Emphasis" w:uiPriority="19" w:qFormat="1"/>
-    <w:lsdException w:name="Intense Emphasis" w:uiPriority="21" w:qFormat="1"/>
-    <w:lsdException w:name="Subtle Reference" w:uiPriority="31" w:qFormat="1"/>
-    <w:lsdException w:name="Intense Reference" w:uiPriority="32" w:qFormat="1"/>
-    <w:lsdException w:name="Book Title" w:uiPriority="33" w:qFormat="1"/>
-    <w:lsdException w:name="Bibliography" w:semiHidden="1" w:uiPriority="37" w:unhideWhenUsed="1"/>
-    <w:lsdException w:name="TOC Heading" w:semiHidden="1" w:uiPriority="39" w:unhideWhenUsed="1" w:qFormat="1"/>
-    <w:lsdException w:name="Plain Table 1" w:uiPriority="41"/>
-    <w:lsdException w:name="Plain Table 2" w:uiPriority="42"/>
-    <w:lsdException w:name="Plain Table 3" w:uiPriority="43"/>
-    <w:lsdException w:name="Plain Table 4" w:uiPriority="44"/>
-    <w:lsdException w:name="Plain Table 5" w:uiPriority="45"/>
-    <w:lsdException w:name="Grid Table Light" w:uiPriority="40"/>
-    <w:lsdException w:name="Grid Table 1 Light" w:uiPriority="46"/>
-    <w:lsdException w:name="Grid Table 2" w:uiPriority="47"/>
-    <w:lsdException w:name="Grid Table 3" w:uiPriority="48"/>
-    <w:lsdException w:name="Grid Table 4" w:uiPriority="49"/>
-    <w:lsdException w:name="Grid Table 5 Dark" w:uiPriority="50"/>
-    <w:lsdException w:name="Grid Table 6 Colorful" w:uiPriority="51"/>
-    <w:lsdException w:name="Grid Table 7 Colorful" w:uiPriority="52"/>
-    <w:lsdException w:name="Grid Table 1 Light Accent 1" w:uiPriority="46"/>
-    <w:lsdException w:name="Grid Table 2 Accent 1" w:uiPriority="47"/>
-    <w:lsdException w:name="Grid Table 3 Accent 1" w:uiPriority="48"/>
-    <w:lsdException w:name="Grid Table 4 Accent 1" w:uiPriority="49"/>
-    <w:lsdException w:name="Grid Table 5 Dark Accent 1" w:uiPriority="50"/>
-    <w:lsdException w:name="Grid Table 6 Colorful Accent 1" w:uiPriority="51"/>
-    <w:lsdException w:name="Grid Table 7 Colorful Accent 1" w:uiPriority="52"/>
-    <w:lsdException w:name="Grid Table 1 Light Accent 2" w:uiPriority="46"/>
-    <w:lsdException w:name="Grid Table 2 Accent 2" w:uiPriority="47"/>
-    <w:lsdException w:name="Grid Table 3 Accent 2" w:uiPriority="48"/>
-    <w:lsdException w:name="Grid Table 4 Accent 2" w:uiPriority="49"/>
-    <w:lsdException w:name="Grid Table 5 Dark Accent 2" w:uiPriority="50"/>
-    <w:lsdException w:name="Grid Table 6 Colorful Accent 2" w:uiPriority="51"/>
-    <w:lsdException w:name="Grid Table 7 Colorful Accent 2" w:uiPriority="52"/>
-    <w:lsdException w:name="Grid Table 1 Light Accent 3" w:uiPriority="46"/>
-    <w:lsdException w:name="Grid Table 2 Accent 3" w:uiPriority="47"/>
-    <w:lsdException w:name="Grid Table 3 Accent 3" w:uiPriority="48"/>
-    <w:lsdException w:name="Grid Table 4 Accent 3" w:uiPriority="49"/>
-    <w:lsdException w:name="Grid Table 5 Dark Accent 3" w:uiPriority="50"/>
-    <w:lsdException w:name="Grid Table 6 Colorful Accent 3" w:uiPriority="51"/>
-    <w:lsdException w:name="Grid Table 7 Colorful Accent 3" w:uiPriority="52"/>
-    <w:lsdException w:name="Grid Table 1 Light Accent 4" w:uiPriority="46"/>
-    <w:lsdException w:name="Grid Table 2 Accent 4" w:uiPriority="47"/>
-    <w:lsdException w:name="Grid Table 3 Accent 4" w:uiPriority="48"/>
-    <w:lsdException w:name="Grid Table 4 Accent 4" w:uiPriority="49"/>
-    <w:lsdException w:name="Grid Table 5 Dark Accent 4" w:uiPriority="50"/>
-    <w:lsdException w:name="Grid Table 6 Colorful Accent 4" w:uiPriority="51"/>
-    <w:lsdException w:name="Grid Table 7 Colorful Accent 4" w:uiPriority="52"/>
-    <w:lsdException w:name="Grid Table 1 Light Accent 5" w:uiPriority="46"/>
-    <w:lsdException w:name="Grid Table 2 Accent 5" w:uiPriority="47"/>
-    <w:lsdException w:name="Grid Table 3 Accent 5" w:uiPriority="48"/>
-    <w:lsdException w:name="Grid Table 4 Accent 5" w:uiPriority="49"/>
-    <w:lsdException w:name="Grid Table 5 Dark Accent 5" w:uiPriority="50"/>
-    <w:lsdException w:name="Grid Table 6 Colorful Accent 5" w:uiPriority="51"/>
-    <w:lsdException w:name="Grid Table 7 Colorful Accent 5" w:uiPriority="52"/>
-    <w:lsdException w:name="Grid Table 1 Light Accent 6" w:uiPriority="46"/>
-    <w:lsdException w:name="Grid Table 2 Accent 6" w:uiPriority="47"/>
-    <w:lsdException w:name="Grid Table 3 Accent 6" w:uiPriority="48"/>
-    <w:lsdException w:name="Grid Table 4 Accent 6" w:uiPriority="49"/>
-    <w:lsdException w:name="Grid Table 5 Dark Accent 6" w:uiPriority="50"/>
-    <w:lsdException w:name="Grid Table 6 Colorful Accent 6" w:uiPriority="51"/>
-    <w:lsdException w:name="Grid Table 7 Colorful Accent 6" w:uiPriority="52"/>
-    <w:lsdException w:name="List Table 1 Light" w:uiPriority="46"/>
-    <w:lsdException w:name="List Table 2" w:uiPriority="47"/>
-    <w:lsdException w:name="List Table 3" w:uiPriority="48"/>
-    <w:lsdException w:name="List Table 4" w:uiPriority="49"/>
-    <w:lsdException w:name="List Table 5 Dark" w:uiPriority="50"/>
-    <w:lsdException w:name="List Table 6 Colorful" w:uiPriority="51"/>
-    <w:lsdException w:name="List Table 7 Colorful" w:uiPriority="52"/>
-    <w:lsdException w:name="List Table 1 Light Accent 1" w:uiPriority="46"/>
-    <w:lsdException w:name="List Table 2 Accent 1" w:uiPriority="47"/>
-    <w:lsdException w:name="List Table 3 Accent 1" w:uiPriority="48"/>
-    <w:lsdException w:name="List Table 4 Accent 1" w:uiPriority="49"/>
-    <w:lsdException w:name="List Table 5 Dark Accent 1" w:uiPriority="50"/>
-    <w:lsdException w:name="List Table 6 Colorful Accent 1" w:uiPriority="51"/>
-    <w:lsdException w:name="List Table 7 Colorful Accent 1" w:uiPriority="52"/>
-    <w:lsdException w:name="List Table 1 Light Accent 2" w:uiPriority="46"/>
-    <w:lsdException w:name="List Table 2 Accent 2" w:uiPriority="47"/>
-    <w:lsdException w:name="List Table 3 Accent 2" w:uiPriority="48"/>
-    <w:lsdException w:name="List Table 4 Accent 2" w:uiPriority="49"/>
-    <w:lsdException w:name="List Table 5 Dark Accent 2" w:uiPriority="50"/>
-    <w:lsdException w:name="List Table 6 Colorful Accent 2" w:uiPriority="51"/>
-    <w:lsdException w:name="List Table 7 Colorful Accent 2" w:uiPriority="52"/>
-    <w:lsdException w:name="List Table 1 Light Accent 3" w:uiPriority="46"/>
-    <w:lsdException w:name="List Table 2 Accent 3" w:uiPriority="47"/>
-    <w:lsdException w:name="List Table 3 Accent 3" w:uiPriority="48"/>
-    <w:lsdException w:name="List Table 4 Accent 3" w:uiPriority="49"/>
-    <w:lsdException w:name="List Table 5 Dark Accent 3" w:uiPriority="50"/>
-    <w:lsdException w:name="List Table 6 Colorful Accent 3" w:uiPriority="51"/>
-    <w:lsdException w:name="List Table 7 Colorful Accent 3" w:uiPriority="52"/>
-    <w:lsdException w:name="List Table 1 Light Accent 4" w:uiPriority="46"/>
-    <w:lsdException w:name="List Table 2 Accent 4" w:uiPriority="47"/>
-    <w:lsdException w:name="List Table 3 Accent 4" w:uiPriority="48"/>
-    <w:lsdException w:name="List Table 4 Accent 4" w:uiPriority="49"/>
-    <w:lsdException w:name="List Table 5 Dark Accent 4" w:uiPriority="50"/>
-    <w:lsdException w:name="List Table 6 Colorful Accent 4" w:uiPriority="51"/>
-    <w:lsdException w:name="List Table 7 Colorful Accent 4" w:uiPriority="52"/>
-    <w:lsdException w:name="List Table 1 Light Accent 5" w:uiPriority="46"/>
-    <w:lsdException w:name="List Table 2 Accent 5" w:uiPriority="47"/>
-    <w:lsdException w:name="List Table 3 Accent 5" w:uiPriority="48"/>
-    <w:lsdException w:name="List Table 4 Accent 5" w:uiPriority="49"/>
-    <w:lsdException w:name="List Table 5 Dark Accent 5" w:uiPriority="50"/>
-    <w:lsdException w:name="List Table 6 Colorful Accent 5" w:uiPriority="51"/>
-    <w:lsdException w:name="List Table 7 Colorful Accent 5" w:uiPriority="52"/>
-    <w:lsdException w:name="List Table 1 Light Accent 6" w:uiPriority="46"/>
-    <w:lsdException w:name="List Table 2 Accent 6" w:uiPriority="47"/>
-    <w:lsdException w:name="List Table 3 Accent 6" w:uiPriority="48"/>
-    <w:lsdException w:name="List Table 4 Accent 6" w:uiPriority="49"/>
-    <w:lsdException w:name="List Table 5 Dark Accent 6" w:uiPriority="50"/>
-    <w:lsdException w:name="List Table 6 Colorful Accent 6" w:uiPriority="51"/>
-    <w:lsdException w:name="List Table 7 Colorful Accent 6" w:uiPriority="52"/>
+  <w:latentStyles w:defLockedState="0" w:defUIPriority="99" w:defSemiHidden="1" w:defUnhideWhenUsed="1" w:defQFormat="0" w:count="267">
+    <w:lsdException w:name="Normal" w:semiHidden="0" w:uiPriority="0" w:unhideWhenUsed="0" w:qFormat="1"/>
+    <w:lsdException w:name="heading 1" w:semiHidden="0" w:uiPriority="9" w:unhideWhenUsed="0" w:qFormat="1"/>
+    <w:lsdException w:name="heading 2" w:uiPriority="9" w:qFormat="1"/>
+    <w:lsdException w:name="heading 3" w:uiPriority="9" w:qFormat="1"/>
+    <w:lsdException w:name="heading 4" w:uiPriority="9" w:qFormat="1"/>
+    <w:lsdException w:name="heading 5" w:uiPriority="9" w:qFormat="1"/>
+    <w:lsdException w:name="heading 6" w:uiPriority="9" w:qFormat="1"/>
+    <w:lsdException w:name="heading 7" w:uiPriority="9" w:qFormat="1"/>
+    <w:lsdException w:name="heading 8" w:uiPriority="9" w:qFormat="1"/>
+    <w:lsdException w:name="heading 9" w:uiPriority="9" w:qFormat="1"/>
+    <w:lsdException w:name="toc 1" w:uiPriority="39"/>
+    <w:lsdException w:name="toc 2" w:uiPriority="39"/>
+    <w:lsdException w:name="toc 3" w:uiPriority="39"/>
+    <w:lsdException w:name="toc 4" w:uiPriority="39"/>
+    <w:lsdException w:name="toc 5" w:uiPriority="39"/>
+    <w:lsdException w:name="toc 6" w:uiPriority="39"/>
+    <w:lsdException w:name="toc 7" w:uiPriority="39"/>
+    <w:lsdException w:name="toc 8" w:uiPriority="39"/>
+    <w:lsdException w:name="toc 9" w:uiPriority="39"/>
+    <w:lsdException w:name="caption" w:uiPriority="35" w:qFormat="1"/>
+    <w:lsdException w:name="Title" w:semiHidden="0" w:uiPriority="10" w:unhideWhenUsed="0" w:qFormat="1"/>
+    <w:lsdException w:name="Default Paragraph Font" w:uiPriority="1"/>
+    <w:lsdException w:name="Subtitle" w:semiHidden="0" w:uiPriority="11" w:unhideWhenUsed="0" w:qFormat="1"/>
+    <w:lsdException w:name="Strong" w:semiHidden="0" w:uiPriority="22" w:unhideWhenUsed="0" w:qFormat="1"/>
+    <w:lsdException w:name="Emphasis" w:semiHidden="0" w:uiPriority="20" w:unhideWhenUsed="0" w:qFormat="1"/>
+    <w:lsdException w:name="Table Grid" w:semiHidden="0" w:uiPriority="39" w:unhideWhenUsed="0"/>
+    <w:lsdException w:name="Placeholder Text" w:unhideWhenUsed="0"/>
+    <w:lsdException w:name="No Spacing" w:semiHidden="0" w:uiPriority="1" w:unhideWhenUsed="0" w:qFormat="1"/>
+    <w:lsdException w:name="Light Shading" w:semiHidden="0" w:uiPriority="60" w:unhideWhenUsed="0"/>
+    <w:lsdException w:name="Light List" w:semiHidden="0" w:uiPriority="61" w:unhideWhenUsed="0"/>
+    <w:lsdException w:name="Light Grid" w:semiHidden="0" w:uiPriority="62" w:unhideWhenUsed="0"/>
+    <w:lsdException w:name="Medium Shading 1" w:semiHidden="0" w:uiPriority="63" w:unhideWhenUsed="0"/>
+    <w:lsdException w:name="Medium Shading 2" w:semiHidden="0" w:uiPriority="64" w:unhideWhenUsed="0"/>
+    <w:lsdException w:name="Medium List 1" w:semiHidden="0" w:uiPriority="65" w:unhideWhenUsed="0"/>
+    <w:lsdException w:name="Medium List 2" w:semiHidden="0" w:uiPriority="66" w:unhideWhenUsed="0"/>
+    <w:lsdException w:name="Medium Grid 1" w:semiHidden="0" w:uiPriority="67" w:unhideWhenUsed="0"/>
+    <w:lsdException w:name="Medium Grid 2" w:semiHidden="0" w:uiPriority="68" w:unhideWhenUsed="0"/>
+    <w:lsdException w:name="Medium Grid 3" w:semiHidden="0" w:uiPriority="69" w:unhideWhenUsed="0"/>
+    <w:lsdException w:name="Dark List" w:semiHidden="0" w:uiPriority="70" w:unhideWhenUsed="0"/>
+    <w:lsdException w:name="Colorful Shading" w:semiHidden="0" w:uiPriority="71" w:unhideWhenUsed="0"/>
+    <w:lsdException w:name="Colorful List" w:semiHidden="0" w:uiPriority="72" w:unhideWhenUsed="0"/>
+    <w:lsdException w:name="Colorful Grid" w:semiHidden="0" w:uiPriority="73" w:unhideWhenUsed="0"/>
+    <w:lsdException w:name="Light Shading Accent 1" w:semiHidden="0" w:uiPriority="60" w:unhideWhenUsed="0"/>
+    <w:lsdException w:name="Light List Accent 1" w:semiHidden="0" w:uiPriority="61" w:unhideWhenUsed="0"/>
+    <w:lsdException w:name="Light Grid Accent 1" w:semiHidden="0" w:uiPriority="62" w:unhideWhenUsed="0"/>
+    <w:lsdException w:name="Medium Shading 1 Accent 1" w:semiHidden="0" w:uiPriority="63" w:unhideWhenUsed="0"/>
+    <w:lsdException w:name="Medium Shading 2 Accent 1" w:semiHidden="0" w:uiPriority="64" w:unhideWhenUsed="0"/>
+    <w:lsdException w:name="Medium List 1 Accent 1" w:semiHidden="0" w:uiPriority="65" w:unhideWhenUsed="0"/>
+    <w:lsdException w:name="Revision" w:unhideWhenUsed="0"/>
+    <w:lsdException w:name="List Paragraph" w:semiHidden="0" w:uiPriority="34" w:unhideWhenUsed="0" w:qFormat="1"/>
+    <w:lsdException w:name="Quote" w:semiHidden="0" w:uiPriority="29" w:unhideWhenUsed="0" w:qFormat="1"/>
+    <w:lsdException w:name="Intense Quote" w:semiHidden="0" w:uiPriority="30" w:unhideWhenUsed="0" w:qFormat="1"/>
+    <w:lsdException w:name="Medium List 2 Accent 1" w:semiHidden="0" w:uiPriority="66" w:unhideWhenUsed="0"/>
+    <w:lsdException w:name="Medium Grid 1 Accent 1" w:semiHidden="0" w:uiPriority="67" w:unhideWhenUsed="0"/>
+    <w:lsdException w:name="Medium Grid 2 Accent 1" w:semiHidden="0" w:uiPriority="68" w:unhideWhenUsed="0"/>
+    <w:lsdException w:name="Medium Grid 3 Accent 1" w:semiHidden="0" w:uiPriority="69" w:unhideWhenUsed="0"/>
+    <w:lsdException w:name="Dark List Accent 1" w:semiHidden="0" w:uiPriority="70" w:unhideWhenUsed="0"/>
+    <w:lsdException w:name="Colorful Shading Accent 1" w:semiHidden="0" w:uiPriority="71" w:unhideWhenUsed="0"/>
+    <w:lsdException w:name="Colorful List Accent 1" w:semiHidden="0" w:uiPriority="72" w:unhideWhenUsed="0"/>
+    <w:lsdException w:name="Colorful Grid Accent 1" w:semiHidden="0" w:uiPriority="73" w:unhideWhenUsed="0"/>
+    <w:lsdException w:name="Light Shading Accent 2" w:semiHidden="0" w:uiPriority="60" w:unhideWhenUsed="0"/>
+    <w:lsdException w:name="Light List Accent 2" w:semiHidden="0" w:uiPriority="61" w:unhideWhenUsed="0"/>
+    <w:lsdException w:name="Light Grid Accent 2" w:semiHidden="0" w:uiPriority="62" w:unhideWhenUsed="0"/>
+    <w:lsdException w:name="Medium Shading 1 Accent 2" w:semiHidden="0" w:uiPriority="63" w:unhideWhenUsed="0"/>
+    <w:lsdException w:name="Medium Shading 2 Accent 2" w:semiHidden="0" w:uiPriority="64" w:unhideWhenUsed="0"/>
+    <w:lsdException w:name="Medium List 1 Accent 2" w:semiHidden="0" w:uiPriority="65" w:unhideWhenUsed="0"/>
+    <w:lsdException w:name="Medium List 2 Accent 2" w:semiHidden="0" w:uiPriority="66" w:unhideWhenUsed="0"/>
+    <w:lsdException w:name="Medium Grid 1 Accent 2" w:semiHidden="0" w:uiPriority="67" w:unhideWhenUsed="0"/>
+    <w:lsdException w:name="Medium Grid 2 Accent 2" w:semiHidden="0" w:uiPriority="68" w:unhideWhenUsed="0"/>
+    <w:lsdException w:name="Medium Grid 3 Accent 2" w:semiHidden="0" w:uiPriority="69" w:unhideWhenUsed="0"/>
+    <w:lsdException w:name="Dark List Accent 2" w:semiHidden="0" w:uiPriority="70" w:unhideWhenUsed="0"/>
+    <w:lsdException w:name="Colorful Shading Accent 2" w:semiHidden="0" w:uiPriority="71" w:unhideWhenUsed="0"/>
+    <w:lsdException w:name="Colorful List Accent 2" w:semiHidden="0" w:uiPriority="72" w:unhideWhenUsed="0"/>
+    <w:lsdException w:name="Colorful Grid Accent 2" w:semiHidden="0" w:uiPriority="73" w:unhideWhenUsed="0"/>
+    <w:lsdException w:name="Light Shading Accent 3" w:semiHidden="0" w:uiPriority="60" w:unhideWhenUsed="0"/>
+    <w:lsdException w:name="Light List Accent 3" w:semiHidden="0" w:uiPriority="61" w:unhideWhenUsed="0"/>
+    <w:lsdException w:name="Light Grid Accent 3" w:semiHidden="0" w:uiPriority="62" w:unhideWhenUsed="0"/>
+    <w:lsdException w:name="Medium Shading 1 Accent 3" w:semiHidden="0" w:uiPriority="63" w:unhideWhenUsed="0"/>
+    <w:lsdException w:name="Medium Shading 2 Accent 3" w:semiHidden="0" w:uiPriority="64" w:unhideWhenUsed="0"/>
+    <w:lsdException w:name="Medium List 1 Accent 3" w:semiHidden="0" w:uiPriority="65" w:unhideWhenUsed="0"/>
+    <w:lsdException w:name="Medium List 2 Accent 3" w:semiHidden="0" w:uiPriority="66" w:unhideWhenUsed="0"/>
+    <w:lsdException w:name="Medium Grid 1 Accent 3" w:semiHidden="0" w:uiPriority="67" w:unhideWhenUsed="0"/>
+    <w:lsdException w:name="Medium Grid 2 Accent 3" w:semiHidden="0" w:uiPriority="68" w:unhideWhenUsed="0"/>
+    <w:lsdException w:name="Medium Grid 3 Accent 3" w:semiHidden="0" w:uiPriority="69" w:unhideWhenUsed="0"/>
+    <w:lsdException w:name="Dark List Accent 3" w:semiHidden="0" w:uiPriority="70" w:unhideWhenUsed="0"/>
+    <w:lsdException w:name="Colorful Shading Accent 3" w:semiHidden="0" w:uiPriority="71" w:unhideWhenUsed="0"/>
+    <w:lsdException w:name="Colorful List Accent 3" w:semiHidden="0" w:uiPriority="72" w:unhideWhenUsed="0"/>
+    <w:lsdException w:name="Colorful Grid Accent 3" w:semiHidden="0" w:uiPriority="73" w:unhideWhenUsed="0"/>
+    <w:lsdException w:name="Light Shading Accent 4" w:semiHidden="0" w:uiPriority="60" w:unhideWhenUsed="0"/>
+    <w:lsdException w:name="Light List Accent 4" w:semiHidden="0" w:uiPriority="61" w:unhideWhenUsed="0"/>
+    <w:lsdException w:name="Light Grid Accent 4" w:semiHidden="0" w:uiPriority="62" w:unhideWhenUsed="0"/>
+    <w:lsdException w:name="Medium Shading 1 Accent 4" w:semiHidden="0" w:uiPriority="63" w:unhideWhenUsed="0"/>
+    <w:lsdException w:name="Medium Shading 2 Accent 4" w:semiHidden="0" w:uiPriority="64" w:unhideWhenUsed="0"/>
+    <w:lsdException w:name="Medium List 1 Accent 4" w:semiHidden="0" w:uiPriority="65" w:unhideWhenUsed="0"/>
+    <w:lsdException w:name="Medium List 2 Accent 4" w:semiHidden="0" w:uiPriority="66" w:unhideWhenUsed="0"/>
+    <w:lsdException w:name="Medium Grid 1 Accent 4" w:semiHidden="0" w:uiPriority="67" w:unhideWhenUsed="0"/>
+    <w:lsdException w:name="Medium Grid 2 Accent 4" w:semiHidden="0" w:uiPriority="68" w:unhideWhenUsed="0"/>
+    <w:lsdException w:name="Medium Grid 3 Accent 4" w:semiHidden="0" w:uiPriority="69" w:unhideWhenUsed="0"/>
+    <w:lsdException w:name="Dark List Accent 4" w:semiHidden="0" w:uiPriority="70" w:unhideWhenUsed="0"/>
+    <w:lsdException w:name="Colorful Shading Accent 4" w:semiHidden="0" w:uiPriority="71" w:unhideWhenUsed="0"/>
+    <w:lsdException w:name="Colorful List Accent 4" w:semiHidden="0" w:uiPriority="72" w:unhideWhenUsed="0"/>
+    <w:lsdException w:name="Colorful Grid Accent 4" w:semiHidden="0" w:uiPriority="73" w:unhideWhenUsed="0"/>
+    <w:lsdException w:name="Light Shading Accent 5" w:semiHidden="0" w:uiPriority="60" w:unhideWhenUsed="0"/>
+    <w:lsdException w:name="Light List Accent 5" w:semiHidden="0" w:uiPriority="61" w:unhideWhenUsed="0"/>
+    <w:lsdException w:name="Light Grid Accent 5" w:semiHidden="0" w:uiPriority="62" w:unhideWhenUsed="0"/>
+    <w:lsdException w:name="Medium Shading 1 Accent 5" w:semiHidden="0" w:uiPriority="63" w:unhideWhenUsed="0"/>
+    <w:lsdException w:name="Medium Shading 2 Accent 5" w:semiHidden="0" w:uiPriority="64" w:unhideWhenUsed="0"/>
+    <w:lsdException w:name="Medium List 1 Accent 5" w:semiHidden="0" w:uiPriority="65" w:unhideWhenUsed="0"/>
+    <w:lsdException w:name="Medium List 2 Accent 5" w:semiHidden="0" w:uiPriority="66" w:unhideWhenUsed="0"/>
+    <w:lsdException w:name="Medium Grid 1 Accent 5" w:semiHidden="0" w:uiPriority="67" w:unhideWhenUsed="0"/>
+    <w:lsdException w:name="Medium Grid 2 Accent 5" w:semiHidden="0" w:uiPriority="68" w:unhideWhenUsed="0"/>
+    <w:lsdException w:name="Medium Grid 3 Accent 5" w:semiHidden="0" w:uiPriority="69" w:unhideWhenUsed="0"/>
+    <w:lsdException w:name="Dark List Accent 5" w:semiHidden="0" w:uiPriority="70" w:unhideWhenUsed="0"/>
+    <w:lsdException w:name="Colorful Shading Accent 5" w:semiHidden="0" w:uiPriority="71" w:unhideWhenUsed="0"/>
+    <w:lsdException w:name="Colorful List Accent 5" w:semiHidden="0" w:uiPriority="72" w:unhideWhenUsed="0"/>
+    <w:lsdException w:name="Colorful Grid Accent 5" w:semiHidden="0" w:uiPriority="73" w:unhideWhenUsed="0"/>
+    <w:lsdException w:name="Light Shading Accent 6" w:semiHidden="0" w:uiPriority="60" w:unhideWhenUsed="0"/>
+    <w:lsdException w:name="Light List Accent 6" w:semiHidden="0" w:uiPriority="61" w:unhideWhenUsed="0"/>
+    <w:lsdException w:name="Light Grid Accent 6" w:semiHidden="0" w:uiPriority="62" w:unhideWhenUsed="0"/>
+    <w:lsdException w:name="Medium Shading 1 Accent 6" w:semiHidden="0" w:uiPriority="63" w:unhideWhenUsed="0"/>
+    <w:lsdException w:name="Medium Shading 2 Accent 6" w:semiHidden="0" w:uiPriority="64" w:unhideWhenUsed="0"/>
+    <w:lsdException w:name="Medium List 1 Accent 6" w:semiHidden="0" w:uiPriority="65" w:unhideWhenUsed="0"/>
+    <w:lsdException w:name="Medium List 2 Accent 6" w:semiHidden="0" w:uiPriority="66" w:unhideWhenUsed="0"/>
+    <w:lsdException w:name="Medium Grid 1 Accent 6" w:semiHidden="0" w:uiPriority="67" w:unhideWhenUsed="0"/>
+    <w:lsdException w:name="Medium Grid 2 Accent 6" w:semiHidden="0" w:uiPriority="68" w:unhideWhenUsed="0"/>
+    <w:lsdException w:name="Medium Grid 3 Accent 6" w:semiHidden="0" w:uiPriority="69" w:unhideWhenUsed="0"/>
+    <w:lsdException w:name="Dark List Accent 6" w:semiHidden="0" w:uiPriority="70" w:unhideWhenUsed="0"/>
+    <w:lsdException w:name="Colorful Shading Accent 6" w:semiHidden="0" w:uiPriority="71" w:unhideWhenUsed="0"/>
+    <w:lsdException w:name="Colorful List Accent 6" w:semiHidden="0" w:uiPriority="72" w:unhideWhenUsed="0"/>
+    <w:lsdException w:name="Colorful Grid Accent 6" w:semiHidden="0" w:uiPriority="73" w:unhideWhenUsed="0"/>
+    <w:lsdException w:name="Subtle Emphasis" w:semiHidden="0" w:uiPriority="19" w:unhideWhenUsed="0" w:qFormat="1"/>
+    <w:lsdException w:name="Intense Emphasis" w:semiHidden="0" w:uiPriority="21" w:unhideWhenUsed="0" w:qFormat="1"/>
+    <w:lsdException w:name="Subtle Reference" w:semiHidden="0" w:uiPriority="31" w:unhideWhenUsed="0" w:qFormat="1"/>
+    <w:lsdException w:name="Intense Reference" w:semiHidden="0" w:uiPriority="32" w:unhideWhenUsed="0" w:qFormat="1"/>
+    <w:lsdException w:name="Book Title" w:semiHidden="0" w:uiPriority="33" w:unhideWhenUsed="0" w:qFormat="1"/>
+    <w:lsdException w:name="Bibliography" w:uiPriority="37"/>
+    <w:lsdException w:name="TOC Heading" w:uiPriority="39" w:qFormat="1"/>
   </w:latentStyles>
   <w:style w:type="paragraph" w:default="1" w:styleId="Normal">
     <w:name w:val="Normal"/>
     <w:qFormat/>
+    <w:rsid w:val="00B057DD"/>
   </w:style>
   <w:style w:type="character" w:default="1" w:styleId="Fuentedeprrafopredeter">
     <w:name w:val="Default Paragraph Font"/>
@@ -4013,6 +5204,7 @@
     <w:uiPriority w:val="99"/>
     <w:semiHidden/>
     <w:unhideWhenUsed/>
+    <w:qFormat/>
     <w:tblPr>
       <w:tblInd w:w="0" w:type="dxa"/>
       <w:tblCellMar>
@@ -4109,6 +5301,17 @@
       <w:vertAlign w:val="superscript"/>
     </w:rPr>
   </w:style>
+  <w:style w:type="character" w:styleId="Hipervnculo">
+    <w:name w:val="Hyperlink"/>
+    <w:basedOn w:val="Fuentedeprrafopredeter"/>
+    <w:uiPriority w:val="99"/>
+    <w:unhideWhenUsed/>
+    <w:rsid w:val="003528BC"/>
+    <w:rPr>
+      <w:color w:val="0563C1" w:themeColor="hyperlink"/>
+      <w:u w:val="single"/>
+    </w:rPr>
+  </w:style>
 </w:styles>
 </file>
 
@@ -4155,7 +5358,7 @@
     </a:clrScheme>
     <a:fontScheme name="Office">
       <a:majorFont>
-        <a:latin typeface="Calibri Light" panose="020F0302020204030204"/>
+        <a:latin typeface="Calibri Light"/>
         <a:ea typeface=""/>
         <a:cs typeface=""/>
         <a:font script="Jpan" typeface="ＭＳ ゴシック"/>
@@ -4190,7 +5393,7 @@
         <a:font script="Geor" typeface="Sylfaen"/>
       </a:majorFont>
       <a:minorFont>
-        <a:latin typeface="Calibri" panose="020F0502020204030204"/>
+        <a:latin typeface="Calibri"/>
         <a:ea typeface=""/>
         <a:cs typeface=""/>
         <a:font script="Jpan" typeface="ＭＳ 明朝"/>
@@ -4367,7 +5570,7 @@
   <a:extraClrSchemeLst/>
   <a:extLst>
     <a:ext uri="{05A4C25C-085E-4340-85A3-A5531E510DB2}">
-      <thm15:themeFamily xmlns:thm15="http://schemas.microsoft.com/office/thememl/2012/main" name="Office Theme" id="{62F939B6-93AF-4DB8-9C6B-D6C7DFDC589F}" vid="{4A3C46E8-61CC-4603-A589-7422A47A8E4A}"/>
+      <thm15:themeFamily xmlns="" xmlns:thm15="http://schemas.microsoft.com/office/thememl/2012/main" name="Office Theme" id="{62F939B6-93AF-4DB8-9C6B-D6C7DFDC589F}" vid="{4A3C46E8-61CC-4603-A589-7422A47A8E4A}"/>
     </a:ext>
   </a:extLst>
 </a:theme>
@@ -4378,7 +5581,7 @@
 </file>
 
 <file path=customXml/itemProps1.xml><?xml version="1.0" encoding="utf-8"?>
-<ds:datastoreItem xmlns:ds="http://schemas.openxmlformats.org/officeDocument/2006/customXml" ds:itemID="{AE3F7629-9C58-460F-9131-21FA228163BF}">
+<ds:datastoreItem xmlns:ds="http://schemas.openxmlformats.org/officeDocument/2006/customXml" ds:itemID="{D4CB2720-33E8-4E7F-9699-9CAE990F94A1}">
   <ds:schemaRefs>
     <ds:schemaRef ds:uri="http://schemas.openxmlformats.org/officeDocument/2006/bibliography"/>
   </ds:schemaRefs>

</xml_diff>